<commit_message>
Rought Draft - mostly filled out. Will still need to revise
</commit_message>
<xml_diff>
--- a/ProjectReq.docx
+++ b/ProjectReq.docx
@@ -146,6 +146,19 @@
         <w:spacing w:before="240" w:after="240" w:line="240" w:lineRule="auto"/>
         <w:rPr>
           <w:rFonts w:ascii="Times New Roman" w:eastAsia="Times New Roman" w:hAnsi="Times New Roman" w:cs="Times New Roman"/>
+          <w:b/>
+          <w:bCs/>
+          <w:color w:val="000000"/>
+          <w:sz w:val="24"/>
+          <w:szCs w:val="24"/>
+        </w:rPr>
+      </w:pPr>
+    </w:p>
+    <w:p>
+      <w:pPr>
+        <w:spacing w:before="240" w:after="240" w:line="240" w:lineRule="auto"/>
+        <w:rPr>
+          <w:rFonts w:ascii="Times New Roman" w:eastAsia="Times New Roman" w:hAnsi="Times New Roman" w:cs="Times New Roman"/>
           <w:sz w:val="24"/>
           <w:szCs w:val="24"/>
         </w:rPr>
@@ -237,6 +250,19 @@
         <w:spacing w:before="240" w:after="240" w:line="240" w:lineRule="auto"/>
         <w:rPr>
           <w:rFonts w:ascii="Times New Roman" w:eastAsia="Times New Roman" w:hAnsi="Times New Roman" w:cs="Times New Roman"/>
+          <w:b/>
+          <w:bCs/>
+          <w:color w:val="000000"/>
+          <w:sz w:val="24"/>
+          <w:szCs w:val="24"/>
+        </w:rPr>
+      </w:pPr>
+    </w:p>
+    <w:p>
+      <w:pPr>
+        <w:spacing w:before="240" w:after="240" w:line="240" w:lineRule="auto"/>
+        <w:rPr>
+          <w:rFonts w:ascii="Times New Roman" w:eastAsia="Times New Roman" w:hAnsi="Times New Roman" w:cs="Times New Roman"/>
           <w:sz w:val="24"/>
           <w:szCs w:val="24"/>
         </w:rPr>
@@ -258,6 +284,7 @@
         <w:spacing w:before="240" w:after="240" w:line="240" w:lineRule="auto"/>
         <w:rPr>
           <w:rFonts w:ascii="Times New Roman" w:eastAsia="Times New Roman" w:hAnsi="Times New Roman" w:cs="Times New Roman"/>
+          <w:color w:val="000000"/>
           <w:sz w:val="24"/>
           <w:szCs w:val="24"/>
         </w:rPr>
@@ -280,35 +307,33 @@
           <w:sz w:val="24"/>
           <w:szCs w:val="24"/>
         </w:rPr>
-        <w:t>3.1 Functional Requirements </w:t>
-      </w:r>
-    </w:p>
-    <w:p>
-      <w:pPr>
-        <w:spacing w:before="240" w:after="240" w:line="240" w:lineRule="auto"/>
-        <w:rPr>
-          <w:rFonts w:ascii="Times New Roman" w:eastAsia="Times New Roman" w:hAnsi="Times New Roman" w:cs="Times New Roman"/>
-          <w:sz w:val="24"/>
-          <w:szCs w:val="24"/>
-        </w:rPr>
-      </w:pPr>
-      <w:r>
-        <w:rPr>
-          <w:rFonts w:ascii="Times New Roman" w:eastAsia="Times New Roman" w:hAnsi="Times New Roman" w:cs="Times New Roman"/>
-          <w:b/>
-          <w:bCs/>
-          <w:color w:val="000000"/>
-          <w:sz w:val="24"/>
-          <w:szCs w:val="24"/>
-        </w:rPr>
-        <w:t>4. External Interface Requirements</w:t>
-      </w:r>
-    </w:p>
-    <w:p>
-      <w:pPr>
-        <w:spacing w:before="240" w:after="240" w:line="240" w:lineRule="auto"/>
-        <w:rPr>
-          <w:rFonts w:ascii="Times New Roman" w:eastAsia="Times New Roman" w:hAnsi="Times New Roman" w:cs="Times New Roman"/>
+        <w:t xml:space="preserve">3.1 </w:t>
+      </w:r>
+      <w:r>
+        <w:rPr>
+          <w:rFonts w:ascii="Times New Roman" w:eastAsia="Times New Roman" w:hAnsi="Times New Roman" w:cs="Times New Roman"/>
+          <w:color w:val="000000"/>
+          <w:sz w:val="24"/>
+          <w:szCs w:val="24"/>
+        </w:rPr>
+        <w:t xml:space="preserve">User </w:t>
+      </w:r>
+      <w:r>
+        <w:rPr>
+          <w:rFonts w:ascii="Times New Roman" w:eastAsia="Times New Roman" w:hAnsi="Times New Roman" w:cs="Times New Roman"/>
+          <w:color w:val="000000"/>
+          <w:sz w:val="24"/>
+          <w:szCs w:val="24"/>
+        </w:rPr>
+        <w:t>Requirements</w:t>
+      </w:r>
+    </w:p>
+    <w:p>
+      <w:pPr>
+        <w:spacing w:before="240" w:after="240" w:line="240" w:lineRule="auto"/>
+        <w:rPr>
+          <w:rFonts w:ascii="Times New Roman" w:eastAsia="Times New Roman" w:hAnsi="Times New Roman" w:cs="Times New Roman"/>
+          <w:color w:val="000000"/>
           <w:sz w:val="24"/>
           <w:szCs w:val="24"/>
         </w:rPr>
@@ -321,7 +346,7 @@
           <w:szCs w:val="24"/>
         </w:rPr>
         <w:tab/>
-        <w:t>4.1 User Interfaces</w:t>
+        <w:t>3.2 System Architecture</w:t>
       </w:r>
     </w:p>
     <w:p>
@@ -341,169 +366,8 @@
           <w:szCs w:val="24"/>
         </w:rPr>
         <w:tab/>
-        <w:t>4.2 Hardware Interfaces</w:t>
-      </w:r>
-    </w:p>
-    <w:p>
-      <w:pPr>
-        <w:spacing w:before="240" w:after="240" w:line="240" w:lineRule="auto"/>
-        <w:rPr>
-          <w:rFonts w:ascii="Times New Roman" w:eastAsia="Times New Roman" w:hAnsi="Times New Roman" w:cs="Times New Roman"/>
-          <w:sz w:val="24"/>
-          <w:szCs w:val="24"/>
-        </w:rPr>
-      </w:pPr>
-      <w:r>
-        <w:rPr>
-          <w:rFonts w:ascii="Times New Roman" w:eastAsia="Times New Roman" w:hAnsi="Times New Roman" w:cs="Times New Roman"/>
-          <w:color w:val="000000"/>
-          <w:sz w:val="24"/>
-          <w:szCs w:val="24"/>
-        </w:rPr>
-        <w:tab/>
-        <w:t>4.3 Software Interfaces</w:t>
-      </w:r>
-    </w:p>
-    <w:p>
-      <w:pPr>
-        <w:spacing w:before="240" w:after="240" w:line="240" w:lineRule="auto"/>
-        <w:rPr>
-          <w:rFonts w:ascii="Times New Roman" w:eastAsia="Times New Roman" w:hAnsi="Times New Roman" w:cs="Times New Roman"/>
-          <w:sz w:val="24"/>
-          <w:szCs w:val="24"/>
-        </w:rPr>
-      </w:pPr>
-      <w:r>
-        <w:rPr>
-          <w:rFonts w:ascii="Times New Roman" w:eastAsia="Times New Roman" w:hAnsi="Times New Roman" w:cs="Times New Roman"/>
-          <w:color w:val="000000"/>
-          <w:sz w:val="24"/>
-          <w:szCs w:val="24"/>
-        </w:rPr>
-        <w:tab/>
-        <w:t>4.4 Communications Interfaces</w:t>
-      </w:r>
-    </w:p>
-    <w:p>
-      <w:pPr>
-        <w:spacing w:before="240" w:after="240" w:line="240" w:lineRule="auto"/>
-        <w:rPr>
-          <w:rFonts w:ascii="Times New Roman" w:eastAsia="Times New Roman" w:hAnsi="Times New Roman" w:cs="Times New Roman"/>
-          <w:sz w:val="24"/>
-          <w:szCs w:val="24"/>
-        </w:rPr>
-      </w:pPr>
-      <w:r>
-        <w:rPr>
-          <w:rFonts w:ascii="Times New Roman" w:eastAsia="Times New Roman" w:hAnsi="Times New Roman" w:cs="Times New Roman"/>
-          <w:b/>
-          <w:bCs/>
-          <w:color w:val="000000"/>
-          <w:sz w:val="24"/>
-          <w:szCs w:val="24"/>
-        </w:rPr>
-        <w:t>5. Nonfunctional Requirements</w:t>
-      </w:r>
-    </w:p>
-    <w:p>
-      <w:pPr>
-        <w:spacing w:before="240" w:after="240" w:line="240" w:lineRule="auto"/>
-        <w:rPr>
-          <w:rFonts w:ascii="Times New Roman" w:eastAsia="Times New Roman" w:hAnsi="Times New Roman" w:cs="Times New Roman"/>
-          <w:sz w:val="24"/>
-          <w:szCs w:val="24"/>
-        </w:rPr>
-      </w:pPr>
-      <w:r>
-        <w:rPr>
-          <w:rFonts w:ascii="Times New Roman" w:eastAsia="Times New Roman" w:hAnsi="Times New Roman" w:cs="Times New Roman"/>
-          <w:b/>
-          <w:bCs/>
-          <w:color w:val="000000"/>
-          <w:sz w:val="24"/>
-          <w:szCs w:val="24"/>
-        </w:rPr>
-        <w:tab/>
-      </w:r>
-      <w:r>
-        <w:rPr>
-          <w:rFonts w:ascii="Times New Roman" w:eastAsia="Times New Roman" w:hAnsi="Times New Roman" w:cs="Times New Roman"/>
-          <w:color w:val="000000"/>
-          <w:sz w:val="24"/>
-          <w:szCs w:val="24"/>
-        </w:rPr>
-        <w:t>5.1 Performance Requirements</w:t>
-      </w:r>
-    </w:p>
-    <w:p>
-      <w:pPr>
-        <w:spacing w:before="240" w:after="240" w:line="240" w:lineRule="auto"/>
-        <w:rPr>
-          <w:rFonts w:ascii="Times New Roman" w:eastAsia="Times New Roman" w:hAnsi="Times New Roman" w:cs="Times New Roman"/>
-          <w:sz w:val="24"/>
-          <w:szCs w:val="24"/>
-        </w:rPr>
-      </w:pPr>
-      <w:r>
-        <w:rPr>
-          <w:rFonts w:ascii="Times New Roman" w:eastAsia="Times New Roman" w:hAnsi="Times New Roman" w:cs="Times New Roman"/>
-          <w:color w:val="000000"/>
-          <w:sz w:val="24"/>
-          <w:szCs w:val="24"/>
-        </w:rPr>
-        <w:tab/>
-        <w:t>5.2 Safety Requirements</w:t>
-      </w:r>
-    </w:p>
-    <w:p>
-      <w:pPr>
-        <w:spacing w:before="240" w:after="240" w:line="240" w:lineRule="auto"/>
-        <w:rPr>
-          <w:rFonts w:ascii="Times New Roman" w:eastAsia="Times New Roman" w:hAnsi="Times New Roman" w:cs="Times New Roman"/>
-          <w:sz w:val="24"/>
-          <w:szCs w:val="24"/>
-        </w:rPr>
-      </w:pPr>
-      <w:r>
-        <w:rPr>
-          <w:rFonts w:ascii="Times New Roman" w:eastAsia="Times New Roman" w:hAnsi="Times New Roman" w:cs="Times New Roman"/>
-          <w:color w:val="000000"/>
-          <w:sz w:val="24"/>
-          <w:szCs w:val="24"/>
-        </w:rPr>
-        <w:tab/>
-        <w:t>5.3 Security Requirements</w:t>
-      </w:r>
-    </w:p>
-    <w:p>
-      <w:pPr>
-        <w:spacing w:before="240" w:after="240" w:line="240" w:lineRule="auto"/>
-        <w:rPr>
-          <w:rFonts w:ascii="Times New Roman" w:eastAsia="Times New Roman" w:hAnsi="Times New Roman" w:cs="Times New Roman"/>
-          <w:sz w:val="24"/>
-          <w:szCs w:val="24"/>
-        </w:rPr>
-      </w:pPr>
-      <w:r>
-        <w:rPr>
-          <w:rFonts w:ascii="Times New Roman" w:eastAsia="Times New Roman" w:hAnsi="Times New Roman" w:cs="Times New Roman"/>
-          <w:color w:val="000000"/>
-          <w:sz w:val="24"/>
-          <w:szCs w:val="24"/>
-        </w:rPr>
-        <w:tab/>
-        <w:t>5.4 Software Quality Attributes</w:t>
-      </w:r>
-    </w:p>
-    <w:p>
-      <w:pPr>
-        <w:spacing w:before="240" w:after="240" w:line="240" w:lineRule="auto"/>
-        <w:rPr>
-          <w:rFonts w:ascii="Times New Roman" w:eastAsia="Times New Roman" w:hAnsi="Times New Roman" w:cs="Times New Roman"/>
-          <w:sz w:val="24"/>
-          <w:szCs w:val="24"/>
-        </w:rPr>
-      </w:pPr>
+        <w:t>3.3 System Requirements</w:t>
+      </w:r>
       <w:r>
         <w:rPr>
           <w:rFonts w:ascii="Times New Roman" w:eastAsia="Times New Roman" w:hAnsi="Times New Roman" w:cs="Times New Roman"/>
@@ -516,7 +380,173 @@
     </w:p>
     <w:p>
       <w:pPr>
-        <w:spacing w:after="0" w:line="240" w:lineRule="auto"/>
+        <w:spacing w:before="240" w:after="240" w:line="240" w:lineRule="auto"/>
+        <w:rPr>
+          <w:rFonts w:ascii="Times New Roman" w:eastAsia="Times New Roman" w:hAnsi="Times New Roman" w:cs="Times New Roman"/>
+          <w:b/>
+          <w:bCs/>
+          <w:color w:val="000000"/>
+          <w:sz w:val="24"/>
+          <w:szCs w:val="24"/>
+        </w:rPr>
+      </w:pPr>
+    </w:p>
+    <w:p>
+      <w:pPr>
+        <w:spacing w:before="240" w:after="240" w:line="240" w:lineRule="auto"/>
+        <w:rPr>
+          <w:rFonts w:ascii="Times New Roman" w:eastAsia="Times New Roman" w:hAnsi="Times New Roman" w:cs="Times New Roman"/>
+          <w:sz w:val="24"/>
+          <w:szCs w:val="24"/>
+        </w:rPr>
+      </w:pPr>
+      <w:r>
+        <w:rPr>
+          <w:rFonts w:ascii="Times New Roman" w:eastAsia="Times New Roman" w:hAnsi="Times New Roman" w:cs="Times New Roman"/>
+          <w:b/>
+          <w:bCs/>
+          <w:color w:val="000000"/>
+          <w:sz w:val="24"/>
+          <w:szCs w:val="24"/>
+        </w:rPr>
+        <w:t xml:space="preserve">4. </w:t>
+      </w:r>
+      <w:r>
+        <w:rPr>
+          <w:rFonts w:ascii="Times New Roman" w:eastAsia="Times New Roman" w:hAnsi="Times New Roman" w:cs="Times New Roman"/>
+          <w:b/>
+          <w:bCs/>
+          <w:color w:val="000000"/>
+          <w:sz w:val="24"/>
+          <w:szCs w:val="24"/>
+        </w:rPr>
+        <w:t>Legal, Copyright, and Other Notices</w:t>
+      </w:r>
+    </w:p>
+    <w:p>
+      <w:pPr>
+        <w:spacing w:before="240" w:after="240" w:line="240" w:lineRule="auto"/>
+        <w:rPr>
+          <w:rFonts w:ascii="Times New Roman" w:eastAsia="Times New Roman" w:hAnsi="Times New Roman" w:cs="Times New Roman"/>
+          <w:b/>
+          <w:bCs/>
+          <w:color w:val="000000"/>
+          <w:sz w:val="24"/>
+          <w:szCs w:val="24"/>
+        </w:rPr>
+      </w:pPr>
+    </w:p>
+    <w:p>
+      <w:pPr>
+        <w:spacing w:before="240" w:after="240" w:line="240" w:lineRule="auto"/>
+        <w:rPr>
+          <w:rFonts w:ascii="Times New Roman" w:eastAsia="Times New Roman" w:hAnsi="Times New Roman" w:cs="Times New Roman"/>
+          <w:sz w:val="24"/>
+          <w:szCs w:val="24"/>
+        </w:rPr>
+      </w:pPr>
+      <w:r>
+        <w:rPr>
+          <w:rFonts w:ascii="Times New Roman" w:eastAsia="Times New Roman" w:hAnsi="Times New Roman" w:cs="Times New Roman"/>
+          <w:b/>
+          <w:bCs/>
+          <w:color w:val="000000"/>
+          <w:sz w:val="24"/>
+          <w:szCs w:val="24"/>
+        </w:rPr>
+        <w:t xml:space="preserve">5. </w:t>
+      </w:r>
+      <w:r>
+        <w:rPr>
+          <w:rFonts w:ascii="Times New Roman" w:eastAsia="Times New Roman" w:hAnsi="Times New Roman" w:cs="Times New Roman"/>
+          <w:b/>
+          <w:bCs/>
+          <w:color w:val="000000"/>
+          <w:sz w:val="24"/>
+          <w:szCs w:val="24"/>
+        </w:rPr>
+        <w:t>System Evolution</w:t>
+      </w:r>
+    </w:p>
+    <w:p>
+      <w:pPr>
+        <w:spacing w:before="240" w:after="240" w:line="240" w:lineRule="auto"/>
+        <w:rPr>
+          <w:rFonts w:ascii="Times New Roman" w:eastAsia="Times New Roman" w:hAnsi="Times New Roman" w:cs="Times New Roman"/>
+          <w:b/>
+          <w:bCs/>
+          <w:color w:val="000000"/>
+          <w:sz w:val="24"/>
+          <w:szCs w:val="24"/>
+        </w:rPr>
+      </w:pPr>
+    </w:p>
+    <w:p>
+      <w:pPr>
+        <w:spacing w:before="240" w:after="240" w:line="240" w:lineRule="auto"/>
+        <w:rPr>
+          <w:rFonts w:ascii="Times New Roman" w:eastAsia="Times New Roman" w:hAnsi="Times New Roman" w:cs="Times New Roman"/>
+          <w:sz w:val="24"/>
+          <w:szCs w:val="24"/>
+        </w:rPr>
+      </w:pPr>
+      <w:r>
+        <w:rPr>
+          <w:rFonts w:ascii="Times New Roman" w:eastAsia="Times New Roman" w:hAnsi="Times New Roman" w:cs="Times New Roman"/>
+          <w:b/>
+          <w:bCs/>
+          <w:color w:val="000000"/>
+          <w:sz w:val="24"/>
+          <w:szCs w:val="24"/>
+        </w:rPr>
+        <w:t xml:space="preserve">6. </w:t>
+      </w:r>
+      <w:r>
+        <w:rPr>
+          <w:rFonts w:ascii="Times New Roman" w:eastAsia="Times New Roman" w:hAnsi="Times New Roman" w:cs="Times New Roman"/>
+          <w:b/>
+          <w:bCs/>
+          <w:color w:val="000000"/>
+          <w:sz w:val="24"/>
+          <w:szCs w:val="24"/>
+        </w:rPr>
+        <w:t>Supporting Info</w:t>
+      </w:r>
+    </w:p>
+    <w:p>
+      <w:pPr>
+        <w:spacing w:before="240" w:after="240" w:line="240" w:lineRule="auto"/>
+        <w:rPr>
+          <w:rFonts w:ascii="Times New Roman" w:eastAsia="Times New Roman" w:hAnsi="Times New Roman" w:cs="Times New Roman"/>
+          <w:color w:val="000000"/>
+          <w:sz w:val="24"/>
+          <w:szCs w:val="24"/>
+        </w:rPr>
+      </w:pPr>
+      <w:r>
+        <w:rPr>
+          <w:rFonts w:ascii="Times New Roman" w:eastAsia="Times New Roman" w:hAnsi="Times New Roman" w:cs="Times New Roman"/>
+          <w:color w:val="000000"/>
+          <w:sz w:val="24"/>
+          <w:szCs w:val="24"/>
+        </w:rPr>
+        <w:t> </w:t>
+      </w:r>
+    </w:p>
+    <w:p>
+      <w:pPr>
+        <w:spacing w:before="240" w:after="240" w:line="240" w:lineRule="auto"/>
+        <w:rPr>
+          <w:rFonts w:ascii="Times New Roman" w:eastAsia="Times New Roman" w:hAnsi="Times New Roman" w:cs="Times New Roman"/>
+          <w:color w:val="000000"/>
+          <w:sz w:val="24"/>
+          <w:szCs w:val="24"/>
+        </w:rPr>
+      </w:pPr>
+    </w:p>
+    <w:p>
+      <w:pPr>
+        <w:spacing w:before="240" w:after="240" w:line="240" w:lineRule="auto"/>
         <w:rPr>
           <w:rFonts w:ascii="Times New Roman" w:eastAsia="Times New Roman" w:hAnsi="Times New Roman" w:cs="Times New Roman"/>
           <w:sz w:val="24"/>
@@ -662,23 +692,821 @@
         <w:spacing w:after="0" w:line="240" w:lineRule="auto"/>
         <w:rPr>
           <w:rFonts w:ascii="Times New Roman" w:eastAsia="Times New Roman" w:hAnsi="Times New Roman" w:cs="Times New Roman"/>
-          <w:sz w:val="24"/>
-          <w:szCs w:val="24"/>
-        </w:rPr>
-      </w:pPr>
-      <w:r>
-        <w:rPr>
-          <w:rFonts w:ascii="Times New Roman" w:eastAsia="Times New Roman" w:hAnsi="Times New Roman" w:cs="Times New Roman"/>
-          <w:color w:val="000000"/>
-          <w:sz w:val="24"/>
-          <w:szCs w:val="24"/>
-        </w:rPr>
-        <w:t>FasTrak is an ETC, an electronic toll collector. The form</w:t>
-      </w:r>
-    </w:p>
-    <w:p>
+          <w:color w:val="000000"/>
+          <w:sz w:val="24"/>
+          <w:szCs w:val="24"/>
+        </w:rPr>
+      </w:pPr>
+      <w:r>
+        <w:rPr>
+          <w:rFonts w:ascii="Times New Roman" w:eastAsia="Times New Roman" w:hAnsi="Times New Roman" w:cs="Times New Roman"/>
+          <w:color w:val="000000"/>
+          <w:sz w:val="24"/>
+          <w:szCs w:val="24"/>
+        </w:rPr>
+        <w:t xml:space="preserve">FasTrak is an ETC, an electronic toll collector. </w:t>
+      </w:r>
+      <w:r>
+        <w:rPr>
+          <w:rFonts w:ascii="Times New Roman" w:eastAsia="Times New Roman" w:hAnsi="Times New Roman" w:cs="Times New Roman"/>
+          <w:color w:val="000000"/>
+          <w:sz w:val="24"/>
+          <w:szCs w:val="24"/>
+        </w:rPr>
+        <w:t>ETC is a new form of toll collection that is helping expedite backed up commute traffic.</w:t>
+      </w:r>
+    </w:p>
+    <w:p>
+      <w:pPr>
+        <w:spacing w:after="0" w:line="240" w:lineRule="auto"/>
+        <w:rPr>
+          <w:rFonts w:ascii="Times New Roman" w:eastAsia="Times New Roman" w:hAnsi="Times New Roman" w:cs="Times New Roman"/>
+          <w:color w:val="000000"/>
+          <w:sz w:val="24"/>
+          <w:szCs w:val="24"/>
+        </w:rPr>
+      </w:pPr>
+    </w:p>
+    <w:p>
+      <w:pPr>
+        <w:spacing w:after="0" w:line="240" w:lineRule="auto"/>
+        <w:rPr>
+          <w:rFonts w:ascii="Times New Roman" w:eastAsia="Times New Roman" w:hAnsi="Times New Roman" w:cs="Times New Roman"/>
+          <w:color w:val="000000"/>
+          <w:sz w:val="24"/>
+          <w:szCs w:val="24"/>
+        </w:rPr>
+      </w:pPr>
+    </w:p>
+    <w:p>
+      <w:pPr>
+        <w:spacing w:after="0" w:line="240" w:lineRule="auto"/>
+        <w:rPr>
+          <w:rFonts w:ascii="Times New Roman" w:eastAsia="Times New Roman" w:hAnsi="Times New Roman" w:cs="Times New Roman"/>
+          <w:b/>
+          <w:bCs/>
+          <w:color w:val="000000"/>
+          <w:sz w:val="24"/>
+          <w:szCs w:val="24"/>
+        </w:rPr>
+      </w:pPr>
+      <w:r>
+        <w:rPr>
+          <w:rFonts w:ascii="Times New Roman" w:eastAsia="Times New Roman" w:hAnsi="Times New Roman" w:cs="Times New Roman"/>
+          <w:b/>
+          <w:bCs/>
+          <w:color w:val="000000"/>
+          <w:sz w:val="24"/>
+          <w:szCs w:val="24"/>
+        </w:rPr>
+        <w:t>1.4 References</w:t>
+      </w:r>
+    </w:p>
+    <w:p>
+      <w:pPr>
+        <w:spacing w:after="0" w:line="240" w:lineRule="auto"/>
+        <w:rPr>
+          <w:rFonts w:ascii="Times New Roman" w:eastAsia="Times New Roman" w:hAnsi="Times New Roman" w:cs="Times New Roman"/>
+          <w:color w:val="000000"/>
+          <w:sz w:val="24"/>
+          <w:szCs w:val="24"/>
+        </w:rPr>
+      </w:pPr>
+      <w:r>
+        <w:rPr>
+          <w:rFonts w:ascii="Times New Roman" w:eastAsia="Times New Roman" w:hAnsi="Times New Roman" w:cs="Times New Roman"/>
+          <w:color w:val="000000"/>
+          <w:sz w:val="24"/>
+          <w:szCs w:val="24"/>
+        </w:rPr>
+        <w:t>???</w:t>
+      </w:r>
+    </w:p>
+    <w:p>
+      <w:pPr>
+        <w:spacing w:after="0" w:line="240" w:lineRule="auto"/>
+        <w:rPr>
+          <w:rFonts w:ascii="Times New Roman" w:eastAsia="Times New Roman" w:hAnsi="Times New Roman" w:cs="Times New Roman"/>
+          <w:b/>
+          <w:bCs/>
+          <w:color w:val="000000"/>
+          <w:sz w:val="24"/>
+          <w:szCs w:val="24"/>
+        </w:rPr>
+      </w:pPr>
+    </w:p>
+    <w:p>
+      <w:pPr>
+        <w:spacing w:after="0" w:line="240" w:lineRule="auto"/>
+        <w:rPr>
+          <w:rFonts w:ascii="Times New Roman" w:eastAsia="Times New Roman" w:hAnsi="Times New Roman" w:cs="Times New Roman"/>
+          <w:b/>
+          <w:bCs/>
+          <w:color w:val="000000"/>
+          <w:sz w:val="24"/>
+          <w:szCs w:val="24"/>
+        </w:rPr>
+      </w:pPr>
+    </w:p>
+    <w:p>
+      <w:pPr>
+        <w:spacing w:after="0" w:line="240" w:lineRule="auto"/>
+        <w:rPr>
+          <w:rFonts w:ascii="Times New Roman" w:eastAsia="Times New Roman" w:hAnsi="Times New Roman" w:cs="Times New Roman"/>
+          <w:b/>
+          <w:bCs/>
+          <w:color w:val="000000"/>
+          <w:sz w:val="24"/>
+          <w:szCs w:val="24"/>
+        </w:rPr>
+      </w:pPr>
+      <w:r>
+        <w:rPr>
+          <w:rFonts w:ascii="Times New Roman" w:eastAsia="Times New Roman" w:hAnsi="Times New Roman" w:cs="Times New Roman"/>
+          <w:b/>
+          <w:bCs/>
+          <w:color w:val="000000"/>
+          <w:sz w:val="24"/>
+          <w:szCs w:val="24"/>
+        </w:rPr>
+        <w:t>1.5 Overvie</w:t>
+      </w:r>
+      <w:r>
+        <w:rPr>
+          <w:rFonts w:ascii="Times New Roman" w:eastAsia="Times New Roman" w:hAnsi="Times New Roman" w:cs="Times New Roman"/>
+          <w:b/>
+          <w:bCs/>
+          <w:color w:val="000000"/>
+          <w:sz w:val="24"/>
+          <w:szCs w:val="24"/>
+        </w:rPr>
+        <w:t>w</w:t>
+      </w:r>
+    </w:p>
+    <w:p>
+      <w:pPr>
+        <w:spacing w:after="0" w:line="240" w:lineRule="auto"/>
+        <w:rPr>
+          <w:rFonts w:ascii="Times New Roman" w:eastAsia="Times New Roman" w:hAnsi="Times New Roman" w:cs="Times New Roman"/>
+          <w:color w:val="000000"/>
+          <w:sz w:val="24"/>
+          <w:szCs w:val="24"/>
+        </w:rPr>
+      </w:pPr>
+      <w:r>
+        <w:rPr>
+          <w:rFonts w:ascii="Times New Roman" w:eastAsia="Times New Roman" w:hAnsi="Times New Roman" w:cs="Times New Roman"/>
+          <w:color w:val="000000"/>
+          <w:sz w:val="24"/>
+          <w:szCs w:val="24"/>
+        </w:rPr>
+        <w:t xml:space="preserve">As they say, “Time is Money”.  Waiting in long commutes can be draining especially when you have to be somewhere.  The </w:t>
+      </w:r>
+      <w:r>
+        <w:rPr>
+          <w:rFonts w:ascii="Times New Roman" w:eastAsia="Times New Roman" w:hAnsi="Times New Roman" w:cs="Times New Roman"/>
+          <w:color w:val="000000"/>
+          <w:sz w:val="24"/>
+          <w:szCs w:val="24"/>
+        </w:rPr>
+        <w:t>use of an ETC like FasTrak</w:t>
+      </w:r>
+      <w:r>
+        <w:rPr>
+          <w:rFonts w:ascii="Times New Roman" w:eastAsia="Times New Roman" w:hAnsi="Times New Roman" w:cs="Times New Roman"/>
+          <w:color w:val="000000"/>
+          <w:sz w:val="24"/>
+          <w:szCs w:val="24"/>
+        </w:rPr>
+        <w:t xml:space="preserve"> helps to alleviate the stress of</w:t>
+      </w:r>
+      <w:r>
+        <w:rPr>
+          <w:rFonts w:ascii="Times New Roman" w:eastAsia="Times New Roman" w:hAnsi="Times New Roman" w:cs="Times New Roman"/>
+          <w:color w:val="000000"/>
+          <w:sz w:val="24"/>
+          <w:szCs w:val="24"/>
+        </w:rPr>
+        <w:t xml:space="preserve"> traffic and move commuters a little faster as they get where they need to go.  Overall, an automated process will make toll collecting much faster and can help prevent possible accidents or robberies at toll booths.</w:t>
+      </w:r>
+    </w:p>
+    <w:p>
+      <w:pPr>
+        <w:spacing w:after="0" w:line="240" w:lineRule="auto"/>
+        <w:rPr>
+          <w:rFonts w:ascii="Times New Roman" w:eastAsia="Times New Roman" w:hAnsi="Times New Roman" w:cs="Times New Roman"/>
+          <w:color w:val="000000"/>
+          <w:sz w:val="24"/>
+          <w:szCs w:val="24"/>
+        </w:rPr>
+      </w:pPr>
+    </w:p>
+    <w:p>
+      <w:pPr>
+        <w:spacing w:after="0" w:line="240" w:lineRule="auto"/>
+        <w:rPr>
+          <w:rFonts w:ascii="Times New Roman" w:eastAsia="Times New Roman" w:hAnsi="Times New Roman" w:cs="Times New Roman"/>
+          <w:color w:val="000000"/>
+          <w:sz w:val="24"/>
+          <w:szCs w:val="24"/>
+        </w:rPr>
+      </w:pPr>
+    </w:p>
+    <w:p>
+      <w:pPr>
+        <w:spacing w:after="0" w:line="240" w:lineRule="auto"/>
+      </w:pPr>
+    </w:p>
+    <w:p>
+      <w:pPr>
+        <w:spacing w:after="0" w:line="240" w:lineRule="auto"/>
+      </w:pPr>
+    </w:p>
+    <w:p>
+      <w:pPr>
+        <w:spacing w:after="0" w:line="240" w:lineRule="auto"/>
+      </w:pPr>
+    </w:p>
+    <w:p>
+      <w:pPr>
+        <w:spacing w:after="0" w:line="240" w:lineRule="auto"/>
+      </w:pPr>
+    </w:p>
+    <w:p>
+      <w:pPr>
+        <w:spacing w:after="0" w:line="240" w:lineRule="auto"/>
+      </w:pPr>
+    </w:p>
+    <w:p>
+      <w:pPr>
+        <w:spacing w:after="0" w:line="240" w:lineRule="auto"/>
+      </w:pPr>
+    </w:p>
+    <w:p>
+      <w:pPr>
+        <w:spacing w:after="0" w:line="240" w:lineRule="auto"/>
+      </w:pPr>
+    </w:p>
+    <w:p>
+      <w:pPr>
+        <w:spacing w:after="0" w:line="240" w:lineRule="auto"/>
+      </w:pPr>
+    </w:p>
+    <w:p>
+      <w:pPr>
+        <w:spacing w:after="0" w:line="240" w:lineRule="auto"/>
+      </w:pPr>
+    </w:p>
+    <w:p>
+      <w:pPr>
+        <w:spacing w:after="0" w:line="240" w:lineRule="auto"/>
+      </w:pPr>
+    </w:p>
+    <w:p>
+      <w:pPr>
+        <w:spacing w:after="0" w:line="240" w:lineRule="auto"/>
+      </w:pPr>
+    </w:p>
+    <w:p>
+      <w:pPr>
+        <w:spacing w:after="0" w:line="240" w:lineRule="auto"/>
+      </w:pPr>
+    </w:p>
+    <w:p>
+      <w:pPr>
+        <w:spacing w:after="0" w:line="240" w:lineRule="auto"/>
+      </w:pPr>
+    </w:p>
+    <w:p>
+      <w:pPr>
+        <w:spacing w:after="0" w:line="240" w:lineRule="auto"/>
+      </w:pPr>
+    </w:p>
+    <w:p>
+      <w:pPr>
+        <w:spacing w:before="240" w:after="240" w:line="240" w:lineRule="auto"/>
+        <w:rPr>
+          <w:rFonts w:ascii="Times New Roman" w:eastAsia="Times New Roman" w:hAnsi="Times New Roman" w:cs="Times New Roman"/>
+          <w:sz w:val="24"/>
+          <w:szCs w:val="24"/>
+        </w:rPr>
+      </w:pPr>
+      <w:r>
+        <w:rPr>
+          <w:rFonts w:ascii="Times New Roman" w:eastAsia="Times New Roman" w:hAnsi="Times New Roman" w:cs="Times New Roman"/>
+          <w:b/>
+          <w:bCs/>
+          <w:color w:val="000000"/>
+          <w:sz w:val="28"/>
+          <w:szCs w:val="28"/>
+        </w:rPr>
+        <w:lastRenderedPageBreak/>
+        <w:t>2</w:t>
+      </w:r>
+      <w:r>
+        <w:rPr>
+          <w:rFonts w:ascii="Times New Roman" w:eastAsia="Times New Roman" w:hAnsi="Times New Roman" w:cs="Times New Roman"/>
+          <w:b/>
+          <w:bCs/>
+          <w:color w:val="000000"/>
+          <w:sz w:val="28"/>
+          <w:szCs w:val="28"/>
+        </w:rPr>
+        <w:t xml:space="preserve">. </w:t>
+      </w:r>
+      <w:r>
+        <w:rPr>
+          <w:rFonts w:ascii="Times New Roman" w:eastAsia="Times New Roman" w:hAnsi="Times New Roman" w:cs="Times New Roman"/>
+          <w:b/>
+          <w:bCs/>
+          <w:color w:val="000000"/>
+          <w:sz w:val="28"/>
+          <w:szCs w:val="28"/>
+        </w:rPr>
+        <w:t>Overall Description</w:t>
+      </w:r>
+      <w:r>
+        <w:rPr>
+          <w:rFonts w:ascii="Times New Roman" w:eastAsia="Times New Roman" w:hAnsi="Times New Roman" w:cs="Times New Roman"/>
+          <w:b/>
+          <w:bCs/>
+          <w:color w:val="000000"/>
+          <w:sz w:val="28"/>
+          <w:szCs w:val="28"/>
+        </w:rPr>
+        <w:t> </w:t>
+      </w:r>
+    </w:p>
+    <w:p>
+      <w:pPr>
+        <w:spacing w:before="240" w:after="240" w:line="240" w:lineRule="auto"/>
+        <w:rPr>
+          <w:rFonts w:ascii="Times New Roman" w:eastAsia="Times New Roman" w:hAnsi="Times New Roman" w:cs="Times New Roman"/>
+          <w:b/>
+          <w:bCs/>
+          <w:sz w:val="24"/>
+          <w:szCs w:val="24"/>
+        </w:rPr>
+      </w:pPr>
+      <w:r>
+        <w:rPr>
+          <w:rFonts w:ascii="Times New Roman" w:eastAsia="Times New Roman" w:hAnsi="Times New Roman" w:cs="Times New Roman"/>
+          <w:b/>
+          <w:bCs/>
+          <w:sz w:val="24"/>
+          <w:szCs w:val="24"/>
+        </w:rPr>
+        <w:t>2.1 Product Perspective</w:t>
+      </w:r>
+    </w:p>
+    <w:p>
+      <w:pPr>
+        <w:spacing w:before="240" w:after="240" w:line="240" w:lineRule="auto"/>
+        <w:rPr>
+          <w:rFonts w:ascii="Times New Roman" w:eastAsia="Times New Roman" w:hAnsi="Times New Roman" w:cs="Times New Roman"/>
+          <w:sz w:val="24"/>
+          <w:szCs w:val="24"/>
+        </w:rPr>
+      </w:pPr>
+      <w:r>
+        <w:rPr>
+          <w:rFonts w:ascii="Times New Roman" w:eastAsia="Times New Roman" w:hAnsi="Times New Roman" w:cs="Times New Roman"/>
+          <w:sz w:val="24"/>
+          <w:szCs w:val="24"/>
+        </w:rPr>
+        <w:t xml:space="preserve">This product is available for all to use.  The FasTrak tag can be purchase on the FasTrak website at: </w:t>
+      </w:r>
+      <w:hyperlink r:id="rId5" w:history="1">
+        <w:r>
+          <w:rPr>
+            <w:rStyle w:val="Hyperlink"/>
+            <w:rFonts w:ascii="Times New Roman" w:eastAsia="Times New Roman" w:hAnsi="Times New Roman" w:cs="Times New Roman"/>
+            <w:sz w:val="24"/>
+            <w:szCs w:val="24"/>
+          </w:rPr>
+          <w:t>https://www.bayareafastrak.org/en/home/index.shtml</w:t>
+        </w:r>
+      </w:hyperlink>
+      <w:r>
+        <w:rPr>
+          <w:rFonts w:ascii="Times New Roman" w:eastAsia="Times New Roman" w:hAnsi="Times New Roman" w:cs="Times New Roman"/>
+          <w:sz w:val="24"/>
+          <w:szCs w:val="24"/>
+        </w:rPr>
+        <w:t>.  Users can create their accounts and register their vehicles to be tracked with the tags.</w:t>
+      </w:r>
+    </w:p>
+    <w:p>
+      <w:pPr>
+        <w:spacing w:before="240" w:after="240" w:line="240" w:lineRule="auto"/>
+        <w:rPr>
+          <w:rFonts w:ascii="Times New Roman" w:eastAsia="Times New Roman" w:hAnsi="Times New Roman" w:cs="Times New Roman"/>
+          <w:sz w:val="24"/>
+          <w:szCs w:val="24"/>
+        </w:rPr>
+      </w:pPr>
+    </w:p>
+    <w:p>
+      <w:pPr>
+        <w:spacing w:before="240" w:after="240" w:line="240" w:lineRule="auto"/>
+        <w:rPr>
+          <w:rFonts w:ascii="Times New Roman" w:eastAsia="Times New Roman" w:hAnsi="Times New Roman" w:cs="Times New Roman"/>
+          <w:sz w:val="24"/>
+          <w:szCs w:val="24"/>
+        </w:rPr>
+      </w:pPr>
+      <w:r>
+        <w:rPr>
+          <w:rFonts w:ascii="Times New Roman" w:eastAsia="Times New Roman" w:hAnsi="Times New Roman" w:cs="Times New Roman"/>
+          <w:b/>
+          <w:bCs/>
+          <w:sz w:val="24"/>
+          <w:szCs w:val="24"/>
+        </w:rPr>
+        <w:t>2.2 Product Functions</w:t>
+      </w:r>
+    </w:p>
+    <w:p>
+      <w:pPr>
+        <w:spacing w:before="240" w:after="240" w:line="240" w:lineRule="auto"/>
+        <w:rPr>
+          <w:rFonts w:ascii="Times New Roman" w:eastAsia="Times New Roman" w:hAnsi="Times New Roman" w:cs="Times New Roman"/>
+          <w:sz w:val="24"/>
+          <w:szCs w:val="24"/>
+        </w:rPr>
+      </w:pPr>
+      <w:r>
+        <w:rPr>
+          <w:rFonts w:ascii="Times New Roman" w:eastAsia="Times New Roman" w:hAnsi="Times New Roman" w:cs="Times New Roman"/>
+          <w:sz w:val="24"/>
+          <w:szCs w:val="24"/>
+        </w:rPr>
+        <w:t xml:space="preserve">FasTrak </w:t>
+      </w:r>
+      <w:r>
+        <w:rPr>
+          <w:rFonts w:ascii="Times New Roman" w:eastAsia="Times New Roman" w:hAnsi="Times New Roman" w:cs="Times New Roman"/>
+          <w:sz w:val="24"/>
+          <w:szCs w:val="24"/>
+        </w:rPr>
+        <w:t>is usable on all eight toll bridges in the bay area as well as any express lane open.  Users can:</w:t>
+      </w:r>
+    </w:p>
+    <w:p>
+      <w:pPr>
+        <w:spacing w:before="240" w:after="240" w:line="240" w:lineRule="auto"/>
+        <w:rPr>
+          <w:rFonts w:ascii="Times New Roman" w:eastAsia="Times New Roman" w:hAnsi="Times New Roman" w:cs="Times New Roman"/>
+          <w:sz w:val="24"/>
+          <w:szCs w:val="24"/>
+        </w:rPr>
+      </w:pPr>
+      <w:r>
+        <w:rPr>
+          <w:rFonts w:ascii="Times New Roman" w:eastAsia="Times New Roman" w:hAnsi="Times New Roman" w:cs="Times New Roman"/>
+          <w:sz w:val="24"/>
+          <w:szCs w:val="24"/>
+        </w:rPr>
+        <w:tab/>
+      </w:r>
+      <w:r>
+        <w:rPr>
+          <w:rFonts w:ascii="Times New Roman" w:eastAsia="Times New Roman" w:hAnsi="Times New Roman" w:cs="Times New Roman"/>
+          <w:sz w:val="24"/>
+          <w:szCs w:val="24"/>
+        </w:rPr>
+        <w:t>- Add multiple vehicles to their acco</w:t>
+      </w:r>
+      <w:r>
+        <w:rPr>
+          <w:rFonts w:ascii="Times New Roman" w:eastAsia="Times New Roman" w:hAnsi="Times New Roman" w:cs="Times New Roman"/>
+          <w:sz w:val="24"/>
+          <w:szCs w:val="24"/>
+        </w:rPr>
+        <w:t xml:space="preserve">unt </w:t>
+      </w:r>
+    </w:p>
+    <w:p>
+      <w:pPr>
+        <w:spacing w:before="240" w:after="240" w:line="240" w:lineRule="auto"/>
+        <w:rPr>
+          <w:rFonts w:ascii="Times New Roman" w:eastAsia="Times New Roman" w:hAnsi="Times New Roman" w:cs="Times New Roman"/>
+          <w:sz w:val="24"/>
+          <w:szCs w:val="24"/>
+        </w:rPr>
+      </w:pPr>
+      <w:r>
+        <w:rPr>
+          <w:rFonts w:ascii="Times New Roman" w:eastAsia="Times New Roman" w:hAnsi="Times New Roman" w:cs="Times New Roman"/>
+          <w:sz w:val="24"/>
+          <w:szCs w:val="24"/>
+        </w:rPr>
+        <w:tab/>
+        <w:t xml:space="preserve">- View toll and express lane transactions </w:t>
+      </w:r>
+    </w:p>
+    <w:p>
+      <w:pPr>
+        <w:spacing w:before="240" w:after="240" w:line="240" w:lineRule="auto"/>
+        <w:rPr>
+          <w:rFonts w:ascii="Times New Roman" w:eastAsia="Times New Roman" w:hAnsi="Times New Roman" w:cs="Times New Roman"/>
+          <w:sz w:val="24"/>
+          <w:szCs w:val="24"/>
+        </w:rPr>
+      </w:pPr>
+      <w:r>
+        <w:rPr>
+          <w:rFonts w:ascii="Times New Roman" w:eastAsia="Times New Roman" w:hAnsi="Times New Roman" w:cs="Times New Roman"/>
+          <w:sz w:val="24"/>
+          <w:szCs w:val="24"/>
+        </w:rPr>
+        <w:tab/>
+        <w:t>- Edit forms of payment</w:t>
+      </w:r>
+    </w:p>
+    <w:p>
+      <w:pPr>
+        <w:spacing w:before="240" w:after="240" w:line="240" w:lineRule="auto"/>
+        <w:rPr>
+          <w:rFonts w:ascii="Times New Roman" w:eastAsia="Times New Roman" w:hAnsi="Times New Roman" w:cs="Times New Roman"/>
+          <w:sz w:val="24"/>
+          <w:szCs w:val="24"/>
+        </w:rPr>
+      </w:pPr>
+      <w:r>
+        <w:rPr>
+          <w:rFonts w:ascii="Times New Roman" w:eastAsia="Times New Roman" w:hAnsi="Times New Roman" w:cs="Times New Roman"/>
+          <w:sz w:val="24"/>
+          <w:szCs w:val="24"/>
+        </w:rPr>
+        <w:tab/>
+        <w:t>- Earn discounts on tolls using carpool or energy efficient vehicles</w:t>
+      </w:r>
+    </w:p>
+    <w:p>
+      <w:pPr>
+        <w:spacing w:before="240" w:after="240" w:line="240" w:lineRule="auto"/>
+        <w:rPr>
+          <w:rFonts w:ascii="Times New Roman" w:eastAsia="Times New Roman" w:hAnsi="Times New Roman" w:cs="Times New Roman"/>
+          <w:sz w:val="24"/>
+          <w:szCs w:val="24"/>
+        </w:rPr>
+      </w:pPr>
+    </w:p>
+    <w:p>
+      <w:pPr>
+        <w:spacing w:before="240" w:after="240" w:line="240" w:lineRule="auto"/>
+        <w:rPr>
+          <w:rFonts w:ascii="Times New Roman" w:eastAsia="Times New Roman" w:hAnsi="Times New Roman" w:cs="Times New Roman"/>
+          <w:sz w:val="24"/>
+          <w:szCs w:val="24"/>
+        </w:rPr>
+      </w:pPr>
+      <w:r>
+        <w:rPr>
+          <w:rFonts w:ascii="Times New Roman" w:eastAsia="Times New Roman" w:hAnsi="Times New Roman" w:cs="Times New Roman"/>
+          <w:b/>
+          <w:bCs/>
+          <w:sz w:val="24"/>
+          <w:szCs w:val="24"/>
+        </w:rPr>
+        <w:t>2.3 User Characteristics</w:t>
+      </w:r>
+    </w:p>
+    <w:p>
+      <w:pPr>
+        <w:spacing w:before="240" w:after="240" w:line="240" w:lineRule="auto"/>
+        <w:rPr>
+          <w:rFonts w:ascii="Times New Roman" w:eastAsia="Times New Roman" w:hAnsi="Times New Roman" w:cs="Times New Roman"/>
+          <w:sz w:val="24"/>
+          <w:szCs w:val="24"/>
+        </w:rPr>
+      </w:pPr>
+      <w:r>
+        <w:rPr>
+          <w:rFonts w:ascii="Times New Roman" w:eastAsia="Times New Roman" w:hAnsi="Times New Roman" w:cs="Times New Roman"/>
+          <w:sz w:val="24"/>
+          <w:szCs w:val="24"/>
+        </w:rPr>
+        <w:t xml:space="preserve">User should have access to </w:t>
+      </w:r>
+      <w:r>
+        <w:rPr>
+          <w:rFonts w:ascii="Times New Roman" w:eastAsia="Times New Roman" w:hAnsi="Times New Roman" w:cs="Times New Roman"/>
+          <w:sz w:val="24"/>
+          <w:szCs w:val="24"/>
+        </w:rPr>
+        <w:t>the internet to view transaction statements and needs to have the FasTrak activated in order to avoid toll violations.</w:t>
+      </w:r>
+    </w:p>
+    <w:p>
+      <w:pPr>
+        <w:spacing w:before="240" w:after="240" w:line="240" w:lineRule="auto"/>
+        <w:rPr>
+          <w:rFonts w:ascii="Times New Roman" w:eastAsia="Times New Roman" w:hAnsi="Times New Roman" w:cs="Times New Roman"/>
+          <w:sz w:val="24"/>
+          <w:szCs w:val="24"/>
+        </w:rPr>
+      </w:pPr>
+    </w:p>
+    <w:p>
+      <w:pPr>
+        <w:spacing w:before="240" w:after="240" w:line="240" w:lineRule="auto"/>
+        <w:rPr>
+          <w:rFonts w:ascii="Times New Roman" w:eastAsia="Times New Roman" w:hAnsi="Times New Roman" w:cs="Times New Roman"/>
+          <w:sz w:val="24"/>
+          <w:szCs w:val="24"/>
+        </w:rPr>
+      </w:pPr>
+    </w:p>
+    <w:p>
+      <w:pPr>
+        <w:spacing w:before="240" w:after="240" w:line="240" w:lineRule="auto"/>
+        <w:rPr>
+          <w:rFonts w:ascii="Times New Roman" w:eastAsia="Times New Roman" w:hAnsi="Times New Roman" w:cs="Times New Roman"/>
+          <w:sz w:val="24"/>
+          <w:szCs w:val="24"/>
+        </w:rPr>
+      </w:pPr>
+    </w:p>
+    <w:p>
+      <w:pPr>
+        <w:spacing w:before="240" w:after="240" w:line="240" w:lineRule="auto"/>
+        <w:rPr>
+          <w:rFonts w:ascii="Times New Roman" w:eastAsia="Times New Roman" w:hAnsi="Times New Roman" w:cs="Times New Roman"/>
+          <w:sz w:val="24"/>
+          <w:szCs w:val="24"/>
+        </w:rPr>
+      </w:pPr>
+    </w:p>
+    <w:p>
+      <w:pPr>
+        <w:spacing w:before="240" w:after="240" w:line="240" w:lineRule="auto"/>
+        <w:rPr>
+          <w:rFonts w:ascii="Times New Roman" w:eastAsia="Times New Roman" w:hAnsi="Times New Roman" w:cs="Times New Roman"/>
+          <w:sz w:val="24"/>
+          <w:szCs w:val="24"/>
+        </w:rPr>
+      </w:pPr>
+    </w:p>
+    <w:p>
+      <w:pPr>
+        <w:spacing w:before="240" w:after="240" w:line="240" w:lineRule="auto"/>
+        <w:rPr>
+          <w:rFonts w:ascii="Times New Roman" w:eastAsia="Times New Roman" w:hAnsi="Times New Roman" w:cs="Times New Roman"/>
+          <w:sz w:val="24"/>
+          <w:szCs w:val="24"/>
+        </w:rPr>
+      </w:pPr>
+    </w:p>
+    <w:p>
+      <w:pPr>
+        <w:spacing w:before="240" w:after="240" w:line="240" w:lineRule="auto"/>
+        <w:rPr>
+          <w:rFonts w:ascii="Times New Roman" w:eastAsia="Times New Roman" w:hAnsi="Times New Roman" w:cs="Times New Roman"/>
+          <w:sz w:val="24"/>
+          <w:szCs w:val="24"/>
+        </w:rPr>
+      </w:pPr>
+    </w:p>
+    <w:p>
+      <w:pPr>
+        <w:spacing w:before="240" w:after="240" w:line="240" w:lineRule="auto"/>
+        <w:rPr>
+          <w:rFonts w:ascii="Times New Roman" w:eastAsia="Times New Roman" w:hAnsi="Times New Roman" w:cs="Times New Roman"/>
+          <w:sz w:val="24"/>
+          <w:szCs w:val="24"/>
+        </w:rPr>
+      </w:pPr>
+    </w:p>
+    <w:p>
+      <w:pPr>
+        <w:spacing w:before="240" w:after="240" w:line="240" w:lineRule="auto"/>
+        <w:rPr>
+          <w:rFonts w:ascii="Times New Roman" w:eastAsia="Times New Roman" w:hAnsi="Times New Roman" w:cs="Times New Roman"/>
+          <w:sz w:val="24"/>
+          <w:szCs w:val="24"/>
+        </w:rPr>
+      </w:pPr>
+    </w:p>
+    <w:p>
+      <w:pPr>
+        <w:spacing w:before="240" w:after="240" w:line="240" w:lineRule="auto"/>
+        <w:rPr>
+          <w:rFonts w:ascii="Times New Roman" w:eastAsia="Times New Roman" w:hAnsi="Times New Roman" w:cs="Times New Roman"/>
+          <w:sz w:val="24"/>
+          <w:szCs w:val="24"/>
+        </w:rPr>
+      </w:pPr>
+    </w:p>
+    <w:p>
+      <w:pPr>
+        <w:spacing w:before="240" w:after="240" w:line="240" w:lineRule="auto"/>
+        <w:rPr>
+          <w:rFonts w:ascii="Times New Roman" w:eastAsia="Times New Roman" w:hAnsi="Times New Roman" w:cs="Times New Roman"/>
+          <w:sz w:val="24"/>
+          <w:szCs w:val="24"/>
+        </w:rPr>
+      </w:pPr>
+      <w:r>
+        <w:rPr>
+          <w:rFonts w:ascii="Times New Roman" w:eastAsia="Times New Roman" w:hAnsi="Times New Roman" w:cs="Times New Roman"/>
+          <w:b/>
+          <w:bCs/>
+          <w:color w:val="000000"/>
+          <w:sz w:val="28"/>
+          <w:szCs w:val="28"/>
+        </w:rPr>
+        <w:lastRenderedPageBreak/>
+        <w:t>3</w:t>
+      </w:r>
+      <w:r>
+        <w:rPr>
+          <w:rFonts w:ascii="Times New Roman" w:eastAsia="Times New Roman" w:hAnsi="Times New Roman" w:cs="Times New Roman"/>
+          <w:b/>
+          <w:bCs/>
+          <w:color w:val="000000"/>
+          <w:sz w:val="28"/>
+          <w:szCs w:val="28"/>
+        </w:rPr>
+        <w:t xml:space="preserve">. </w:t>
+      </w:r>
+      <w:r>
+        <w:rPr>
+          <w:rFonts w:ascii="Times New Roman" w:eastAsia="Times New Roman" w:hAnsi="Times New Roman" w:cs="Times New Roman"/>
+          <w:b/>
+          <w:bCs/>
+          <w:color w:val="000000"/>
+          <w:sz w:val="28"/>
+          <w:szCs w:val="28"/>
+        </w:rPr>
+        <w:t>System Features</w:t>
+      </w:r>
+      <w:r>
+        <w:rPr>
+          <w:rFonts w:ascii="Times New Roman" w:eastAsia="Times New Roman" w:hAnsi="Times New Roman" w:cs="Times New Roman"/>
+          <w:b/>
+          <w:bCs/>
+          <w:color w:val="000000"/>
+          <w:sz w:val="28"/>
+          <w:szCs w:val="28"/>
+        </w:rPr>
+        <w:t> </w:t>
+      </w:r>
+    </w:p>
+    <w:p>
+      <w:pPr>
+        <w:spacing w:before="240" w:after="240" w:line="240" w:lineRule="auto"/>
+        <w:rPr>
+          <w:rFonts w:ascii="Times New Roman" w:eastAsia="Times New Roman" w:hAnsi="Times New Roman" w:cs="Times New Roman"/>
+          <w:b/>
+          <w:bCs/>
+          <w:sz w:val="24"/>
+          <w:szCs w:val="24"/>
+        </w:rPr>
+      </w:pPr>
+      <w:r>
+        <w:rPr>
+          <w:rFonts w:ascii="Times New Roman" w:eastAsia="Times New Roman" w:hAnsi="Times New Roman" w:cs="Times New Roman"/>
+          <w:b/>
+          <w:bCs/>
+          <w:sz w:val="24"/>
+          <w:szCs w:val="24"/>
+        </w:rPr>
+        <w:t>3</w:t>
+      </w:r>
+      <w:r>
+        <w:rPr>
+          <w:rFonts w:ascii="Times New Roman" w:eastAsia="Times New Roman" w:hAnsi="Times New Roman" w:cs="Times New Roman"/>
+          <w:b/>
+          <w:bCs/>
+          <w:sz w:val="24"/>
+          <w:szCs w:val="24"/>
+        </w:rPr>
+        <w:t xml:space="preserve">.1 </w:t>
+      </w:r>
+      <w:r>
+        <w:rPr>
+          <w:rFonts w:ascii="Times New Roman" w:eastAsia="Times New Roman" w:hAnsi="Times New Roman" w:cs="Times New Roman"/>
+          <w:b/>
+          <w:bCs/>
+          <w:sz w:val="24"/>
+          <w:szCs w:val="24"/>
+        </w:rPr>
+        <w:t>User Requirements</w:t>
+      </w:r>
       <w:bookmarkStart w:id="0" w:name="_GoBack"/>
       <w:bookmarkEnd w:id="0"/>
+    </w:p>
+    <w:p>
+      <w:pPr>
+        <w:spacing w:before="240" w:after="240" w:line="240" w:lineRule="auto"/>
+        <w:rPr>
+          <w:rFonts w:ascii="Times New Roman" w:eastAsia="Times New Roman" w:hAnsi="Times New Roman" w:cs="Times New Roman"/>
+          <w:sz w:val="24"/>
+          <w:szCs w:val="24"/>
+        </w:rPr>
+      </w:pPr>
     </w:p>
     <w:sectPr>
       <w:pgSz w:w="12240" w:h="15840"/>
@@ -688,6 +1516,127 @@
     </w:sectPr>
   </w:body>
 </w:document>
+</file>
+
+<file path=word/numbering.xml><?xml version="1.0" encoding="utf-8"?>
+<w:numbering xmlns:wpc="http://schemas.microsoft.com/office/word/2010/wordprocessingCanvas" xmlns:cx="http://schemas.microsoft.com/office/drawing/2014/chartex" xmlns:cx1="http://schemas.microsoft.com/office/drawing/2015/9/8/chartex" xmlns:cx2="http://schemas.microsoft.com/office/drawing/2015/10/21/chartex" xmlns:cx3="http://schemas.microsoft.com/office/drawing/2016/5/9/chartex" xmlns:cx4="http://schemas.microsoft.com/office/drawing/2016/5/10/chartex" xmlns:cx5="http://schemas.microsoft.com/office/drawing/2016/5/11/chartex" xmlns:cx6="http://schemas.microsoft.com/office/drawing/2016/5/12/chartex" xmlns:cx7="http://schemas.microsoft.com/office/drawing/2016/5/13/chartex" xmlns:cx8="http://schemas.microsoft.com/office/drawing/2016/5/14/chartex" xmlns:mc="http://schemas.openxmlformats.org/markup-compatibility/2006" xmlns:aink="http://schemas.microsoft.com/office/drawing/2016/ink" xmlns:am3d="http://schemas.microsoft.com/office/drawing/2017/model3d" xmlns:o="urn:schemas-microsoft-com:office:office" xmlns:r="http://schemas.openxmlformats.org/officeDocument/2006/relationships" xmlns:m="http://schemas.openxmlformats.org/officeDocument/2006/math" xmlns:v="urn:schemas-microsoft-com:vml" xmlns:wp14="http://schemas.microsoft.com/office/word/2010/wordprocessingDrawing" xmlns:wp="http://schemas.openxmlformats.org/drawingml/2006/wordprocessingDrawing" xmlns:w10="urn:schemas-microsoft-com:office:word" xmlns:w="http://schemas.openxmlformats.org/wordprocessingml/2006/main" xmlns:w14="http://schemas.microsoft.com/office/word/2010/wordml" xmlns:w15="http://schemas.microsoft.com/office/word/2012/wordml" xmlns:w16cid="http://schemas.microsoft.com/office/word/2016/wordml/cid" xmlns:w16se="http://schemas.microsoft.com/office/word/2015/wordml/symex" xmlns:wpg="http://schemas.microsoft.com/office/word/2010/wordprocessingGroup" xmlns:wpi="http://schemas.microsoft.com/office/word/2010/wordprocessingInk" xmlns:wne="http://schemas.microsoft.com/office/word/2006/wordml" xmlns:wps="http://schemas.microsoft.com/office/word/2010/wordprocessingShape" mc:Ignorable="w14 w15 w16se w16cid wp14">
+  <w:abstractNum w:abstractNumId="0" w15:restartNumberingAfterBreak="0">
+    <w:nsid w:val="53F65A4B"/>
+    <w:multiLevelType w:val="hybridMultilevel"/>
+    <w:tmpl w:val="3716C44A"/>
+    <w:lvl w:ilvl="0" w:tplc="17DCB6D2">
+      <w:start w:val="2"/>
+      <w:numFmt w:val="bullet"/>
+      <w:lvlText w:val="-"/>
+      <w:lvlJc w:val="left"/>
+      <w:pPr>
+        <w:ind w:left="1080" w:hanging="360"/>
+      </w:pPr>
+      <w:rPr>
+        <w:rFonts w:ascii="Times New Roman" w:eastAsia="Times New Roman" w:hAnsi="Times New Roman" w:cs="Times New Roman" w:hint="default"/>
+      </w:rPr>
+    </w:lvl>
+    <w:lvl w:ilvl="1" w:tplc="04090003" w:tentative="1">
+      <w:start w:val="1"/>
+      <w:numFmt w:val="bullet"/>
+      <w:lvlText w:val="o"/>
+      <w:lvlJc w:val="left"/>
+      <w:pPr>
+        <w:ind w:left="1800" w:hanging="360"/>
+      </w:pPr>
+      <w:rPr>
+        <w:rFonts w:ascii="Courier New" w:hAnsi="Courier New" w:cs="Courier New" w:hint="default"/>
+      </w:rPr>
+    </w:lvl>
+    <w:lvl w:ilvl="2" w:tplc="04090005" w:tentative="1">
+      <w:start w:val="1"/>
+      <w:numFmt w:val="bullet"/>
+      <w:lvlText w:val=""/>
+      <w:lvlJc w:val="left"/>
+      <w:pPr>
+        <w:ind w:left="2520" w:hanging="360"/>
+      </w:pPr>
+      <w:rPr>
+        <w:rFonts w:ascii="Wingdings" w:hAnsi="Wingdings" w:hint="default"/>
+      </w:rPr>
+    </w:lvl>
+    <w:lvl w:ilvl="3" w:tplc="04090001" w:tentative="1">
+      <w:start w:val="1"/>
+      <w:numFmt w:val="bullet"/>
+      <w:lvlText w:val=""/>
+      <w:lvlJc w:val="left"/>
+      <w:pPr>
+        <w:ind w:left="3240" w:hanging="360"/>
+      </w:pPr>
+      <w:rPr>
+        <w:rFonts w:ascii="Symbol" w:hAnsi="Symbol" w:hint="default"/>
+      </w:rPr>
+    </w:lvl>
+    <w:lvl w:ilvl="4" w:tplc="04090003" w:tentative="1">
+      <w:start w:val="1"/>
+      <w:numFmt w:val="bullet"/>
+      <w:lvlText w:val="o"/>
+      <w:lvlJc w:val="left"/>
+      <w:pPr>
+        <w:ind w:left="3960" w:hanging="360"/>
+      </w:pPr>
+      <w:rPr>
+        <w:rFonts w:ascii="Courier New" w:hAnsi="Courier New" w:cs="Courier New" w:hint="default"/>
+      </w:rPr>
+    </w:lvl>
+    <w:lvl w:ilvl="5" w:tplc="04090005" w:tentative="1">
+      <w:start w:val="1"/>
+      <w:numFmt w:val="bullet"/>
+      <w:lvlText w:val=""/>
+      <w:lvlJc w:val="left"/>
+      <w:pPr>
+        <w:ind w:left="4680" w:hanging="360"/>
+      </w:pPr>
+      <w:rPr>
+        <w:rFonts w:ascii="Wingdings" w:hAnsi="Wingdings" w:hint="default"/>
+      </w:rPr>
+    </w:lvl>
+    <w:lvl w:ilvl="6" w:tplc="04090001" w:tentative="1">
+      <w:start w:val="1"/>
+      <w:numFmt w:val="bullet"/>
+      <w:lvlText w:val=""/>
+      <w:lvlJc w:val="left"/>
+      <w:pPr>
+        <w:ind w:left="5400" w:hanging="360"/>
+      </w:pPr>
+      <w:rPr>
+        <w:rFonts w:ascii="Symbol" w:hAnsi="Symbol" w:hint="default"/>
+      </w:rPr>
+    </w:lvl>
+    <w:lvl w:ilvl="7" w:tplc="04090003" w:tentative="1">
+      <w:start w:val="1"/>
+      <w:numFmt w:val="bullet"/>
+      <w:lvlText w:val="o"/>
+      <w:lvlJc w:val="left"/>
+      <w:pPr>
+        <w:ind w:left="6120" w:hanging="360"/>
+      </w:pPr>
+      <w:rPr>
+        <w:rFonts w:ascii="Courier New" w:hAnsi="Courier New" w:cs="Courier New" w:hint="default"/>
+      </w:rPr>
+    </w:lvl>
+    <w:lvl w:ilvl="8" w:tplc="04090005" w:tentative="1">
+      <w:start w:val="1"/>
+      <w:numFmt w:val="bullet"/>
+      <w:lvlText w:val=""/>
+      <w:lvlJc w:val="left"/>
+      <w:pPr>
+        <w:ind w:left="6840" w:hanging="360"/>
+      </w:pPr>
+      <w:rPr>
+        <w:rFonts w:ascii="Wingdings" w:hAnsi="Wingdings" w:hint="default"/>
+      </w:rPr>
+    </w:lvl>
+  </w:abstractNum>
+  <w:num w:numId="1">
+    <w:abstractNumId w:val="0"/>
+  </w:num>
+</w:numbering>
 </file>
 
 <file path=word/styles.xml><?xml version="1.0" encoding="utf-8"?>
@@ -1137,6 +2086,40 @@
     <w:basedOn w:val="DefaultParagraphFont"/>
     <w:rsid w:val="00EC79C6"/>
   </w:style>
+  <w:style w:type="character" w:styleId="Hyperlink">
+    <w:name w:val="Hyperlink"/>
+    <w:basedOn w:val="DefaultParagraphFont"/>
+    <w:uiPriority w:val="99"/>
+    <w:unhideWhenUsed/>
+    <w:rsid w:val="00170ADE"/>
+    <w:rPr>
+      <w:color w:val="0563C1" w:themeColor="hyperlink"/>
+      <w:u w:val="single"/>
+    </w:rPr>
+  </w:style>
+  <w:style w:type="character" w:styleId="UnresolvedMention">
+    <w:name w:val="Unresolved Mention"/>
+    <w:basedOn w:val="DefaultParagraphFont"/>
+    <w:uiPriority w:val="99"/>
+    <w:semiHidden/>
+    <w:unhideWhenUsed/>
+    <w:rsid w:val="00170ADE"/>
+    <w:rPr>
+      <w:color w:val="605E5C"/>
+      <w:shd w:val="clear" w:color="auto" w:fill="E1DFDD"/>
+    </w:rPr>
+  </w:style>
+  <w:style w:type="paragraph" w:styleId="ListParagraph">
+    <w:name w:val="List Paragraph"/>
+    <w:basedOn w:val="Normal"/>
+    <w:uiPriority w:val="34"/>
+    <w:qFormat/>
+    <w:rsid w:val="00BA5F7B"/>
+    <w:pPr>
+      <w:ind w:left="720"/>
+      <w:contextualSpacing/>
+    </w:pPr>
+  </w:style>
 </w:styles>
 </file>
 

</xml_diff>

<commit_message>
Misupload previously, updated version
</commit_message>
<xml_diff>
--- a/ProjectReq.docx
+++ b/ProjectReq.docx
@@ -4,7 +4,8 @@
   <w:body>
     <w:p>
       <w:pPr>
-        <w:spacing w:before="240" w:after="240" w:line="240" w:lineRule="auto"/>
+        <w:spacing w:after="0" w:line="240" w:lineRule="auto"/>
+        <w:jc w:val="both"/>
         <w:rPr>
           <w:rFonts w:ascii="Times New Roman" w:eastAsia="Times New Roman" w:hAnsi="Times New Roman" w:cs="Times New Roman"/>
           <w:sz w:val="24"/>
@@ -25,7 +26,36 @@
     </w:p>
     <w:p>
       <w:pPr>
-        <w:spacing w:before="240" w:after="240" w:line="240" w:lineRule="auto"/>
+        <w:spacing w:after="0" w:line="240" w:lineRule="auto"/>
+        <w:jc w:val="both"/>
+        <w:rPr>
+          <w:rFonts w:ascii="Times New Roman" w:eastAsia="Times New Roman" w:hAnsi="Times New Roman" w:cs="Times New Roman"/>
+          <w:b/>
+          <w:bCs/>
+          <w:color w:val="000000"/>
+          <w:sz w:val="24"/>
+          <w:szCs w:val="24"/>
+        </w:rPr>
+      </w:pPr>
+    </w:p>
+    <w:p>
+      <w:pPr>
+        <w:spacing w:after="0" w:line="240" w:lineRule="auto"/>
+        <w:jc w:val="both"/>
+        <w:rPr>
+          <w:rFonts w:ascii="Times New Roman" w:eastAsia="Times New Roman" w:hAnsi="Times New Roman" w:cs="Times New Roman"/>
+          <w:b/>
+          <w:bCs/>
+          <w:color w:val="000000"/>
+          <w:sz w:val="24"/>
+          <w:szCs w:val="24"/>
+        </w:rPr>
+      </w:pPr>
+    </w:p>
+    <w:p>
+      <w:pPr>
+        <w:spacing w:after="0" w:line="240" w:lineRule="auto"/>
+        <w:jc w:val="both"/>
         <w:rPr>
           <w:rFonts w:ascii="Times New Roman" w:eastAsia="Times New Roman" w:hAnsi="Times New Roman" w:cs="Times New Roman"/>
           <w:sz w:val="24"/>
@@ -46,17 +76,20 @@
     </w:p>
     <w:p>
       <w:pPr>
-        <w:spacing w:before="240" w:after="240" w:line="240" w:lineRule="auto"/>
-        <w:rPr>
-          <w:rFonts w:ascii="Times New Roman" w:eastAsia="Times New Roman" w:hAnsi="Times New Roman" w:cs="Times New Roman"/>
-          <w:sz w:val="24"/>
-          <w:szCs w:val="24"/>
-        </w:rPr>
-      </w:pPr>
-      <w:r>
-        <w:rPr>
-          <w:rFonts w:ascii="Times New Roman" w:eastAsia="Times New Roman" w:hAnsi="Times New Roman" w:cs="Times New Roman"/>
-          <w:color w:val="000000"/>
+        <w:spacing w:after="0" w:line="240" w:lineRule="auto"/>
+        <w:jc w:val="both"/>
+        <w:rPr>
+          <w:rFonts w:ascii="Times New Roman" w:eastAsia="Times New Roman" w:hAnsi="Times New Roman" w:cs="Times New Roman"/>
+          <w:sz w:val="24"/>
+          <w:szCs w:val="24"/>
+        </w:rPr>
+      </w:pPr>
+      <w:r>
+        <w:rPr>
+          <w:rFonts w:ascii="Times New Roman" w:eastAsia="Times New Roman" w:hAnsi="Times New Roman" w:cs="Times New Roman"/>
+          <w:color w:val="000000"/>
+          <w:sz w:val="24"/>
+          <w:szCs w:val="24"/>
         </w:rPr>
         <w:t>          </w:t>
       </w:r>
@@ -64,6 +97,8 @@
         <w:rPr>
           <w:rFonts w:ascii="Times New Roman" w:eastAsia="Times New Roman" w:hAnsi="Times New Roman" w:cs="Times New Roman"/>
           <w:color w:val="000000"/>
+          <w:sz w:val="24"/>
+          <w:szCs w:val="24"/>
         </w:rPr>
         <w:tab/>
         <w:t>1.1 Purpose</w:t>
@@ -71,17 +106,20 @@
     </w:p>
     <w:p>
       <w:pPr>
-        <w:spacing w:before="240" w:after="240" w:line="240" w:lineRule="auto"/>
-        <w:rPr>
-          <w:rFonts w:ascii="Times New Roman" w:eastAsia="Times New Roman" w:hAnsi="Times New Roman" w:cs="Times New Roman"/>
-          <w:sz w:val="24"/>
-          <w:szCs w:val="24"/>
-        </w:rPr>
-      </w:pPr>
-      <w:r>
-        <w:rPr>
-          <w:rFonts w:ascii="Times New Roman" w:eastAsia="Times New Roman" w:hAnsi="Times New Roman" w:cs="Times New Roman"/>
-          <w:color w:val="000000"/>
+        <w:spacing w:after="0" w:line="240" w:lineRule="auto"/>
+        <w:jc w:val="both"/>
+        <w:rPr>
+          <w:rFonts w:ascii="Times New Roman" w:eastAsia="Times New Roman" w:hAnsi="Times New Roman" w:cs="Times New Roman"/>
+          <w:sz w:val="24"/>
+          <w:szCs w:val="24"/>
+        </w:rPr>
+      </w:pPr>
+      <w:r>
+        <w:rPr>
+          <w:rFonts w:ascii="Times New Roman" w:eastAsia="Times New Roman" w:hAnsi="Times New Roman" w:cs="Times New Roman"/>
+          <w:color w:val="000000"/>
+          <w:sz w:val="24"/>
+          <w:szCs w:val="24"/>
         </w:rPr>
         <w:tab/>
         <w:t>1.2 Scope</w:t>
@@ -89,17 +127,20 @@
     </w:p>
     <w:p>
       <w:pPr>
-        <w:spacing w:before="240" w:after="240" w:line="240" w:lineRule="auto"/>
-        <w:rPr>
-          <w:rFonts w:ascii="Times New Roman" w:eastAsia="Times New Roman" w:hAnsi="Times New Roman" w:cs="Times New Roman"/>
-          <w:sz w:val="24"/>
-          <w:szCs w:val="24"/>
-        </w:rPr>
-      </w:pPr>
-      <w:r>
-        <w:rPr>
-          <w:rFonts w:ascii="Times New Roman" w:eastAsia="Times New Roman" w:hAnsi="Times New Roman" w:cs="Times New Roman"/>
-          <w:color w:val="000000"/>
+        <w:spacing w:after="0" w:line="240" w:lineRule="auto"/>
+        <w:jc w:val="both"/>
+        <w:rPr>
+          <w:rFonts w:ascii="Times New Roman" w:eastAsia="Times New Roman" w:hAnsi="Times New Roman" w:cs="Times New Roman"/>
+          <w:sz w:val="24"/>
+          <w:szCs w:val="24"/>
+        </w:rPr>
+      </w:pPr>
+      <w:r>
+        <w:rPr>
+          <w:rFonts w:ascii="Times New Roman" w:eastAsia="Times New Roman" w:hAnsi="Times New Roman" w:cs="Times New Roman"/>
+          <w:color w:val="000000"/>
+          <w:sz w:val="24"/>
+          <w:szCs w:val="24"/>
         </w:rPr>
         <w:tab/>
         <w:t>1.3 Definitions and Acronyms</w:t>
@@ -107,17 +148,20 @@
     </w:p>
     <w:p>
       <w:pPr>
-        <w:spacing w:before="240" w:after="240" w:line="240" w:lineRule="auto"/>
-        <w:rPr>
-          <w:rFonts w:ascii="Times New Roman" w:eastAsia="Times New Roman" w:hAnsi="Times New Roman" w:cs="Times New Roman"/>
-          <w:sz w:val="24"/>
-          <w:szCs w:val="24"/>
-        </w:rPr>
-      </w:pPr>
-      <w:r>
-        <w:rPr>
-          <w:rFonts w:ascii="Times New Roman" w:eastAsia="Times New Roman" w:hAnsi="Times New Roman" w:cs="Times New Roman"/>
-          <w:color w:val="000000"/>
+        <w:spacing w:after="0" w:line="240" w:lineRule="auto"/>
+        <w:jc w:val="both"/>
+        <w:rPr>
+          <w:rFonts w:ascii="Times New Roman" w:eastAsia="Times New Roman" w:hAnsi="Times New Roman" w:cs="Times New Roman"/>
+          <w:sz w:val="24"/>
+          <w:szCs w:val="24"/>
+        </w:rPr>
+      </w:pPr>
+      <w:r>
+        <w:rPr>
+          <w:rFonts w:ascii="Times New Roman" w:eastAsia="Times New Roman" w:hAnsi="Times New Roman" w:cs="Times New Roman"/>
+          <w:color w:val="000000"/>
+          <w:sz w:val="24"/>
+          <w:szCs w:val="24"/>
         </w:rPr>
         <w:tab/>
         <w:t>1.4 References</w:t>
@@ -125,17 +169,20 @@
     </w:p>
     <w:p>
       <w:pPr>
-        <w:spacing w:before="240" w:after="240" w:line="240" w:lineRule="auto"/>
-        <w:rPr>
-          <w:rFonts w:ascii="Times New Roman" w:eastAsia="Times New Roman" w:hAnsi="Times New Roman" w:cs="Times New Roman"/>
-          <w:sz w:val="24"/>
-          <w:szCs w:val="24"/>
-        </w:rPr>
-      </w:pPr>
-      <w:r>
-        <w:rPr>
-          <w:rFonts w:ascii="Times New Roman" w:eastAsia="Times New Roman" w:hAnsi="Times New Roman" w:cs="Times New Roman"/>
-          <w:color w:val="000000"/>
+        <w:spacing w:after="0" w:line="240" w:lineRule="auto"/>
+        <w:jc w:val="both"/>
+        <w:rPr>
+          <w:rFonts w:ascii="Times New Roman" w:eastAsia="Times New Roman" w:hAnsi="Times New Roman" w:cs="Times New Roman"/>
+          <w:sz w:val="24"/>
+          <w:szCs w:val="24"/>
+        </w:rPr>
+      </w:pPr>
+      <w:r>
+        <w:rPr>
+          <w:rFonts w:ascii="Times New Roman" w:eastAsia="Times New Roman" w:hAnsi="Times New Roman" w:cs="Times New Roman"/>
+          <w:color w:val="000000"/>
+          <w:sz w:val="24"/>
+          <w:szCs w:val="24"/>
         </w:rPr>
         <w:tab/>
         <w:t>1.5 Overview</w:t>
@@ -143,20 +190,36 @@
     </w:p>
     <w:p>
       <w:pPr>
-        <w:spacing w:before="240" w:after="240" w:line="240" w:lineRule="auto"/>
-        <w:rPr>
-          <w:rFonts w:ascii="Times New Roman" w:eastAsia="Times New Roman" w:hAnsi="Times New Roman" w:cs="Times New Roman"/>
-          <w:b/>
-          <w:bCs/>
-          <w:color w:val="000000"/>
-          <w:sz w:val="24"/>
-          <w:szCs w:val="24"/>
-        </w:rPr>
-      </w:pPr>
-    </w:p>
-    <w:p>
-      <w:pPr>
-        <w:spacing w:before="240" w:after="240" w:line="240" w:lineRule="auto"/>
+        <w:spacing w:after="0" w:line="240" w:lineRule="auto"/>
+        <w:jc w:val="both"/>
+        <w:rPr>
+          <w:rFonts w:ascii="Times New Roman" w:eastAsia="Times New Roman" w:hAnsi="Times New Roman" w:cs="Times New Roman"/>
+          <w:b/>
+          <w:bCs/>
+          <w:color w:val="000000"/>
+          <w:sz w:val="24"/>
+          <w:szCs w:val="24"/>
+        </w:rPr>
+      </w:pPr>
+    </w:p>
+    <w:p>
+      <w:pPr>
+        <w:spacing w:after="0" w:line="240" w:lineRule="auto"/>
+        <w:jc w:val="both"/>
+        <w:rPr>
+          <w:rFonts w:ascii="Times New Roman" w:eastAsia="Times New Roman" w:hAnsi="Times New Roman" w:cs="Times New Roman"/>
+          <w:b/>
+          <w:bCs/>
+          <w:color w:val="000000"/>
+          <w:sz w:val="24"/>
+          <w:szCs w:val="24"/>
+        </w:rPr>
+      </w:pPr>
+    </w:p>
+    <w:p>
+      <w:pPr>
+        <w:spacing w:after="0" w:line="240" w:lineRule="auto"/>
+        <w:jc w:val="both"/>
         <w:rPr>
           <w:rFonts w:ascii="Times New Roman" w:eastAsia="Times New Roman" w:hAnsi="Times New Roman" w:cs="Times New Roman"/>
           <w:sz w:val="24"/>
@@ -177,7 +240,8 @@
     </w:p>
     <w:p>
       <w:pPr>
-        <w:spacing w:before="240" w:after="240" w:line="240" w:lineRule="auto"/>
+        <w:spacing w:after="0" w:line="240" w:lineRule="auto"/>
+        <w:jc w:val="both"/>
         <w:rPr>
           <w:rFonts w:ascii="Times New Roman" w:eastAsia="Times New Roman" w:hAnsi="Times New Roman" w:cs="Times New Roman"/>
           <w:sz w:val="24"/>
@@ -207,7 +271,8 @@
     </w:p>
     <w:p>
       <w:pPr>
-        <w:spacing w:before="240" w:after="240" w:line="240" w:lineRule="auto"/>
+        <w:spacing w:after="0" w:line="240" w:lineRule="auto"/>
+        <w:jc w:val="both"/>
         <w:rPr>
           <w:rFonts w:ascii="Times New Roman" w:eastAsia="Times New Roman" w:hAnsi="Times New Roman" w:cs="Times New Roman"/>
           <w:sz w:val="24"/>
@@ -227,8 +292,9 @@
     </w:p>
     <w:p>
       <w:pPr>
-        <w:spacing w:before="240" w:after="240" w:line="240" w:lineRule="auto"/>
+        <w:spacing w:after="0" w:line="240" w:lineRule="auto"/>
         <w:ind w:firstLine="720"/>
+        <w:jc w:val="both"/>
         <w:rPr>
           <w:rFonts w:ascii="Times New Roman" w:eastAsia="Times New Roman" w:hAnsi="Times New Roman" w:cs="Times New Roman"/>
           <w:sz w:val="24"/>
@@ -247,20 +313,36 @@
     </w:p>
     <w:p>
       <w:pPr>
-        <w:spacing w:before="240" w:after="240" w:line="240" w:lineRule="auto"/>
-        <w:rPr>
-          <w:rFonts w:ascii="Times New Roman" w:eastAsia="Times New Roman" w:hAnsi="Times New Roman" w:cs="Times New Roman"/>
-          <w:b/>
-          <w:bCs/>
-          <w:color w:val="000000"/>
-          <w:sz w:val="24"/>
-          <w:szCs w:val="24"/>
-        </w:rPr>
-      </w:pPr>
-    </w:p>
-    <w:p>
-      <w:pPr>
-        <w:spacing w:before="240" w:after="240" w:line="240" w:lineRule="auto"/>
+        <w:spacing w:after="0" w:line="240" w:lineRule="auto"/>
+        <w:jc w:val="both"/>
+        <w:rPr>
+          <w:rFonts w:ascii="Times New Roman" w:eastAsia="Times New Roman" w:hAnsi="Times New Roman" w:cs="Times New Roman"/>
+          <w:b/>
+          <w:bCs/>
+          <w:color w:val="000000"/>
+          <w:sz w:val="24"/>
+          <w:szCs w:val="24"/>
+        </w:rPr>
+      </w:pPr>
+    </w:p>
+    <w:p>
+      <w:pPr>
+        <w:spacing w:after="0" w:line="240" w:lineRule="auto"/>
+        <w:jc w:val="both"/>
+        <w:rPr>
+          <w:rFonts w:ascii="Times New Roman" w:eastAsia="Times New Roman" w:hAnsi="Times New Roman" w:cs="Times New Roman"/>
+          <w:b/>
+          <w:bCs/>
+          <w:color w:val="000000"/>
+          <w:sz w:val="24"/>
+          <w:szCs w:val="24"/>
+        </w:rPr>
+      </w:pPr>
+    </w:p>
+    <w:p>
+      <w:pPr>
+        <w:spacing w:after="0" w:line="240" w:lineRule="auto"/>
+        <w:jc w:val="both"/>
         <w:rPr>
           <w:rFonts w:ascii="Times New Roman" w:eastAsia="Times New Roman" w:hAnsi="Times New Roman" w:cs="Times New Roman"/>
           <w:sz w:val="24"/>
@@ -281,7 +363,8 @@
     </w:p>
     <w:p>
       <w:pPr>
-        <w:spacing w:before="240" w:after="240" w:line="240" w:lineRule="auto"/>
+        <w:spacing w:after="0" w:line="240" w:lineRule="auto"/>
+        <w:jc w:val="both"/>
         <w:rPr>
           <w:rFonts w:ascii="Times New Roman" w:eastAsia="Times New Roman" w:hAnsi="Times New Roman" w:cs="Times New Roman"/>
           <w:color w:val="000000"/>
@@ -330,7 +413,8 @@
     </w:p>
     <w:p>
       <w:pPr>
-        <w:spacing w:before="240" w:after="240" w:line="240" w:lineRule="auto"/>
+        <w:spacing w:after="0" w:line="240" w:lineRule="auto"/>
+        <w:jc w:val="both"/>
         <w:rPr>
           <w:rFonts w:ascii="Times New Roman" w:eastAsia="Times New Roman" w:hAnsi="Times New Roman" w:cs="Times New Roman"/>
           <w:color w:val="000000"/>
@@ -351,7 +435,8 @@
     </w:p>
     <w:p>
       <w:pPr>
-        <w:spacing w:before="240" w:after="240" w:line="240" w:lineRule="auto"/>
+        <w:spacing w:after="0" w:line="240" w:lineRule="auto"/>
+        <w:jc w:val="both"/>
         <w:rPr>
           <w:rFonts w:ascii="Times New Roman" w:eastAsia="Times New Roman" w:hAnsi="Times New Roman" w:cs="Times New Roman"/>
           <w:sz w:val="24"/>
@@ -380,20 +465,36 @@
     </w:p>
     <w:p>
       <w:pPr>
-        <w:spacing w:before="240" w:after="240" w:line="240" w:lineRule="auto"/>
-        <w:rPr>
-          <w:rFonts w:ascii="Times New Roman" w:eastAsia="Times New Roman" w:hAnsi="Times New Roman" w:cs="Times New Roman"/>
-          <w:b/>
-          <w:bCs/>
-          <w:color w:val="000000"/>
-          <w:sz w:val="24"/>
-          <w:szCs w:val="24"/>
-        </w:rPr>
-      </w:pPr>
-    </w:p>
-    <w:p>
-      <w:pPr>
-        <w:spacing w:before="240" w:after="240" w:line="240" w:lineRule="auto"/>
+        <w:spacing w:after="0" w:line="240" w:lineRule="auto"/>
+        <w:jc w:val="both"/>
+        <w:rPr>
+          <w:rFonts w:ascii="Times New Roman" w:eastAsia="Times New Roman" w:hAnsi="Times New Roman" w:cs="Times New Roman"/>
+          <w:b/>
+          <w:bCs/>
+          <w:color w:val="000000"/>
+          <w:sz w:val="24"/>
+          <w:szCs w:val="24"/>
+        </w:rPr>
+      </w:pPr>
+    </w:p>
+    <w:p>
+      <w:pPr>
+        <w:spacing w:after="0" w:line="240" w:lineRule="auto"/>
+        <w:jc w:val="both"/>
+        <w:rPr>
+          <w:rFonts w:ascii="Times New Roman" w:eastAsia="Times New Roman" w:hAnsi="Times New Roman" w:cs="Times New Roman"/>
+          <w:b/>
+          <w:bCs/>
+          <w:color w:val="000000"/>
+          <w:sz w:val="24"/>
+          <w:szCs w:val="24"/>
+        </w:rPr>
+      </w:pPr>
+    </w:p>
+    <w:p>
+      <w:pPr>
+        <w:spacing w:after="0" w:line="240" w:lineRule="auto"/>
+        <w:jc w:val="both"/>
         <w:rPr>
           <w:rFonts w:ascii="Times New Roman" w:eastAsia="Times New Roman" w:hAnsi="Times New Roman" w:cs="Times New Roman"/>
           <w:sz w:val="24"/>
@@ -425,20 +526,36 @@
     </w:p>
     <w:p>
       <w:pPr>
-        <w:spacing w:before="240" w:after="240" w:line="240" w:lineRule="auto"/>
-        <w:rPr>
-          <w:rFonts w:ascii="Times New Roman" w:eastAsia="Times New Roman" w:hAnsi="Times New Roman" w:cs="Times New Roman"/>
-          <w:b/>
-          <w:bCs/>
-          <w:color w:val="000000"/>
-          <w:sz w:val="24"/>
-          <w:szCs w:val="24"/>
-        </w:rPr>
-      </w:pPr>
-    </w:p>
-    <w:p>
-      <w:pPr>
-        <w:spacing w:before="240" w:after="240" w:line="240" w:lineRule="auto"/>
+        <w:spacing w:after="0" w:line="240" w:lineRule="auto"/>
+        <w:jc w:val="both"/>
+        <w:rPr>
+          <w:rFonts w:ascii="Times New Roman" w:eastAsia="Times New Roman" w:hAnsi="Times New Roman" w:cs="Times New Roman"/>
+          <w:b/>
+          <w:bCs/>
+          <w:color w:val="000000"/>
+          <w:sz w:val="24"/>
+          <w:szCs w:val="24"/>
+        </w:rPr>
+      </w:pPr>
+    </w:p>
+    <w:p>
+      <w:pPr>
+        <w:spacing w:after="0" w:line="240" w:lineRule="auto"/>
+        <w:jc w:val="both"/>
+        <w:rPr>
+          <w:rFonts w:ascii="Times New Roman" w:eastAsia="Times New Roman" w:hAnsi="Times New Roman" w:cs="Times New Roman"/>
+          <w:b/>
+          <w:bCs/>
+          <w:color w:val="000000"/>
+          <w:sz w:val="24"/>
+          <w:szCs w:val="24"/>
+        </w:rPr>
+      </w:pPr>
+    </w:p>
+    <w:p>
+      <w:pPr>
+        <w:spacing w:after="0" w:line="240" w:lineRule="auto"/>
+        <w:jc w:val="both"/>
         <w:rPr>
           <w:rFonts w:ascii="Times New Roman" w:eastAsia="Times New Roman" w:hAnsi="Times New Roman" w:cs="Times New Roman"/>
           <w:sz w:val="24"/>
@@ -470,20 +587,36 @@
     </w:p>
     <w:p>
       <w:pPr>
-        <w:spacing w:before="240" w:after="240" w:line="240" w:lineRule="auto"/>
-        <w:rPr>
-          <w:rFonts w:ascii="Times New Roman" w:eastAsia="Times New Roman" w:hAnsi="Times New Roman" w:cs="Times New Roman"/>
-          <w:b/>
-          <w:bCs/>
-          <w:color w:val="000000"/>
-          <w:sz w:val="24"/>
-          <w:szCs w:val="24"/>
-        </w:rPr>
-      </w:pPr>
-    </w:p>
-    <w:p>
-      <w:pPr>
-        <w:spacing w:before="240" w:after="240" w:line="240" w:lineRule="auto"/>
+        <w:spacing w:after="0" w:line="240" w:lineRule="auto"/>
+        <w:jc w:val="both"/>
+        <w:rPr>
+          <w:rFonts w:ascii="Times New Roman" w:eastAsia="Times New Roman" w:hAnsi="Times New Roman" w:cs="Times New Roman"/>
+          <w:b/>
+          <w:bCs/>
+          <w:color w:val="000000"/>
+          <w:sz w:val="24"/>
+          <w:szCs w:val="24"/>
+        </w:rPr>
+      </w:pPr>
+    </w:p>
+    <w:p>
+      <w:pPr>
+        <w:spacing w:after="0" w:line="240" w:lineRule="auto"/>
+        <w:jc w:val="both"/>
+        <w:rPr>
+          <w:rFonts w:ascii="Times New Roman" w:eastAsia="Times New Roman" w:hAnsi="Times New Roman" w:cs="Times New Roman"/>
+          <w:b/>
+          <w:bCs/>
+          <w:color w:val="000000"/>
+          <w:sz w:val="24"/>
+          <w:szCs w:val="24"/>
+        </w:rPr>
+      </w:pPr>
+    </w:p>
+    <w:p>
+      <w:pPr>
+        <w:spacing w:after="0" w:line="240" w:lineRule="auto"/>
+        <w:jc w:val="both"/>
         <w:rPr>
           <w:rFonts w:ascii="Times New Roman" w:eastAsia="Times New Roman" w:hAnsi="Times New Roman" w:cs="Times New Roman"/>
           <w:sz w:val="24"/>
@@ -515,7 +648,8 @@
     </w:p>
     <w:p>
       <w:pPr>
-        <w:spacing w:before="240" w:after="240" w:line="240" w:lineRule="auto"/>
+        <w:spacing w:after="0" w:line="240" w:lineRule="auto"/>
+        <w:jc w:val="both"/>
         <w:rPr>
           <w:rFonts w:ascii="Times New Roman" w:eastAsia="Times New Roman" w:hAnsi="Times New Roman" w:cs="Times New Roman"/>
           <w:color w:val="000000"/>
@@ -535,18 +669,174 @@
     </w:p>
     <w:p>
       <w:pPr>
-        <w:spacing w:before="240" w:after="240" w:line="240" w:lineRule="auto"/>
-        <w:rPr>
-          <w:rFonts w:ascii="Times New Roman" w:eastAsia="Times New Roman" w:hAnsi="Times New Roman" w:cs="Times New Roman"/>
-          <w:color w:val="000000"/>
-          <w:sz w:val="24"/>
-          <w:szCs w:val="24"/>
-        </w:rPr>
-      </w:pPr>
-    </w:p>
-    <w:p>
-      <w:pPr>
-        <w:spacing w:before="240" w:after="240" w:line="240" w:lineRule="auto"/>
+        <w:spacing w:after="0" w:line="240" w:lineRule="auto"/>
+        <w:jc w:val="both"/>
+        <w:rPr>
+          <w:rFonts w:ascii="Times New Roman" w:eastAsia="Times New Roman" w:hAnsi="Times New Roman" w:cs="Times New Roman"/>
+          <w:color w:val="000000"/>
+          <w:sz w:val="24"/>
+          <w:szCs w:val="24"/>
+        </w:rPr>
+      </w:pPr>
+    </w:p>
+    <w:p>
+      <w:pPr>
+        <w:spacing w:after="0" w:line="240" w:lineRule="auto"/>
+        <w:rPr>
+          <w:rFonts w:ascii="Times New Roman" w:eastAsia="Times New Roman" w:hAnsi="Times New Roman" w:cs="Times New Roman"/>
+          <w:color w:val="000000"/>
+          <w:sz w:val="24"/>
+          <w:szCs w:val="24"/>
+        </w:rPr>
+      </w:pPr>
+    </w:p>
+    <w:p>
+      <w:pPr>
+        <w:spacing w:after="0" w:line="240" w:lineRule="auto"/>
+        <w:rPr>
+          <w:rFonts w:ascii="Times New Roman" w:eastAsia="Times New Roman" w:hAnsi="Times New Roman" w:cs="Times New Roman"/>
+          <w:color w:val="000000"/>
+          <w:sz w:val="24"/>
+          <w:szCs w:val="24"/>
+        </w:rPr>
+      </w:pPr>
+    </w:p>
+    <w:p>
+      <w:pPr>
+        <w:spacing w:after="0" w:line="240" w:lineRule="auto"/>
+        <w:rPr>
+          <w:rFonts w:ascii="Times New Roman" w:eastAsia="Times New Roman" w:hAnsi="Times New Roman" w:cs="Times New Roman"/>
+          <w:color w:val="000000"/>
+          <w:sz w:val="24"/>
+          <w:szCs w:val="24"/>
+        </w:rPr>
+      </w:pPr>
+    </w:p>
+    <w:p>
+      <w:pPr>
+        <w:spacing w:after="0" w:line="240" w:lineRule="auto"/>
+        <w:rPr>
+          <w:rFonts w:ascii="Times New Roman" w:eastAsia="Times New Roman" w:hAnsi="Times New Roman" w:cs="Times New Roman"/>
+          <w:color w:val="000000"/>
+          <w:sz w:val="24"/>
+          <w:szCs w:val="24"/>
+        </w:rPr>
+      </w:pPr>
+    </w:p>
+    <w:p>
+      <w:pPr>
+        <w:spacing w:after="0" w:line="240" w:lineRule="auto"/>
+        <w:rPr>
+          <w:rFonts w:ascii="Times New Roman" w:eastAsia="Times New Roman" w:hAnsi="Times New Roman" w:cs="Times New Roman"/>
+          <w:color w:val="000000"/>
+          <w:sz w:val="24"/>
+          <w:szCs w:val="24"/>
+        </w:rPr>
+      </w:pPr>
+    </w:p>
+    <w:p>
+      <w:pPr>
+        <w:spacing w:after="0" w:line="240" w:lineRule="auto"/>
+        <w:rPr>
+          <w:rFonts w:ascii="Times New Roman" w:eastAsia="Times New Roman" w:hAnsi="Times New Roman" w:cs="Times New Roman"/>
+          <w:color w:val="000000"/>
+          <w:sz w:val="24"/>
+          <w:szCs w:val="24"/>
+        </w:rPr>
+      </w:pPr>
+    </w:p>
+    <w:p>
+      <w:pPr>
+        <w:spacing w:after="0" w:line="240" w:lineRule="auto"/>
+        <w:rPr>
+          <w:rFonts w:ascii="Times New Roman" w:eastAsia="Times New Roman" w:hAnsi="Times New Roman" w:cs="Times New Roman"/>
+          <w:color w:val="000000"/>
+          <w:sz w:val="24"/>
+          <w:szCs w:val="24"/>
+        </w:rPr>
+      </w:pPr>
+    </w:p>
+    <w:p>
+      <w:pPr>
+        <w:spacing w:after="0" w:line="240" w:lineRule="auto"/>
+        <w:rPr>
+          <w:rFonts w:ascii="Times New Roman" w:eastAsia="Times New Roman" w:hAnsi="Times New Roman" w:cs="Times New Roman"/>
+          <w:color w:val="000000"/>
+          <w:sz w:val="24"/>
+          <w:szCs w:val="24"/>
+        </w:rPr>
+      </w:pPr>
+    </w:p>
+    <w:p>
+      <w:pPr>
+        <w:spacing w:after="0" w:line="240" w:lineRule="auto"/>
+        <w:rPr>
+          <w:rFonts w:ascii="Times New Roman" w:eastAsia="Times New Roman" w:hAnsi="Times New Roman" w:cs="Times New Roman"/>
+          <w:color w:val="000000"/>
+          <w:sz w:val="24"/>
+          <w:szCs w:val="24"/>
+        </w:rPr>
+      </w:pPr>
+    </w:p>
+    <w:p>
+      <w:pPr>
+        <w:spacing w:after="0" w:line="240" w:lineRule="auto"/>
+        <w:rPr>
+          <w:rFonts w:ascii="Times New Roman" w:eastAsia="Times New Roman" w:hAnsi="Times New Roman" w:cs="Times New Roman"/>
+          <w:color w:val="000000"/>
+          <w:sz w:val="24"/>
+          <w:szCs w:val="24"/>
+        </w:rPr>
+      </w:pPr>
+    </w:p>
+    <w:p>
+      <w:pPr>
+        <w:spacing w:after="0" w:line="240" w:lineRule="auto"/>
+        <w:rPr>
+          <w:rFonts w:ascii="Times New Roman" w:eastAsia="Times New Roman" w:hAnsi="Times New Roman" w:cs="Times New Roman"/>
+          <w:color w:val="000000"/>
+          <w:sz w:val="24"/>
+          <w:szCs w:val="24"/>
+        </w:rPr>
+      </w:pPr>
+    </w:p>
+    <w:p>
+      <w:pPr>
+        <w:spacing w:after="0" w:line="240" w:lineRule="auto"/>
+        <w:rPr>
+          <w:rFonts w:ascii="Times New Roman" w:eastAsia="Times New Roman" w:hAnsi="Times New Roman" w:cs="Times New Roman"/>
+          <w:color w:val="000000"/>
+          <w:sz w:val="24"/>
+          <w:szCs w:val="24"/>
+        </w:rPr>
+      </w:pPr>
+    </w:p>
+    <w:p>
+      <w:pPr>
+        <w:spacing w:after="0" w:line="240" w:lineRule="auto"/>
+        <w:rPr>
+          <w:rFonts w:ascii="Times New Roman" w:eastAsia="Times New Roman" w:hAnsi="Times New Roman" w:cs="Times New Roman"/>
+          <w:color w:val="000000"/>
+          <w:sz w:val="24"/>
+          <w:szCs w:val="24"/>
+        </w:rPr>
+      </w:pPr>
+    </w:p>
+    <w:p>
+      <w:pPr>
+        <w:spacing w:after="0" w:line="240" w:lineRule="auto"/>
+        <w:rPr>
+          <w:rFonts w:ascii="Times New Roman" w:eastAsia="Times New Roman" w:hAnsi="Times New Roman" w:cs="Times New Roman"/>
+          <w:color w:val="000000"/>
+          <w:sz w:val="24"/>
+          <w:szCs w:val="24"/>
+        </w:rPr>
+      </w:pPr>
+    </w:p>
+    <w:p>
+      <w:pPr>
+        <w:spacing w:after="0" w:line="240" w:lineRule="auto"/>
+        <w:jc w:val="both"/>
         <w:rPr>
           <w:rFonts w:ascii="Times New Roman" w:eastAsia="Times New Roman" w:hAnsi="Times New Roman" w:cs="Times New Roman"/>
           <w:sz w:val="24"/>
@@ -569,6 +859,21 @@
     <w:p>
       <w:pPr>
         <w:spacing w:after="0" w:line="240" w:lineRule="auto"/>
+        <w:jc w:val="both"/>
+        <w:rPr>
+          <w:rFonts w:ascii="Times New Roman" w:eastAsia="Times New Roman" w:hAnsi="Times New Roman" w:cs="Times New Roman"/>
+          <w:b/>
+          <w:bCs/>
+          <w:color w:val="000000"/>
+          <w:sz w:val="24"/>
+          <w:szCs w:val="24"/>
+        </w:rPr>
+      </w:pPr>
+    </w:p>
+    <w:p>
+      <w:pPr>
+        <w:spacing w:after="0" w:line="240" w:lineRule="auto"/>
+        <w:jc w:val="both"/>
         <w:rPr>
           <w:rFonts w:ascii="Times New Roman" w:eastAsia="Times New Roman" w:hAnsi="Times New Roman" w:cs="Times New Roman"/>
           <w:sz w:val="24"/>
@@ -586,39 +891,64 @@
         </w:rPr>
         <w:t>1.1 Purpose</w:t>
       </w:r>
-    </w:p>
-    <w:p>
-      <w:pPr>
-        <w:spacing w:after="0" w:line="240" w:lineRule="auto"/>
-        <w:rPr>
-          <w:rFonts w:ascii="Times New Roman" w:eastAsia="Times New Roman" w:hAnsi="Times New Roman" w:cs="Times New Roman"/>
-          <w:sz w:val="24"/>
-          <w:szCs w:val="24"/>
-        </w:rPr>
-      </w:pPr>
-      <w:r>
-        <w:rPr>
-          <w:rFonts w:ascii="Times New Roman" w:eastAsia="Times New Roman" w:hAnsi="Times New Roman" w:cs="Times New Roman"/>
-          <w:color w:val="000000"/>
-          <w:sz w:val="24"/>
-          <w:szCs w:val="24"/>
-        </w:rPr>
-        <w:t>The purpose of this software is to help modernize and expedite travel for the everyday commuter through the use of a new automated toll paying system.</w:t>
-      </w:r>
-    </w:p>
-    <w:p>
-      <w:pPr>
-        <w:spacing w:after="240" w:line="240" w:lineRule="auto"/>
-        <w:rPr>
-          <w:rFonts w:ascii="Times New Roman" w:eastAsia="Times New Roman" w:hAnsi="Times New Roman" w:cs="Times New Roman"/>
-          <w:sz w:val="24"/>
-          <w:szCs w:val="24"/>
-        </w:rPr>
-      </w:pPr>
-    </w:p>
-    <w:p>
-      <w:pPr>
-        <w:spacing w:after="0" w:line="240" w:lineRule="auto"/>
+      <w:bookmarkStart w:id="0" w:name="_GoBack"/>
+    </w:p>
+    <w:p>
+      <w:pPr>
+        <w:spacing w:after="0" w:line="240" w:lineRule="auto"/>
+        <w:jc w:val="both"/>
+        <w:rPr>
+          <w:rFonts w:ascii="Times New Roman" w:eastAsia="Times New Roman" w:hAnsi="Times New Roman" w:cs="Times New Roman"/>
+          <w:sz w:val="24"/>
+          <w:szCs w:val="24"/>
+        </w:rPr>
+      </w:pPr>
+      <w:r>
+        <w:rPr>
+          <w:rFonts w:ascii="Times New Roman" w:eastAsia="Times New Roman" w:hAnsi="Times New Roman" w:cs="Times New Roman"/>
+          <w:color w:val="000000"/>
+          <w:sz w:val="24"/>
+          <w:szCs w:val="24"/>
+        </w:rPr>
+        <w:t xml:space="preserve">The purpose of this software is to help modernize and expedite travel for the everyday commuter </w:t>
+      </w:r>
+      <w:bookmarkEnd w:id="0"/>
+      <w:r>
+        <w:rPr>
+          <w:rFonts w:ascii="Times New Roman" w:eastAsia="Times New Roman" w:hAnsi="Times New Roman" w:cs="Times New Roman"/>
+          <w:color w:val="000000"/>
+          <w:sz w:val="24"/>
+          <w:szCs w:val="24"/>
+        </w:rPr>
+        <w:t>through the use of a new automated toll paying system.</w:t>
+      </w:r>
+    </w:p>
+    <w:p>
+      <w:pPr>
+        <w:spacing w:after="0" w:line="240" w:lineRule="auto"/>
+        <w:jc w:val="both"/>
+        <w:rPr>
+          <w:rFonts w:ascii="Times New Roman" w:eastAsia="Times New Roman" w:hAnsi="Times New Roman" w:cs="Times New Roman"/>
+          <w:sz w:val="24"/>
+          <w:szCs w:val="24"/>
+        </w:rPr>
+      </w:pPr>
+    </w:p>
+    <w:p>
+      <w:pPr>
+        <w:spacing w:after="0" w:line="240" w:lineRule="auto"/>
+        <w:jc w:val="both"/>
+        <w:rPr>
+          <w:rFonts w:ascii="Times New Roman" w:eastAsia="Times New Roman" w:hAnsi="Times New Roman" w:cs="Times New Roman"/>
+          <w:sz w:val="24"/>
+          <w:szCs w:val="24"/>
+        </w:rPr>
+      </w:pPr>
+    </w:p>
+    <w:p>
+      <w:pPr>
+        <w:spacing w:after="0" w:line="240" w:lineRule="auto"/>
+        <w:jc w:val="both"/>
         <w:rPr>
           <w:rFonts w:ascii="Times New Roman" w:eastAsia="Times New Roman" w:hAnsi="Times New Roman" w:cs="Times New Roman"/>
           <w:sz w:val="24"/>
@@ -640,35 +970,109 @@
     <w:p>
       <w:pPr>
         <w:spacing w:after="0" w:line="240" w:lineRule="auto"/>
-        <w:rPr>
-          <w:rFonts w:ascii="Times New Roman" w:eastAsia="Times New Roman" w:hAnsi="Times New Roman" w:cs="Times New Roman"/>
-          <w:sz w:val="24"/>
-          <w:szCs w:val="24"/>
-        </w:rPr>
-      </w:pPr>
-      <w:r>
-        <w:rPr>
-          <w:rFonts w:ascii="Times New Roman" w:eastAsia="Times New Roman" w:hAnsi="Times New Roman" w:cs="Times New Roman"/>
-          <w:color w:val="000000"/>
-          <w:sz w:val="24"/>
-          <w:szCs w:val="24"/>
-        </w:rPr>
-        <w:t>The purpose for this automated tool system is to not only make commuting faster but also to protect toll workers from possible reckless drivers as well.  This system will work with the use of a FasTrak tag inside of a vehicle and the tag will be scanned at toll gates.  We will have a database that stores user information associated with their FasTrak tags and when the tag is scanned it will charge the appropriate account accordingly.  Overall, we hope that the use of FasTrak will make the commuting experience faster and more hands free.</w:t>
-      </w:r>
-    </w:p>
-    <w:p>
-      <w:pPr>
-        <w:spacing w:after="240" w:line="240" w:lineRule="auto"/>
-        <w:rPr>
-          <w:rFonts w:ascii="Times New Roman" w:eastAsia="Times New Roman" w:hAnsi="Times New Roman" w:cs="Times New Roman"/>
-          <w:sz w:val="24"/>
-          <w:szCs w:val="24"/>
-        </w:rPr>
-      </w:pPr>
-    </w:p>
-    <w:p>
-      <w:pPr>
-        <w:spacing w:after="0" w:line="240" w:lineRule="auto"/>
+        <w:jc w:val="both"/>
+        <w:rPr>
+          <w:rFonts w:ascii="Times New Roman" w:eastAsia="Times New Roman" w:hAnsi="Times New Roman" w:cs="Times New Roman"/>
+          <w:sz w:val="24"/>
+          <w:szCs w:val="24"/>
+        </w:rPr>
+      </w:pPr>
+      <w:r>
+        <w:rPr>
+          <w:rFonts w:ascii="Times New Roman" w:eastAsia="Times New Roman" w:hAnsi="Times New Roman" w:cs="Times New Roman"/>
+          <w:color w:val="000000"/>
+          <w:sz w:val="24"/>
+          <w:szCs w:val="24"/>
+        </w:rPr>
+        <w:t xml:space="preserve">The purpose for this automated tool system is to not only make commuting faster but also to protect toll workers from possible reckless drivers as well.  This system will work with the use of a </w:t>
+      </w:r>
+      <w:proofErr w:type="spellStart"/>
+      <w:r>
+        <w:rPr>
+          <w:rFonts w:ascii="Times New Roman" w:eastAsia="Times New Roman" w:hAnsi="Times New Roman" w:cs="Times New Roman"/>
+          <w:color w:val="000000"/>
+          <w:sz w:val="24"/>
+          <w:szCs w:val="24"/>
+        </w:rPr>
+        <w:t>FasTrak</w:t>
+      </w:r>
+      <w:proofErr w:type="spellEnd"/>
+      <w:r>
+        <w:rPr>
+          <w:rFonts w:ascii="Times New Roman" w:eastAsia="Times New Roman" w:hAnsi="Times New Roman" w:cs="Times New Roman"/>
+          <w:color w:val="000000"/>
+          <w:sz w:val="24"/>
+          <w:szCs w:val="24"/>
+        </w:rPr>
+        <w:t xml:space="preserve"> tag inside of a vehicle and the tag will be scanned at toll gates.  We will have a database that stores user information associated with their </w:t>
+      </w:r>
+      <w:proofErr w:type="spellStart"/>
+      <w:r>
+        <w:rPr>
+          <w:rFonts w:ascii="Times New Roman" w:eastAsia="Times New Roman" w:hAnsi="Times New Roman" w:cs="Times New Roman"/>
+          <w:color w:val="000000"/>
+          <w:sz w:val="24"/>
+          <w:szCs w:val="24"/>
+        </w:rPr>
+        <w:t>FasTrak</w:t>
+      </w:r>
+      <w:proofErr w:type="spellEnd"/>
+      <w:r>
+        <w:rPr>
+          <w:rFonts w:ascii="Times New Roman" w:eastAsia="Times New Roman" w:hAnsi="Times New Roman" w:cs="Times New Roman"/>
+          <w:color w:val="000000"/>
+          <w:sz w:val="24"/>
+          <w:szCs w:val="24"/>
+        </w:rPr>
+        <w:t xml:space="preserve"> tags and when the tag is scanned it will charge the appropriate account accordingly.  Overall, we hope that the use of </w:t>
+      </w:r>
+      <w:proofErr w:type="spellStart"/>
+      <w:r>
+        <w:rPr>
+          <w:rFonts w:ascii="Times New Roman" w:eastAsia="Times New Roman" w:hAnsi="Times New Roman" w:cs="Times New Roman"/>
+          <w:color w:val="000000"/>
+          <w:sz w:val="24"/>
+          <w:szCs w:val="24"/>
+        </w:rPr>
+        <w:t>FasTrak</w:t>
+      </w:r>
+      <w:proofErr w:type="spellEnd"/>
+      <w:r>
+        <w:rPr>
+          <w:rFonts w:ascii="Times New Roman" w:eastAsia="Times New Roman" w:hAnsi="Times New Roman" w:cs="Times New Roman"/>
+          <w:color w:val="000000"/>
+          <w:sz w:val="24"/>
+          <w:szCs w:val="24"/>
+        </w:rPr>
+        <w:t xml:space="preserve"> will make the commuting experience faster and more hands free.</w:t>
+      </w:r>
+    </w:p>
+    <w:p>
+      <w:pPr>
+        <w:spacing w:after="0" w:line="240" w:lineRule="auto"/>
+        <w:jc w:val="both"/>
+        <w:rPr>
+          <w:rFonts w:ascii="Times New Roman" w:eastAsia="Times New Roman" w:hAnsi="Times New Roman" w:cs="Times New Roman"/>
+          <w:sz w:val="24"/>
+          <w:szCs w:val="24"/>
+        </w:rPr>
+      </w:pPr>
+    </w:p>
+    <w:p>
+      <w:pPr>
+        <w:spacing w:after="0" w:line="240" w:lineRule="auto"/>
+        <w:jc w:val="both"/>
+        <w:rPr>
+          <w:rFonts w:ascii="Times New Roman" w:eastAsia="Times New Roman" w:hAnsi="Times New Roman" w:cs="Times New Roman"/>
+          <w:sz w:val="24"/>
+          <w:szCs w:val="24"/>
+        </w:rPr>
+      </w:pPr>
+    </w:p>
+    <w:p>
+      <w:pPr>
+        <w:spacing w:after="0" w:line="240" w:lineRule="auto"/>
+        <w:jc w:val="both"/>
         <w:rPr>
           <w:rFonts w:ascii="Times New Roman" w:eastAsia="Times New Roman" w:hAnsi="Times New Roman" w:cs="Times New Roman"/>
           <w:sz w:val="24"/>
@@ -690,21 +1094,33 @@
     <w:p>
       <w:pPr>
         <w:spacing w:after="0" w:line="240" w:lineRule="auto"/>
-        <w:rPr>
-          <w:rFonts w:ascii="Times New Roman" w:eastAsia="Times New Roman" w:hAnsi="Times New Roman" w:cs="Times New Roman"/>
-          <w:color w:val="000000"/>
-          <w:sz w:val="24"/>
-          <w:szCs w:val="24"/>
-        </w:rPr>
-      </w:pPr>
-      <w:r>
-        <w:rPr>
-          <w:rFonts w:ascii="Times New Roman" w:eastAsia="Times New Roman" w:hAnsi="Times New Roman" w:cs="Times New Roman"/>
-          <w:color w:val="000000"/>
-          <w:sz w:val="24"/>
-          <w:szCs w:val="24"/>
-        </w:rPr>
-        <w:t xml:space="preserve">FasTrak is an ETC, an electronic toll collector. </w:t>
+        <w:jc w:val="both"/>
+        <w:rPr>
+          <w:rFonts w:ascii="Times New Roman" w:eastAsia="Times New Roman" w:hAnsi="Times New Roman" w:cs="Times New Roman"/>
+          <w:color w:val="000000"/>
+          <w:sz w:val="24"/>
+          <w:szCs w:val="24"/>
+        </w:rPr>
+      </w:pPr>
+      <w:proofErr w:type="spellStart"/>
+      <w:r>
+        <w:rPr>
+          <w:rFonts w:ascii="Times New Roman" w:eastAsia="Times New Roman" w:hAnsi="Times New Roman" w:cs="Times New Roman"/>
+          <w:color w:val="000000"/>
+          <w:sz w:val="24"/>
+          <w:szCs w:val="24"/>
+        </w:rPr>
+        <w:t>FasTrak</w:t>
+      </w:r>
+      <w:proofErr w:type="spellEnd"/>
+      <w:r>
+        <w:rPr>
+          <w:rFonts w:ascii="Times New Roman" w:eastAsia="Times New Roman" w:hAnsi="Times New Roman" w:cs="Times New Roman"/>
+          <w:color w:val="000000"/>
+          <w:sz w:val="24"/>
+          <w:szCs w:val="24"/>
+        </w:rPr>
+        <w:t xml:space="preserve"> is an ETC, an electronic toll collector. </w:t>
       </w:r>
       <w:r>
         <w:rPr>
@@ -719,28 +1135,31 @@
     <w:p>
       <w:pPr>
         <w:spacing w:after="0" w:line="240" w:lineRule="auto"/>
-        <w:rPr>
-          <w:rFonts w:ascii="Times New Roman" w:eastAsia="Times New Roman" w:hAnsi="Times New Roman" w:cs="Times New Roman"/>
-          <w:color w:val="000000"/>
-          <w:sz w:val="24"/>
-          <w:szCs w:val="24"/>
-        </w:rPr>
-      </w:pPr>
-    </w:p>
-    <w:p>
-      <w:pPr>
-        <w:spacing w:after="0" w:line="240" w:lineRule="auto"/>
-        <w:rPr>
-          <w:rFonts w:ascii="Times New Roman" w:eastAsia="Times New Roman" w:hAnsi="Times New Roman" w:cs="Times New Roman"/>
-          <w:color w:val="000000"/>
-          <w:sz w:val="24"/>
-          <w:szCs w:val="24"/>
-        </w:rPr>
-      </w:pPr>
-    </w:p>
-    <w:p>
-      <w:pPr>
-        <w:spacing w:after="0" w:line="240" w:lineRule="auto"/>
+        <w:jc w:val="both"/>
+        <w:rPr>
+          <w:rFonts w:ascii="Times New Roman" w:eastAsia="Times New Roman" w:hAnsi="Times New Roman" w:cs="Times New Roman"/>
+          <w:color w:val="000000"/>
+          <w:sz w:val="24"/>
+          <w:szCs w:val="24"/>
+        </w:rPr>
+      </w:pPr>
+    </w:p>
+    <w:p>
+      <w:pPr>
+        <w:spacing w:after="0" w:line="240" w:lineRule="auto"/>
+        <w:jc w:val="both"/>
+        <w:rPr>
+          <w:rFonts w:ascii="Times New Roman" w:eastAsia="Times New Roman" w:hAnsi="Times New Roman" w:cs="Times New Roman"/>
+          <w:color w:val="000000"/>
+          <w:sz w:val="24"/>
+          <w:szCs w:val="24"/>
+        </w:rPr>
+      </w:pPr>
+    </w:p>
+    <w:p>
+      <w:pPr>
+        <w:spacing w:after="0" w:line="240" w:lineRule="auto"/>
+        <w:jc w:val="both"/>
         <w:rPr>
           <w:rFonts w:ascii="Times New Roman" w:eastAsia="Times New Roman" w:hAnsi="Times New Roman" w:cs="Times New Roman"/>
           <w:b/>
@@ -765,52 +1184,35 @@
     <w:p>
       <w:pPr>
         <w:spacing w:after="0" w:line="240" w:lineRule="auto"/>
-        <w:rPr>
-          <w:rFonts w:ascii="Times New Roman" w:eastAsia="Times New Roman" w:hAnsi="Times New Roman" w:cs="Times New Roman"/>
-          <w:color w:val="000000"/>
-          <w:sz w:val="24"/>
-          <w:szCs w:val="24"/>
-        </w:rPr>
-      </w:pPr>
-      <w:r>
-        <w:rPr>
-          <w:rFonts w:ascii="Times New Roman" w:eastAsia="Times New Roman" w:hAnsi="Times New Roman" w:cs="Times New Roman"/>
-          <w:color w:val="000000"/>
-          <w:sz w:val="24"/>
-          <w:szCs w:val="24"/>
-        </w:rPr>
-        <w:t>???</w:t>
-      </w:r>
-    </w:p>
-    <w:p>
-      <w:pPr>
-        <w:spacing w:after="0" w:line="240" w:lineRule="auto"/>
-        <w:rPr>
-          <w:rFonts w:ascii="Times New Roman" w:eastAsia="Times New Roman" w:hAnsi="Times New Roman" w:cs="Times New Roman"/>
-          <w:b/>
-          <w:bCs/>
-          <w:color w:val="000000"/>
-          <w:sz w:val="24"/>
-          <w:szCs w:val="24"/>
-        </w:rPr>
-      </w:pPr>
-    </w:p>
-    <w:p>
-      <w:pPr>
-        <w:spacing w:after="0" w:line="240" w:lineRule="auto"/>
-        <w:rPr>
-          <w:rFonts w:ascii="Times New Roman" w:eastAsia="Times New Roman" w:hAnsi="Times New Roman" w:cs="Times New Roman"/>
-          <w:b/>
-          <w:bCs/>
-          <w:color w:val="000000"/>
-          <w:sz w:val="24"/>
-          <w:szCs w:val="24"/>
-        </w:rPr>
-      </w:pPr>
-    </w:p>
-    <w:p>
-      <w:pPr>
-        <w:spacing w:after="0" w:line="240" w:lineRule="auto"/>
+        <w:jc w:val="both"/>
+        <w:rPr>
+          <w:rFonts w:ascii="Times New Roman" w:eastAsia="Times New Roman" w:hAnsi="Times New Roman" w:cs="Times New Roman"/>
+          <w:b/>
+          <w:bCs/>
+          <w:color w:val="000000"/>
+          <w:sz w:val="24"/>
+          <w:szCs w:val="24"/>
+        </w:rPr>
+      </w:pPr>
+    </w:p>
+    <w:p>
+      <w:pPr>
+        <w:spacing w:after="0" w:line="240" w:lineRule="auto"/>
+        <w:jc w:val="both"/>
+        <w:rPr>
+          <w:rFonts w:ascii="Times New Roman" w:eastAsia="Times New Roman" w:hAnsi="Times New Roman" w:cs="Times New Roman"/>
+          <w:b/>
+          <w:bCs/>
+          <w:color w:val="000000"/>
+          <w:sz w:val="24"/>
+          <w:szCs w:val="24"/>
+        </w:rPr>
+      </w:pPr>
+    </w:p>
+    <w:p>
+      <w:pPr>
+        <w:spacing w:after="0" w:line="240" w:lineRule="auto"/>
+        <w:jc w:val="both"/>
         <w:rPr>
           <w:rFonts w:ascii="Times New Roman" w:eastAsia="Times New Roman" w:hAnsi="Times New Roman" w:cs="Times New Roman"/>
           <w:b/>
@@ -846,6 +1248,7 @@
     <w:p>
       <w:pPr>
         <w:spacing w:after="0" w:line="240" w:lineRule="auto"/>
+        <w:jc w:val="both"/>
         <w:rPr>
           <w:rFonts w:ascii="Times New Roman" w:eastAsia="Times New Roman" w:hAnsi="Times New Roman" w:cs="Times New Roman"/>
           <w:color w:val="000000"/>
@@ -869,8 +1272,19 @@
           <w:sz w:val="24"/>
           <w:szCs w:val="24"/>
         </w:rPr>
-        <w:t>use of an ETC like FasTrak</w:t>
-      </w:r>
+        <w:t xml:space="preserve">use of an ETC like </w:t>
+      </w:r>
+      <w:proofErr w:type="spellStart"/>
+      <w:r>
+        <w:rPr>
+          <w:rFonts w:ascii="Times New Roman" w:eastAsia="Times New Roman" w:hAnsi="Times New Roman" w:cs="Times New Roman"/>
+          <w:color w:val="000000"/>
+          <w:sz w:val="24"/>
+          <w:szCs w:val="24"/>
+        </w:rPr>
+        <w:t>FasTrak</w:t>
+      </w:r>
+      <w:proofErr w:type="spellEnd"/>
       <w:r>
         <w:rPr>
           <w:rFonts w:ascii="Times New Roman" w:eastAsia="Times New Roman" w:hAnsi="Times New Roman" w:cs="Times New Roman"/>
@@ -893,98 +1307,121 @@
     <w:p>
       <w:pPr>
         <w:spacing w:after="0" w:line="240" w:lineRule="auto"/>
-        <w:rPr>
-          <w:rFonts w:ascii="Times New Roman" w:eastAsia="Times New Roman" w:hAnsi="Times New Roman" w:cs="Times New Roman"/>
-          <w:color w:val="000000"/>
-          <w:sz w:val="24"/>
-          <w:szCs w:val="24"/>
-        </w:rPr>
-      </w:pPr>
-    </w:p>
-    <w:p>
-      <w:pPr>
-        <w:spacing w:after="0" w:line="240" w:lineRule="auto"/>
-        <w:rPr>
-          <w:rFonts w:ascii="Times New Roman" w:eastAsia="Times New Roman" w:hAnsi="Times New Roman" w:cs="Times New Roman"/>
-          <w:color w:val="000000"/>
-          <w:sz w:val="24"/>
-          <w:szCs w:val="24"/>
-        </w:rPr>
-      </w:pPr>
-    </w:p>
-    <w:p>
-      <w:pPr>
-        <w:spacing w:after="0" w:line="240" w:lineRule="auto"/>
-      </w:pPr>
-    </w:p>
-    <w:p>
-      <w:pPr>
-        <w:spacing w:after="0" w:line="240" w:lineRule="auto"/>
-      </w:pPr>
-    </w:p>
-    <w:p>
-      <w:pPr>
-        <w:spacing w:after="0" w:line="240" w:lineRule="auto"/>
-      </w:pPr>
-    </w:p>
-    <w:p>
-      <w:pPr>
-        <w:spacing w:after="0" w:line="240" w:lineRule="auto"/>
-      </w:pPr>
-    </w:p>
-    <w:p>
-      <w:pPr>
-        <w:spacing w:after="0" w:line="240" w:lineRule="auto"/>
-      </w:pPr>
-    </w:p>
-    <w:p>
-      <w:pPr>
-        <w:spacing w:after="0" w:line="240" w:lineRule="auto"/>
-      </w:pPr>
-    </w:p>
-    <w:p>
-      <w:pPr>
-        <w:spacing w:after="0" w:line="240" w:lineRule="auto"/>
-      </w:pPr>
-    </w:p>
-    <w:p>
-      <w:pPr>
-        <w:spacing w:after="0" w:line="240" w:lineRule="auto"/>
-      </w:pPr>
-    </w:p>
-    <w:p>
-      <w:pPr>
-        <w:spacing w:after="0" w:line="240" w:lineRule="auto"/>
-      </w:pPr>
-    </w:p>
-    <w:p>
-      <w:pPr>
-        <w:spacing w:after="0" w:line="240" w:lineRule="auto"/>
-      </w:pPr>
-    </w:p>
-    <w:p>
-      <w:pPr>
-        <w:spacing w:after="0" w:line="240" w:lineRule="auto"/>
-      </w:pPr>
-    </w:p>
-    <w:p>
-      <w:pPr>
-        <w:spacing w:after="0" w:line="240" w:lineRule="auto"/>
-      </w:pPr>
-    </w:p>
-    <w:p>
-      <w:pPr>
-        <w:spacing w:after="0" w:line="240" w:lineRule="auto"/>
-      </w:pPr>
-    </w:p>
-    <w:p>
-      <w:pPr>
-        <w:spacing w:after="0" w:line="240" w:lineRule="auto"/>
-      </w:pPr>
-    </w:p>
-    <w:p>
-      <w:pPr>
-        <w:spacing w:before="240" w:after="240" w:line="240" w:lineRule="auto"/>
+        <w:jc w:val="both"/>
+        <w:rPr>
+          <w:rFonts w:ascii="Times New Roman" w:eastAsia="Times New Roman" w:hAnsi="Times New Roman" w:cs="Times New Roman"/>
+          <w:color w:val="000000"/>
+          <w:sz w:val="24"/>
+          <w:szCs w:val="24"/>
+        </w:rPr>
+      </w:pPr>
+    </w:p>
+    <w:p>
+      <w:pPr>
+        <w:spacing w:after="0" w:line="240" w:lineRule="auto"/>
+        <w:jc w:val="both"/>
+        <w:rPr>
+          <w:rFonts w:ascii="Times New Roman" w:eastAsia="Times New Roman" w:hAnsi="Times New Roman" w:cs="Times New Roman"/>
+          <w:color w:val="000000"/>
+          <w:sz w:val="24"/>
+          <w:szCs w:val="24"/>
+        </w:rPr>
+      </w:pPr>
+    </w:p>
+    <w:p>
+      <w:pPr>
+        <w:spacing w:after="0" w:line="240" w:lineRule="auto"/>
+        <w:jc w:val="both"/>
+      </w:pPr>
+    </w:p>
+    <w:p>
+      <w:pPr>
+        <w:spacing w:after="0" w:line="240" w:lineRule="auto"/>
+        <w:jc w:val="both"/>
+      </w:pPr>
+    </w:p>
+    <w:p>
+      <w:pPr>
+        <w:spacing w:after="0" w:line="240" w:lineRule="auto"/>
+        <w:jc w:val="both"/>
+      </w:pPr>
+    </w:p>
+    <w:p>
+      <w:pPr>
+        <w:spacing w:after="0" w:line="240" w:lineRule="auto"/>
+        <w:jc w:val="both"/>
+      </w:pPr>
+    </w:p>
+    <w:p>
+      <w:pPr>
+        <w:spacing w:after="0" w:line="240" w:lineRule="auto"/>
+        <w:jc w:val="both"/>
+      </w:pPr>
+    </w:p>
+    <w:p>
+      <w:pPr>
+        <w:spacing w:after="0" w:line="240" w:lineRule="auto"/>
+        <w:jc w:val="both"/>
+      </w:pPr>
+    </w:p>
+    <w:p>
+      <w:pPr>
+        <w:spacing w:after="0" w:line="240" w:lineRule="auto"/>
+        <w:jc w:val="both"/>
+      </w:pPr>
+    </w:p>
+    <w:p>
+      <w:pPr>
+        <w:spacing w:after="0" w:line="240" w:lineRule="auto"/>
+        <w:jc w:val="both"/>
+      </w:pPr>
+    </w:p>
+    <w:p>
+      <w:pPr>
+        <w:spacing w:after="0" w:line="240" w:lineRule="auto"/>
+        <w:jc w:val="both"/>
+      </w:pPr>
+    </w:p>
+    <w:p>
+      <w:pPr>
+        <w:spacing w:after="0" w:line="240" w:lineRule="auto"/>
+        <w:jc w:val="both"/>
+      </w:pPr>
+    </w:p>
+    <w:p>
+      <w:pPr>
+        <w:spacing w:after="0" w:line="240" w:lineRule="auto"/>
+        <w:jc w:val="both"/>
+      </w:pPr>
+    </w:p>
+    <w:p>
+      <w:pPr>
+        <w:spacing w:after="0" w:line="240" w:lineRule="auto"/>
+        <w:jc w:val="both"/>
+      </w:pPr>
+    </w:p>
+    <w:p>
+      <w:pPr>
+        <w:spacing w:after="0" w:line="240" w:lineRule="auto"/>
+        <w:jc w:val="both"/>
+      </w:pPr>
+    </w:p>
+    <w:p>
+      <w:pPr>
+        <w:spacing w:after="0" w:line="240" w:lineRule="auto"/>
+        <w:jc w:val="both"/>
+      </w:pPr>
+    </w:p>
+    <w:p>
+      <w:pPr>
+        <w:spacing w:after="0" w:line="240" w:lineRule="auto"/>
+        <w:jc w:val="both"/>
+      </w:pPr>
+    </w:p>
+    <w:p>
+      <w:pPr>
+        <w:spacing w:after="0" w:line="240" w:lineRule="auto"/>
+        <w:jc w:val="both"/>
         <w:rPr>
           <w:rFonts w:ascii="Times New Roman" w:eastAsia="Times New Roman" w:hAnsi="Times New Roman" w:cs="Times New Roman"/>
           <w:sz w:val="24"/>
@@ -1039,7 +1476,21 @@
     </w:p>
     <w:p>
       <w:pPr>
-        <w:spacing w:before="240" w:after="240" w:line="240" w:lineRule="auto"/>
+        <w:spacing w:after="0" w:line="240" w:lineRule="auto"/>
+        <w:jc w:val="both"/>
+        <w:rPr>
+          <w:rFonts w:ascii="Times New Roman" w:eastAsia="Times New Roman" w:hAnsi="Times New Roman" w:cs="Times New Roman"/>
+          <w:b/>
+          <w:bCs/>
+          <w:sz w:val="24"/>
+          <w:szCs w:val="24"/>
+        </w:rPr>
+      </w:pPr>
+    </w:p>
+    <w:p>
+      <w:pPr>
+        <w:spacing w:after="0" w:line="240" w:lineRule="auto"/>
+        <w:jc w:val="both"/>
         <w:rPr>
           <w:rFonts w:ascii="Times New Roman" w:eastAsia="Times New Roman" w:hAnsi="Times New Roman" w:cs="Times New Roman"/>
           <w:b/>
@@ -1061,20 +1512,57 @@
     </w:p>
     <w:p>
       <w:pPr>
-        <w:spacing w:before="240" w:after="240" w:line="240" w:lineRule="auto"/>
-        <w:rPr>
-          <w:rFonts w:ascii="Times New Roman" w:eastAsia="Times New Roman" w:hAnsi="Times New Roman" w:cs="Times New Roman"/>
-          <w:sz w:val="24"/>
-          <w:szCs w:val="24"/>
-        </w:rPr>
-      </w:pPr>
-      <w:r>
-        <w:rPr>
-          <w:rFonts w:ascii="Times New Roman" w:eastAsia="Times New Roman" w:hAnsi="Times New Roman" w:cs="Times New Roman"/>
-          <w:sz w:val="24"/>
-          <w:szCs w:val="24"/>
-        </w:rPr>
-        <w:t xml:space="preserve">This product is available for all to use.  The FasTrak tag can be purchase on the FasTrak website at: </w:t>
+        <w:spacing w:after="0" w:line="240" w:lineRule="auto"/>
+        <w:jc w:val="both"/>
+        <w:rPr>
+          <w:rFonts w:ascii="Times New Roman" w:eastAsia="Times New Roman" w:hAnsi="Times New Roman" w:cs="Times New Roman"/>
+          <w:sz w:val="24"/>
+          <w:szCs w:val="24"/>
+        </w:rPr>
+      </w:pPr>
+      <w:r>
+        <w:rPr>
+          <w:rFonts w:ascii="Times New Roman" w:eastAsia="Times New Roman" w:hAnsi="Times New Roman" w:cs="Times New Roman"/>
+          <w:sz w:val="24"/>
+          <w:szCs w:val="24"/>
+        </w:rPr>
+        <w:t xml:space="preserve">This product is available for all to use.  The </w:t>
+      </w:r>
+      <w:proofErr w:type="spellStart"/>
+      <w:r>
+        <w:rPr>
+          <w:rFonts w:ascii="Times New Roman" w:eastAsia="Times New Roman" w:hAnsi="Times New Roman" w:cs="Times New Roman"/>
+          <w:sz w:val="24"/>
+          <w:szCs w:val="24"/>
+        </w:rPr>
+        <w:t>FasTrak</w:t>
+      </w:r>
+      <w:proofErr w:type="spellEnd"/>
+      <w:r>
+        <w:rPr>
+          <w:rFonts w:ascii="Times New Roman" w:eastAsia="Times New Roman" w:hAnsi="Times New Roman" w:cs="Times New Roman"/>
+          <w:sz w:val="24"/>
+          <w:szCs w:val="24"/>
+        </w:rPr>
+        <w:t xml:space="preserve"> tag can be purchase on the </w:t>
+      </w:r>
+      <w:proofErr w:type="spellStart"/>
+      <w:r>
+        <w:rPr>
+          <w:rFonts w:ascii="Times New Roman" w:eastAsia="Times New Roman" w:hAnsi="Times New Roman" w:cs="Times New Roman"/>
+          <w:sz w:val="24"/>
+          <w:szCs w:val="24"/>
+        </w:rPr>
+        <w:t>FasTrak</w:t>
+      </w:r>
+      <w:proofErr w:type="spellEnd"/>
+      <w:r>
+        <w:rPr>
+          <w:rFonts w:ascii="Times New Roman" w:eastAsia="Times New Roman" w:hAnsi="Times New Roman" w:cs="Times New Roman"/>
+          <w:sz w:val="24"/>
+          <w:szCs w:val="24"/>
+        </w:rPr>
+        <w:t xml:space="preserve"> website at: </w:t>
       </w:r>
       <w:hyperlink r:id="rId5" w:history="1">
         <w:r>
@@ -1098,17 +1586,30 @@
     </w:p>
     <w:p>
       <w:pPr>
-        <w:spacing w:before="240" w:after="240" w:line="240" w:lineRule="auto"/>
-        <w:rPr>
-          <w:rFonts w:ascii="Times New Roman" w:eastAsia="Times New Roman" w:hAnsi="Times New Roman" w:cs="Times New Roman"/>
-          <w:sz w:val="24"/>
-          <w:szCs w:val="24"/>
-        </w:rPr>
-      </w:pPr>
-    </w:p>
-    <w:p>
-      <w:pPr>
-        <w:spacing w:before="240" w:after="240" w:line="240" w:lineRule="auto"/>
+        <w:spacing w:after="0" w:line="240" w:lineRule="auto"/>
+        <w:jc w:val="both"/>
+        <w:rPr>
+          <w:rFonts w:ascii="Times New Roman" w:eastAsia="Times New Roman" w:hAnsi="Times New Roman" w:cs="Times New Roman"/>
+          <w:sz w:val="24"/>
+          <w:szCs w:val="24"/>
+        </w:rPr>
+      </w:pPr>
+    </w:p>
+    <w:p>
+      <w:pPr>
+        <w:spacing w:after="0" w:line="240" w:lineRule="auto"/>
+        <w:jc w:val="both"/>
+        <w:rPr>
+          <w:rFonts w:ascii="Times New Roman" w:eastAsia="Times New Roman" w:hAnsi="Times New Roman" w:cs="Times New Roman"/>
+          <w:sz w:val="24"/>
+          <w:szCs w:val="24"/>
+        </w:rPr>
+      </w:pPr>
+    </w:p>
+    <w:p>
+      <w:pPr>
+        <w:spacing w:after="0" w:line="240" w:lineRule="auto"/>
+        <w:jc w:val="both"/>
         <w:rPr>
           <w:rFonts w:ascii="Times New Roman" w:eastAsia="Times New Roman" w:hAnsi="Times New Roman" w:cs="Times New Roman"/>
           <w:sz w:val="24"/>
@@ -1128,20 +1629,31 @@
     </w:p>
     <w:p>
       <w:pPr>
-        <w:spacing w:before="240" w:after="240" w:line="240" w:lineRule="auto"/>
-        <w:rPr>
-          <w:rFonts w:ascii="Times New Roman" w:eastAsia="Times New Roman" w:hAnsi="Times New Roman" w:cs="Times New Roman"/>
-          <w:sz w:val="24"/>
-          <w:szCs w:val="24"/>
-        </w:rPr>
-      </w:pPr>
-      <w:r>
-        <w:rPr>
-          <w:rFonts w:ascii="Times New Roman" w:eastAsia="Times New Roman" w:hAnsi="Times New Roman" w:cs="Times New Roman"/>
-          <w:sz w:val="24"/>
-          <w:szCs w:val="24"/>
-        </w:rPr>
-        <w:t xml:space="preserve">FasTrak </w:t>
+        <w:spacing w:after="0" w:line="240" w:lineRule="auto"/>
+        <w:jc w:val="both"/>
+        <w:rPr>
+          <w:rFonts w:ascii="Times New Roman" w:eastAsia="Times New Roman" w:hAnsi="Times New Roman" w:cs="Times New Roman"/>
+          <w:sz w:val="24"/>
+          <w:szCs w:val="24"/>
+        </w:rPr>
+      </w:pPr>
+      <w:proofErr w:type="spellStart"/>
+      <w:r>
+        <w:rPr>
+          <w:rFonts w:ascii="Times New Roman" w:eastAsia="Times New Roman" w:hAnsi="Times New Roman" w:cs="Times New Roman"/>
+          <w:sz w:val="24"/>
+          <w:szCs w:val="24"/>
+        </w:rPr>
+        <w:t>FasTrak</w:t>
+      </w:r>
+      <w:proofErr w:type="spellEnd"/>
+      <w:r>
+        <w:rPr>
+          <w:rFonts w:ascii="Times New Roman" w:eastAsia="Times New Roman" w:hAnsi="Times New Roman" w:cs="Times New Roman"/>
+          <w:sz w:val="24"/>
+          <w:szCs w:val="24"/>
+        </w:rPr>
+        <w:t xml:space="preserve"> </w:t>
       </w:r>
       <w:r>
         <w:rPr>
@@ -1154,7 +1666,8 @@
     </w:p>
     <w:p>
       <w:pPr>
-        <w:spacing w:before="240" w:after="240" w:line="240" w:lineRule="auto"/>
+        <w:spacing w:after="0" w:line="240" w:lineRule="auto"/>
+        <w:jc w:val="both"/>
         <w:rPr>
           <w:rFonts w:ascii="Times New Roman" w:eastAsia="Times New Roman" w:hAnsi="Times New Roman" w:cs="Times New Roman"/>
           <w:sz w:val="24"/>
@@ -1188,7 +1701,8 @@
     </w:p>
     <w:p>
       <w:pPr>
-        <w:spacing w:before="240" w:after="240" w:line="240" w:lineRule="auto"/>
+        <w:spacing w:after="0" w:line="240" w:lineRule="auto"/>
+        <w:jc w:val="both"/>
         <w:rPr>
           <w:rFonts w:ascii="Times New Roman" w:eastAsia="Times New Roman" w:hAnsi="Times New Roman" w:cs="Times New Roman"/>
           <w:sz w:val="24"/>
@@ -1207,7 +1721,8 @@
     </w:p>
     <w:p>
       <w:pPr>
-        <w:spacing w:before="240" w:after="240" w:line="240" w:lineRule="auto"/>
+        <w:spacing w:after="0" w:line="240" w:lineRule="auto"/>
+        <w:jc w:val="both"/>
         <w:rPr>
           <w:rFonts w:ascii="Times New Roman" w:eastAsia="Times New Roman" w:hAnsi="Times New Roman" w:cs="Times New Roman"/>
           <w:sz w:val="24"/>
@@ -1226,7 +1741,8 @@
     </w:p>
     <w:p>
       <w:pPr>
-        <w:spacing w:before="240" w:after="240" w:line="240" w:lineRule="auto"/>
+        <w:spacing w:after="0" w:line="240" w:lineRule="auto"/>
+        <w:jc w:val="both"/>
         <w:rPr>
           <w:rFonts w:ascii="Times New Roman" w:eastAsia="Times New Roman" w:hAnsi="Times New Roman" w:cs="Times New Roman"/>
           <w:sz w:val="24"/>
@@ -1245,17 +1761,30 @@
     </w:p>
     <w:p>
       <w:pPr>
-        <w:spacing w:before="240" w:after="240" w:line="240" w:lineRule="auto"/>
-        <w:rPr>
-          <w:rFonts w:ascii="Times New Roman" w:eastAsia="Times New Roman" w:hAnsi="Times New Roman" w:cs="Times New Roman"/>
-          <w:sz w:val="24"/>
-          <w:szCs w:val="24"/>
-        </w:rPr>
-      </w:pPr>
-    </w:p>
-    <w:p>
-      <w:pPr>
-        <w:spacing w:before="240" w:after="240" w:line="240" w:lineRule="auto"/>
+        <w:spacing w:after="0" w:line="240" w:lineRule="auto"/>
+        <w:jc w:val="both"/>
+        <w:rPr>
+          <w:rFonts w:ascii="Times New Roman" w:eastAsia="Times New Roman" w:hAnsi="Times New Roman" w:cs="Times New Roman"/>
+          <w:sz w:val="24"/>
+          <w:szCs w:val="24"/>
+        </w:rPr>
+      </w:pPr>
+    </w:p>
+    <w:p>
+      <w:pPr>
+        <w:spacing w:after="0" w:line="240" w:lineRule="auto"/>
+        <w:jc w:val="both"/>
+        <w:rPr>
+          <w:rFonts w:ascii="Times New Roman" w:eastAsia="Times New Roman" w:hAnsi="Times New Roman" w:cs="Times New Roman"/>
+          <w:sz w:val="24"/>
+          <w:szCs w:val="24"/>
+        </w:rPr>
+      </w:pPr>
+    </w:p>
+    <w:p>
+      <w:pPr>
+        <w:spacing w:after="0" w:line="240" w:lineRule="auto"/>
+        <w:jc w:val="both"/>
         <w:rPr>
           <w:rFonts w:ascii="Times New Roman" w:eastAsia="Times New Roman" w:hAnsi="Times New Roman" w:cs="Times New Roman"/>
           <w:sz w:val="24"/>
@@ -1275,7 +1804,8 @@
     </w:p>
     <w:p>
       <w:pPr>
-        <w:spacing w:before="240" w:after="240" w:line="240" w:lineRule="auto"/>
+        <w:spacing w:after="0" w:line="240" w:lineRule="auto"/>
+        <w:jc w:val="both"/>
         <w:rPr>
           <w:rFonts w:ascii="Times New Roman" w:eastAsia="Times New Roman" w:hAnsi="Times New Roman" w:cs="Times New Roman"/>
           <w:sz w:val="24"/>
@@ -1296,112 +1826,317 @@
           <w:sz w:val="24"/>
           <w:szCs w:val="24"/>
         </w:rPr>
-        <w:t>the internet to view transaction statements and needs to have the FasTrak activated in order to avoid toll violations.</w:t>
-      </w:r>
-    </w:p>
-    <w:p>
-      <w:pPr>
-        <w:spacing w:before="240" w:after="240" w:line="240" w:lineRule="auto"/>
-        <w:rPr>
-          <w:rFonts w:ascii="Times New Roman" w:eastAsia="Times New Roman" w:hAnsi="Times New Roman" w:cs="Times New Roman"/>
-          <w:sz w:val="24"/>
-          <w:szCs w:val="24"/>
-        </w:rPr>
-      </w:pPr>
-    </w:p>
-    <w:p>
-      <w:pPr>
-        <w:spacing w:before="240" w:after="240" w:line="240" w:lineRule="auto"/>
-        <w:rPr>
-          <w:rFonts w:ascii="Times New Roman" w:eastAsia="Times New Roman" w:hAnsi="Times New Roman" w:cs="Times New Roman"/>
-          <w:sz w:val="24"/>
-          <w:szCs w:val="24"/>
-        </w:rPr>
-      </w:pPr>
-    </w:p>
-    <w:p>
-      <w:pPr>
-        <w:spacing w:before="240" w:after="240" w:line="240" w:lineRule="auto"/>
-        <w:rPr>
-          <w:rFonts w:ascii="Times New Roman" w:eastAsia="Times New Roman" w:hAnsi="Times New Roman" w:cs="Times New Roman"/>
-          <w:sz w:val="24"/>
-          <w:szCs w:val="24"/>
-        </w:rPr>
-      </w:pPr>
-    </w:p>
-    <w:p>
-      <w:pPr>
-        <w:spacing w:before="240" w:after="240" w:line="240" w:lineRule="auto"/>
-        <w:rPr>
-          <w:rFonts w:ascii="Times New Roman" w:eastAsia="Times New Roman" w:hAnsi="Times New Roman" w:cs="Times New Roman"/>
-          <w:sz w:val="24"/>
-          <w:szCs w:val="24"/>
-        </w:rPr>
-      </w:pPr>
-    </w:p>
-    <w:p>
-      <w:pPr>
-        <w:spacing w:before="240" w:after="240" w:line="240" w:lineRule="auto"/>
-        <w:rPr>
-          <w:rFonts w:ascii="Times New Roman" w:eastAsia="Times New Roman" w:hAnsi="Times New Roman" w:cs="Times New Roman"/>
-          <w:sz w:val="24"/>
-          <w:szCs w:val="24"/>
-        </w:rPr>
-      </w:pPr>
-    </w:p>
-    <w:p>
-      <w:pPr>
-        <w:spacing w:before="240" w:after="240" w:line="240" w:lineRule="auto"/>
-        <w:rPr>
-          <w:rFonts w:ascii="Times New Roman" w:eastAsia="Times New Roman" w:hAnsi="Times New Roman" w:cs="Times New Roman"/>
-          <w:sz w:val="24"/>
-          <w:szCs w:val="24"/>
-        </w:rPr>
-      </w:pPr>
-    </w:p>
-    <w:p>
-      <w:pPr>
-        <w:spacing w:before="240" w:after="240" w:line="240" w:lineRule="auto"/>
-        <w:rPr>
-          <w:rFonts w:ascii="Times New Roman" w:eastAsia="Times New Roman" w:hAnsi="Times New Roman" w:cs="Times New Roman"/>
-          <w:sz w:val="24"/>
-          <w:szCs w:val="24"/>
-        </w:rPr>
-      </w:pPr>
-    </w:p>
-    <w:p>
-      <w:pPr>
-        <w:spacing w:before="240" w:after="240" w:line="240" w:lineRule="auto"/>
-        <w:rPr>
-          <w:rFonts w:ascii="Times New Roman" w:eastAsia="Times New Roman" w:hAnsi="Times New Roman" w:cs="Times New Roman"/>
-          <w:sz w:val="24"/>
-          <w:szCs w:val="24"/>
-        </w:rPr>
-      </w:pPr>
-    </w:p>
-    <w:p>
-      <w:pPr>
-        <w:spacing w:before="240" w:after="240" w:line="240" w:lineRule="auto"/>
-        <w:rPr>
-          <w:rFonts w:ascii="Times New Roman" w:eastAsia="Times New Roman" w:hAnsi="Times New Roman" w:cs="Times New Roman"/>
-          <w:sz w:val="24"/>
-          <w:szCs w:val="24"/>
-        </w:rPr>
-      </w:pPr>
-    </w:p>
-    <w:p>
-      <w:pPr>
-        <w:spacing w:before="240" w:after="240" w:line="240" w:lineRule="auto"/>
-        <w:rPr>
-          <w:rFonts w:ascii="Times New Roman" w:eastAsia="Times New Roman" w:hAnsi="Times New Roman" w:cs="Times New Roman"/>
-          <w:sz w:val="24"/>
-          <w:szCs w:val="24"/>
-        </w:rPr>
-      </w:pPr>
-    </w:p>
-    <w:p>
-      <w:pPr>
-        <w:spacing w:before="240" w:after="240" w:line="240" w:lineRule="auto"/>
+        <w:t xml:space="preserve">the internet to view transaction statements and needs to have the </w:t>
+      </w:r>
+      <w:proofErr w:type="spellStart"/>
+      <w:r>
+        <w:rPr>
+          <w:rFonts w:ascii="Times New Roman" w:eastAsia="Times New Roman" w:hAnsi="Times New Roman" w:cs="Times New Roman"/>
+          <w:sz w:val="24"/>
+          <w:szCs w:val="24"/>
+        </w:rPr>
+        <w:t>FasTrak</w:t>
+      </w:r>
+      <w:proofErr w:type="spellEnd"/>
+      <w:r>
+        <w:rPr>
+          <w:rFonts w:ascii="Times New Roman" w:eastAsia="Times New Roman" w:hAnsi="Times New Roman" w:cs="Times New Roman"/>
+          <w:sz w:val="24"/>
+          <w:szCs w:val="24"/>
+        </w:rPr>
+        <w:t xml:space="preserve"> activated in order to avoid toll violations.</w:t>
+      </w:r>
+    </w:p>
+    <w:p>
+      <w:pPr>
+        <w:spacing w:after="0" w:line="240" w:lineRule="auto"/>
+        <w:jc w:val="both"/>
+        <w:rPr>
+          <w:rFonts w:ascii="Times New Roman" w:eastAsia="Times New Roman" w:hAnsi="Times New Roman" w:cs="Times New Roman"/>
+          <w:sz w:val="24"/>
+          <w:szCs w:val="24"/>
+        </w:rPr>
+      </w:pPr>
+    </w:p>
+    <w:p>
+      <w:pPr>
+        <w:spacing w:after="0" w:line="240" w:lineRule="auto"/>
+        <w:jc w:val="both"/>
+        <w:rPr>
+          <w:rFonts w:ascii="Times New Roman" w:eastAsia="Times New Roman" w:hAnsi="Times New Roman" w:cs="Times New Roman"/>
+          <w:sz w:val="24"/>
+          <w:szCs w:val="24"/>
+        </w:rPr>
+      </w:pPr>
+    </w:p>
+    <w:p>
+      <w:pPr>
+        <w:spacing w:after="0" w:line="240" w:lineRule="auto"/>
+        <w:jc w:val="both"/>
+        <w:rPr>
+          <w:rFonts w:ascii="Times New Roman" w:eastAsia="Times New Roman" w:hAnsi="Times New Roman" w:cs="Times New Roman"/>
+          <w:sz w:val="24"/>
+          <w:szCs w:val="24"/>
+        </w:rPr>
+      </w:pPr>
+    </w:p>
+    <w:p>
+      <w:pPr>
+        <w:spacing w:after="0" w:line="240" w:lineRule="auto"/>
+        <w:jc w:val="both"/>
+        <w:rPr>
+          <w:rFonts w:ascii="Times New Roman" w:eastAsia="Times New Roman" w:hAnsi="Times New Roman" w:cs="Times New Roman"/>
+          <w:sz w:val="24"/>
+          <w:szCs w:val="24"/>
+        </w:rPr>
+      </w:pPr>
+    </w:p>
+    <w:p>
+      <w:pPr>
+        <w:spacing w:after="0" w:line="240" w:lineRule="auto"/>
+        <w:jc w:val="both"/>
+        <w:rPr>
+          <w:rFonts w:ascii="Times New Roman" w:eastAsia="Times New Roman" w:hAnsi="Times New Roman" w:cs="Times New Roman"/>
+          <w:sz w:val="24"/>
+          <w:szCs w:val="24"/>
+        </w:rPr>
+      </w:pPr>
+    </w:p>
+    <w:p>
+      <w:pPr>
+        <w:spacing w:after="0" w:line="240" w:lineRule="auto"/>
+        <w:jc w:val="both"/>
+        <w:rPr>
+          <w:rFonts w:ascii="Times New Roman" w:eastAsia="Times New Roman" w:hAnsi="Times New Roman" w:cs="Times New Roman"/>
+          <w:sz w:val="24"/>
+          <w:szCs w:val="24"/>
+        </w:rPr>
+      </w:pPr>
+    </w:p>
+    <w:p>
+      <w:pPr>
+        <w:spacing w:after="0" w:line="240" w:lineRule="auto"/>
+        <w:jc w:val="both"/>
+        <w:rPr>
+          <w:rFonts w:ascii="Times New Roman" w:eastAsia="Times New Roman" w:hAnsi="Times New Roman" w:cs="Times New Roman"/>
+          <w:sz w:val="24"/>
+          <w:szCs w:val="24"/>
+        </w:rPr>
+      </w:pPr>
+    </w:p>
+    <w:p>
+      <w:pPr>
+        <w:spacing w:after="0" w:line="240" w:lineRule="auto"/>
+        <w:jc w:val="both"/>
+        <w:rPr>
+          <w:rFonts w:ascii="Times New Roman" w:eastAsia="Times New Roman" w:hAnsi="Times New Roman" w:cs="Times New Roman"/>
+          <w:sz w:val="24"/>
+          <w:szCs w:val="24"/>
+        </w:rPr>
+      </w:pPr>
+    </w:p>
+    <w:p>
+      <w:pPr>
+        <w:spacing w:after="0" w:line="240" w:lineRule="auto"/>
+        <w:jc w:val="both"/>
+        <w:rPr>
+          <w:rFonts w:ascii="Times New Roman" w:eastAsia="Times New Roman" w:hAnsi="Times New Roman" w:cs="Times New Roman"/>
+          <w:sz w:val="24"/>
+          <w:szCs w:val="24"/>
+        </w:rPr>
+      </w:pPr>
+    </w:p>
+    <w:p>
+      <w:pPr>
+        <w:spacing w:after="0" w:line="240" w:lineRule="auto"/>
+        <w:jc w:val="both"/>
+        <w:rPr>
+          <w:rFonts w:ascii="Times New Roman" w:eastAsia="Times New Roman" w:hAnsi="Times New Roman" w:cs="Times New Roman"/>
+          <w:sz w:val="24"/>
+          <w:szCs w:val="24"/>
+        </w:rPr>
+      </w:pPr>
+    </w:p>
+    <w:p>
+      <w:pPr>
+        <w:spacing w:after="0" w:line="240" w:lineRule="auto"/>
+        <w:jc w:val="both"/>
+        <w:rPr>
+          <w:rFonts w:ascii="Times New Roman" w:eastAsia="Times New Roman" w:hAnsi="Times New Roman" w:cs="Times New Roman"/>
+          <w:sz w:val="24"/>
+          <w:szCs w:val="24"/>
+        </w:rPr>
+      </w:pPr>
+    </w:p>
+    <w:p>
+      <w:pPr>
+        <w:spacing w:after="0" w:line="240" w:lineRule="auto"/>
+        <w:jc w:val="both"/>
+        <w:rPr>
+          <w:rFonts w:ascii="Times New Roman" w:eastAsia="Times New Roman" w:hAnsi="Times New Roman" w:cs="Times New Roman"/>
+          <w:sz w:val="24"/>
+          <w:szCs w:val="24"/>
+        </w:rPr>
+      </w:pPr>
+    </w:p>
+    <w:p>
+      <w:pPr>
+        <w:spacing w:after="0" w:line="240" w:lineRule="auto"/>
+        <w:jc w:val="both"/>
+        <w:rPr>
+          <w:rFonts w:ascii="Times New Roman" w:eastAsia="Times New Roman" w:hAnsi="Times New Roman" w:cs="Times New Roman"/>
+          <w:sz w:val="24"/>
+          <w:szCs w:val="24"/>
+        </w:rPr>
+      </w:pPr>
+    </w:p>
+    <w:p>
+      <w:pPr>
+        <w:spacing w:after="0" w:line="240" w:lineRule="auto"/>
+        <w:jc w:val="both"/>
+        <w:rPr>
+          <w:rFonts w:ascii="Times New Roman" w:eastAsia="Times New Roman" w:hAnsi="Times New Roman" w:cs="Times New Roman"/>
+          <w:sz w:val="24"/>
+          <w:szCs w:val="24"/>
+        </w:rPr>
+      </w:pPr>
+    </w:p>
+    <w:p>
+      <w:pPr>
+        <w:spacing w:after="0" w:line="240" w:lineRule="auto"/>
+        <w:jc w:val="both"/>
+        <w:rPr>
+          <w:rFonts w:ascii="Times New Roman" w:eastAsia="Times New Roman" w:hAnsi="Times New Roman" w:cs="Times New Roman"/>
+          <w:sz w:val="24"/>
+          <w:szCs w:val="24"/>
+        </w:rPr>
+      </w:pPr>
+    </w:p>
+    <w:p>
+      <w:pPr>
+        <w:spacing w:after="0" w:line="240" w:lineRule="auto"/>
+        <w:jc w:val="both"/>
+        <w:rPr>
+          <w:rFonts w:ascii="Times New Roman" w:eastAsia="Times New Roman" w:hAnsi="Times New Roman" w:cs="Times New Roman"/>
+          <w:sz w:val="24"/>
+          <w:szCs w:val="24"/>
+        </w:rPr>
+      </w:pPr>
+    </w:p>
+    <w:p>
+      <w:pPr>
+        <w:spacing w:after="0" w:line="240" w:lineRule="auto"/>
+        <w:jc w:val="both"/>
+        <w:rPr>
+          <w:rFonts w:ascii="Times New Roman" w:eastAsia="Times New Roman" w:hAnsi="Times New Roman" w:cs="Times New Roman"/>
+          <w:sz w:val="24"/>
+          <w:szCs w:val="24"/>
+        </w:rPr>
+      </w:pPr>
+    </w:p>
+    <w:p>
+      <w:pPr>
+        <w:spacing w:after="0" w:line="240" w:lineRule="auto"/>
+        <w:jc w:val="both"/>
+        <w:rPr>
+          <w:rFonts w:ascii="Times New Roman" w:eastAsia="Times New Roman" w:hAnsi="Times New Roman" w:cs="Times New Roman"/>
+          <w:sz w:val="24"/>
+          <w:szCs w:val="24"/>
+        </w:rPr>
+      </w:pPr>
+    </w:p>
+    <w:p>
+      <w:pPr>
+        <w:spacing w:after="0" w:line="240" w:lineRule="auto"/>
+        <w:jc w:val="both"/>
+        <w:rPr>
+          <w:rFonts w:ascii="Times New Roman" w:eastAsia="Times New Roman" w:hAnsi="Times New Roman" w:cs="Times New Roman"/>
+          <w:sz w:val="24"/>
+          <w:szCs w:val="24"/>
+        </w:rPr>
+      </w:pPr>
+    </w:p>
+    <w:p>
+      <w:pPr>
+        <w:spacing w:after="0" w:line="240" w:lineRule="auto"/>
+        <w:jc w:val="both"/>
+        <w:rPr>
+          <w:rFonts w:ascii="Times New Roman" w:eastAsia="Times New Roman" w:hAnsi="Times New Roman" w:cs="Times New Roman"/>
+          <w:sz w:val="24"/>
+          <w:szCs w:val="24"/>
+        </w:rPr>
+      </w:pPr>
+    </w:p>
+    <w:p>
+      <w:pPr>
+        <w:spacing w:after="0" w:line="240" w:lineRule="auto"/>
+        <w:jc w:val="both"/>
+        <w:rPr>
+          <w:rFonts w:ascii="Times New Roman" w:eastAsia="Times New Roman" w:hAnsi="Times New Roman" w:cs="Times New Roman"/>
+          <w:sz w:val="24"/>
+          <w:szCs w:val="24"/>
+        </w:rPr>
+      </w:pPr>
+    </w:p>
+    <w:p>
+      <w:pPr>
+        <w:spacing w:after="0" w:line="240" w:lineRule="auto"/>
+        <w:jc w:val="both"/>
+        <w:rPr>
+          <w:rFonts w:ascii="Times New Roman" w:eastAsia="Times New Roman" w:hAnsi="Times New Roman" w:cs="Times New Roman"/>
+          <w:sz w:val="24"/>
+          <w:szCs w:val="24"/>
+        </w:rPr>
+      </w:pPr>
+    </w:p>
+    <w:p>
+      <w:pPr>
+        <w:spacing w:after="0" w:line="240" w:lineRule="auto"/>
+        <w:jc w:val="both"/>
+        <w:rPr>
+          <w:rFonts w:ascii="Times New Roman" w:eastAsia="Times New Roman" w:hAnsi="Times New Roman" w:cs="Times New Roman"/>
+          <w:sz w:val="24"/>
+          <w:szCs w:val="24"/>
+        </w:rPr>
+      </w:pPr>
+    </w:p>
+    <w:p>
+      <w:pPr>
+        <w:spacing w:after="0" w:line="240" w:lineRule="auto"/>
+        <w:jc w:val="both"/>
+        <w:rPr>
+          <w:rFonts w:ascii="Times New Roman" w:eastAsia="Times New Roman" w:hAnsi="Times New Roman" w:cs="Times New Roman"/>
+          <w:sz w:val="24"/>
+          <w:szCs w:val="24"/>
+        </w:rPr>
+      </w:pPr>
+    </w:p>
+    <w:p>
+      <w:pPr>
+        <w:spacing w:after="0" w:line="240" w:lineRule="auto"/>
+        <w:jc w:val="both"/>
+        <w:rPr>
+          <w:rFonts w:ascii="Times New Roman" w:eastAsia="Times New Roman" w:hAnsi="Times New Roman" w:cs="Times New Roman"/>
+          <w:sz w:val="24"/>
+          <w:szCs w:val="24"/>
+        </w:rPr>
+      </w:pPr>
+    </w:p>
+    <w:p>
+      <w:pPr>
+        <w:spacing w:after="0" w:line="240" w:lineRule="auto"/>
+        <w:jc w:val="both"/>
+        <w:rPr>
+          <w:rFonts w:ascii="Times New Roman" w:eastAsia="Times New Roman" w:hAnsi="Times New Roman" w:cs="Times New Roman"/>
+          <w:sz w:val="24"/>
+          <w:szCs w:val="24"/>
+        </w:rPr>
+      </w:pPr>
+    </w:p>
+    <w:p>
+      <w:pPr>
+        <w:spacing w:after="0" w:line="240" w:lineRule="auto"/>
+        <w:jc w:val="both"/>
         <w:rPr>
           <w:rFonts w:ascii="Times New Roman" w:eastAsia="Times New Roman" w:hAnsi="Times New Roman" w:cs="Times New Roman"/>
           <w:sz w:val="24"/>
@@ -1456,7 +2191,21 @@
     </w:p>
     <w:p>
       <w:pPr>
-        <w:spacing w:before="240" w:after="240" w:line="240" w:lineRule="auto"/>
+        <w:spacing w:after="0" w:line="240" w:lineRule="auto"/>
+        <w:jc w:val="both"/>
+        <w:rPr>
+          <w:rFonts w:ascii="Times New Roman" w:eastAsia="Times New Roman" w:hAnsi="Times New Roman" w:cs="Times New Roman"/>
+          <w:b/>
+          <w:bCs/>
+          <w:sz w:val="24"/>
+          <w:szCs w:val="24"/>
+        </w:rPr>
+      </w:pPr>
+    </w:p>
+    <w:p>
+      <w:pPr>
+        <w:spacing w:after="0" w:line="240" w:lineRule="auto"/>
+        <w:jc w:val="both"/>
         <w:rPr>
           <w:rFonts w:ascii="Times New Roman" w:eastAsia="Times New Roman" w:hAnsi="Times New Roman" w:cs="Times New Roman"/>
           <w:b/>
@@ -1495,12 +2244,785 @@
         </w:rPr>
         <w:t>User Requirements</w:t>
       </w:r>
-      <w:bookmarkStart w:id="0" w:name="_GoBack"/>
-      <w:bookmarkEnd w:id="0"/>
-    </w:p>
-    <w:p>
-      <w:pPr>
-        <w:spacing w:before="240" w:after="240" w:line="240" w:lineRule="auto"/>
+    </w:p>
+    <w:p>
+      <w:pPr>
+        <w:spacing w:after="0" w:line="240" w:lineRule="auto"/>
+        <w:jc w:val="both"/>
+        <w:rPr>
+          <w:rFonts w:ascii="Times New Roman" w:eastAsia="Times New Roman" w:hAnsi="Times New Roman" w:cs="Times New Roman"/>
+          <w:sz w:val="24"/>
+          <w:szCs w:val="24"/>
+        </w:rPr>
+      </w:pPr>
+      <w:r>
+        <w:rPr>
+          <w:rFonts w:ascii="Times New Roman" w:eastAsia="Times New Roman" w:hAnsi="Times New Roman" w:cs="Times New Roman"/>
+          <w:sz w:val="24"/>
+          <w:szCs w:val="24"/>
+        </w:rPr>
+        <w:t xml:space="preserve">User needs to have set up an account on the </w:t>
+      </w:r>
+      <w:proofErr w:type="spellStart"/>
+      <w:r>
+        <w:rPr>
+          <w:rFonts w:ascii="Times New Roman" w:eastAsia="Times New Roman" w:hAnsi="Times New Roman" w:cs="Times New Roman"/>
+          <w:sz w:val="24"/>
+          <w:szCs w:val="24"/>
+        </w:rPr>
+        <w:t>FasTrak</w:t>
+      </w:r>
+      <w:proofErr w:type="spellEnd"/>
+      <w:r>
+        <w:rPr>
+          <w:rFonts w:ascii="Times New Roman" w:eastAsia="Times New Roman" w:hAnsi="Times New Roman" w:cs="Times New Roman"/>
+          <w:sz w:val="24"/>
+          <w:szCs w:val="24"/>
+        </w:rPr>
+        <w:t xml:space="preserve"> website and either ordered the </w:t>
+      </w:r>
+      <w:proofErr w:type="spellStart"/>
+      <w:r>
+        <w:rPr>
+          <w:rFonts w:ascii="Times New Roman" w:eastAsia="Times New Roman" w:hAnsi="Times New Roman" w:cs="Times New Roman"/>
+          <w:sz w:val="24"/>
+          <w:szCs w:val="24"/>
+        </w:rPr>
+        <w:t>FasTrak</w:t>
+      </w:r>
+      <w:proofErr w:type="spellEnd"/>
+      <w:r>
+        <w:rPr>
+          <w:rFonts w:ascii="Times New Roman" w:eastAsia="Times New Roman" w:hAnsi="Times New Roman" w:cs="Times New Roman"/>
+          <w:sz w:val="24"/>
+          <w:szCs w:val="24"/>
+        </w:rPr>
+        <w:t xml:space="preserve"> tag or purchased one at a participating location.</w:t>
+      </w:r>
+      <w:r>
+        <w:rPr>
+          <w:rFonts w:ascii="Times New Roman" w:eastAsia="Times New Roman" w:hAnsi="Times New Roman" w:cs="Times New Roman"/>
+          <w:sz w:val="24"/>
+          <w:szCs w:val="24"/>
+        </w:rPr>
+        <w:t xml:space="preserve"> Once purchased, device needs to be activated in the user’s vehicle in order to be charged correctly while using </w:t>
+      </w:r>
+      <w:proofErr w:type="spellStart"/>
+      <w:r>
+        <w:rPr>
+          <w:rFonts w:ascii="Times New Roman" w:eastAsia="Times New Roman" w:hAnsi="Times New Roman" w:cs="Times New Roman"/>
+          <w:sz w:val="24"/>
+          <w:szCs w:val="24"/>
+        </w:rPr>
+        <w:t>FasTrak</w:t>
+      </w:r>
+      <w:proofErr w:type="spellEnd"/>
+      <w:r>
+        <w:rPr>
+          <w:rFonts w:ascii="Times New Roman" w:eastAsia="Times New Roman" w:hAnsi="Times New Roman" w:cs="Times New Roman"/>
+          <w:sz w:val="24"/>
+          <w:szCs w:val="24"/>
+        </w:rPr>
+        <w:t xml:space="preserve"> toll lanes.</w:t>
+      </w:r>
+    </w:p>
+    <w:p>
+      <w:pPr>
+        <w:spacing w:after="0" w:line="240" w:lineRule="auto"/>
+        <w:rPr>
+          <w:rFonts w:ascii="Times New Roman" w:eastAsia="Times New Roman" w:hAnsi="Times New Roman" w:cs="Times New Roman"/>
+          <w:sz w:val="24"/>
+          <w:szCs w:val="24"/>
+        </w:rPr>
+      </w:pPr>
+    </w:p>
+    <w:p>
+      <w:pPr>
+        <w:spacing w:after="0" w:line="240" w:lineRule="auto"/>
+        <w:rPr>
+          <w:rFonts w:ascii="Times New Roman" w:eastAsia="Times New Roman" w:hAnsi="Times New Roman" w:cs="Times New Roman"/>
+          <w:sz w:val="24"/>
+          <w:szCs w:val="24"/>
+        </w:rPr>
+      </w:pPr>
+    </w:p>
+    <w:p>
+      <w:pPr>
+        <w:spacing w:after="0" w:line="240" w:lineRule="auto"/>
+        <w:rPr>
+          <w:rFonts w:ascii="Times New Roman" w:eastAsia="Times New Roman" w:hAnsi="Times New Roman" w:cs="Times New Roman"/>
+          <w:sz w:val="24"/>
+          <w:szCs w:val="24"/>
+        </w:rPr>
+      </w:pPr>
+      <w:r>
+        <w:rPr>
+          <w:rFonts w:ascii="Times New Roman" w:eastAsia="Times New Roman" w:hAnsi="Times New Roman" w:cs="Times New Roman"/>
+          <w:b/>
+          <w:bCs/>
+          <w:sz w:val="24"/>
+          <w:szCs w:val="24"/>
+        </w:rPr>
+        <w:t>3.2 System Architecture</w:t>
+      </w:r>
+    </w:p>
+    <w:p>
+      <w:pPr>
+        <w:spacing w:after="0" w:line="240" w:lineRule="auto"/>
+        <w:rPr>
+          <w:rFonts w:ascii="Times New Roman" w:eastAsia="Times New Roman" w:hAnsi="Times New Roman" w:cs="Times New Roman"/>
+          <w:sz w:val="24"/>
+          <w:szCs w:val="24"/>
+        </w:rPr>
+      </w:pPr>
+      <w:r>
+        <w:rPr>
+          <w:noProof/>
+        </w:rPr>
+        <w:drawing>
+          <wp:inline distT="0" distB="0" distL="0" distR="0" wp14:anchorId="6C8C102D" wp14:editId="0B9E18FD">
+            <wp:extent cx="5143143" cy="5897245"/>
+            <wp:effectExtent l="0" t="0" r="635" b="8255"/>
+            <wp:docPr id="1" name="Picture 1"/>
+            <wp:cNvGraphicFramePr>
+              <a:graphicFrameLocks xmlns:a="http://schemas.openxmlformats.org/drawingml/2006/main" noChangeAspect="1"/>
+            </wp:cNvGraphicFramePr>
+            <a:graphic xmlns:a="http://schemas.openxmlformats.org/drawingml/2006/main">
+              <a:graphicData uri="http://schemas.openxmlformats.org/drawingml/2006/picture">
+                <pic:pic xmlns:pic="http://schemas.openxmlformats.org/drawingml/2006/picture">
+                  <pic:nvPicPr>
+                    <pic:cNvPr id="0" name="Picture 1"/>
+                    <pic:cNvPicPr>
+                      <a:picLocks noChangeAspect="1" noChangeArrowheads="1"/>
+                    </pic:cNvPicPr>
+                  </pic:nvPicPr>
+                  <pic:blipFill rotWithShape="1">
+                    <a:blip r:embed="rId6" cstate="print">
+                      <a:extLst>
+                        <a:ext uri="{28A0092B-C50C-407E-A947-70E740481C1C}">
+                          <a14:useLocalDpi xmlns:a14="http://schemas.microsoft.com/office/drawing/2010/main" val="0"/>
+                        </a:ext>
+                      </a:extLst>
+                    </a:blip>
+                    <a:srcRect l="3497" t="4151" r="4416" b="14251"/>
+                    <a:stretch/>
+                  </pic:blipFill>
+                  <pic:spPr bwMode="auto">
+                    <a:xfrm>
+                      <a:off x="0" y="0"/>
+                      <a:ext cx="5149384" cy="5904401"/>
+                    </a:xfrm>
+                    <a:prstGeom prst="rect">
+                      <a:avLst/>
+                    </a:prstGeom>
+                    <a:noFill/>
+                    <a:ln>
+                      <a:noFill/>
+                    </a:ln>
+                    <a:extLst>
+                      <a:ext uri="{53640926-AAD7-44D8-BBD7-CCE9431645EC}">
+                        <a14:shadowObscured xmlns:a14="http://schemas.microsoft.com/office/drawing/2010/main"/>
+                      </a:ext>
+                    </a:extLst>
+                  </pic:spPr>
+                </pic:pic>
+              </a:graphicData>
+            </a:graphic>
+          </wp:inline>
+        </w:drawing>
+      </w:r>
+    </w:p>
+    <w:p>
+      <w:pPr>
+        <w:spacing w:after="0" w:line="240" w:lineRule="auto"/>
+        <w:jc w:val="center"/>
+        <w:rPr>
+          <w:rFonts w:ascii="Times New Roman" w:eastAsia="Times New Roman" w:hAnsi="Times New Roman" w:cs="Times New Roman"/>
+          <w:sz w:val="24"/>
+          <w:szCs w:val="24"/>
+        </w:rPr>
+      </w:pPr>
+      <w:r>
+        <w:rPr>
+          <w:noProof/>
+        </w:rPr>
+        <w:lastRenderedPageBreak/>
+        <w:drawing>
+          <wp:inline distT="0" distB="0" distL="0" distR="0" wp14:anchorId="5A2DBE83" wp14:editId="1CBF1C1A">
+            <wp:extent cx="4491049" cy="2540317"/>
+            <wp:effectExtent l="0" t="0" r="5080" b="0"/>
+            <wp:docPr id="2" name="Picture 2"/>
+            <wp:cNvGraphicFramePr>
+              <a:graphicFrameLocks xmlns:a="http://schemas.openxmlformats.org/drawingml/2006/main" noChangeAspect="1"/>
+            </wp:cNvGraphicFramePr>
+            <a:graphic xmlns:a="http://schemas.openxmlformats.org/drawingml/2006/main">
+              <a:graphicData uri="http://schemas.openxmlformats.org/drawingml/2006/picture">
+                <pic:pic xmlns:pic="http://schemas.openxmlformats.org/drawingml/2006/picture">
+                  <pic:nvPicPr>
+                    <pic:cNvPr id="0" name="Picture 3"/>
+                    <pic:cNvPicPr>
+                      <a:picLocks noChangeAspect="1" noChangeArrowheads="1"/>
+                    </pic:cNvPicPr>
+                  </pic:nvPicPr>
+                  <pic:blipFill>
+                    <a:blip r:embed="rId7">
+                      <a:extLst>
+                        <a:ext uri="{28A0092B-C50C-407E-A947-70E740481C1C}">
+                          <a14:useLocalDpi xmlns:a14="http://schemas.microsoft.com/office/drawing/2010/main" val="0"/>
+                        </a:ext>
+                      </a:extLst>
+                    </a:blip>
+                    <a:srcRect/>
+                    <a:stretch>
+                      <a:fillRect/>
+                    </a:stretch>
+                  </pic:blipFill>
+                  <pic:spPr bwMode="auto">
+                    <a:xfrm>
+                      <a:off x="0" y="0"/>
+                      <a:ext cx="4506159" cy="2548864"/>
+                    </a:xfrm>
+                    <a:prstGeom prst="rect">
+                      <a:avLst/>
+                    </a:prstGeom>
+                    <a:noFill/>
+                    <a:ln>
+                      <a:noFill/>
+                    </a:ln>
+                  </pic:spPr>
+                </pic:pic>
+              </a:graphicData>
+            </a:graphic>
+          </wp:inline>
+        </w:drawing>
+      </w:r>
+    </w:p>
+    <w:p>
+      <w:pPr>
+        <w:spacing w:after="0" w:line="240" w:lineRule="auto"/>
+        <w:rPr>
+          <w:rFonts w:ascii="Times New Roman" w:eastAsia="Times New Roman" w:hAnsi="Times New Roman" w:cs="Times New Roman"/>
+          <w:sz w:val="24"/>
+          <w:szCs w:val="24"/>
+        </w:rPr>
+      </w:pPr>
+    </w:p>
+    <w:p>
+      <w:pPr>
+        <w:spacing w:after="0" w:line="240" w:lineRule="auto"/>
+        <w:jc w:val="center"/>
+        <w:rPr>
+          <w:rFonts w:ascii="Times New Roman" w:eastAsia="Times New Roman" w:hAnsi="Times New Roman" w:cs="Times New Roman"/>
+          <w:sz w:val="24"/>
+          <w:szCs w:val="24"/>
+        </w:rPr>
+      </w:pPr>
+      <w:r>
+        <w:rPr>
+          <w:noProof/>
+        </w:rPr>
+        <w:drawing>
+          <wp:inline distT="0" distB="0" distL="0" distR="0" wp14:anchorId="0324C713" wp14:editId="037ECBE6">
+            <wp:extent cx="4647521" cy="2732405"/>
+            <wp:effectExtent l="0" t="0" r="1270" b="0"/>
+            <wp:docPr id="3" name="Picture 3"/>
+            <wp:cNvGraphicFramePr>
+              <a:graphicFrameLocks xmlns:a="http://schemas.openxmlformats.org/drawingml/2006/main" noChangeAspect="1"/>
+            </wp:cNvGraphicFramePr>
+            <a:graphic xmlns:a="http://schemas.openxmlformats.org/drawingml/2006/main">
+              <a:graphicData uri="http://schemas.openxmlformats.org/drawingml/2006/picture">
+                <pic:pic xmlns:pic="http://schemas.openxmlformats.org/drawingml/2006/picture">
+                  <pic:nvPicPr>
+                    <pic:cNvPr id="0" name="Picture 5"/>
+                    <pic:cNvPicPr>
+                      <a:picLocks noChangeAspect="1" noChangeArrowheads="1"/>
+                    </pic:cNvPicPr>
+                  </pic:nvPicPr>
+                  <pic:blipFill>
+                    <a:blip r:embed="rId8">
+                      <a:extLst>
+                        <a:ext uri="{28A0092B-C50C-407E-A947-70E740481C1C}">
+                          <a14:useLocalDpi xmlns:a14="http://schemas.microsoft.com/office/drawing/2010/main" val="0"/>
+                        </a:ext>
+                      </a:extLst>
+                    </a:blip>
+                    <a:srcRect/>
+                    <a:stretch>
+                      <a:fillRect/>
+                    </a:stretch>
+                  </pic:blipFill>
+                  <pic:spPr bwMode="auto">
+                    <a:xfrm>
+                      <a:off x="0" y="0"/>
+                      <a:ext cx="4648320" cy="2732875"/>
+                    </a:xfrm>
+                    <a:prstGeom prst="rect">
+                      <a:avLst/>
+                    </a:prstGeom>
+                    <a:noFill/>
+                    <a:ln>
+                      <a:noFill/>
+                    </a:ln>
+                  </pic:spPr>
+                </pic:pic>
+              </a:graphicData>
+            </a:graphic>
+          </wp:inline>
+        </w:drawing>
+      </w:r>
+    </w:p>
+    <w:p>
+      <w:pPr>
+        <w:spacing w:after="0" w:line="240" w:lineRule="auto"/>
+        <w:rPr>
+          <w:rFonts w:ascii="Times New Roman" w:eastAsia="Times New Roman" w:hAnsi="Times New Roman" w:cs="Times New Roman"/>
+          <w:b/>
+          <w:bCs/>
+          <w:sz w:val="24"/>
+          <w:szCs w:val="24"/>
+        </w:rPr>
+      </w:pPr>
+    </w:p>
+    <w:p>
+      <w:pPr>
+        <w:spacing w:after="0" w:line="240" w:lineRule="auto"/>
+        <w:rPr>
+          <w:rFonts w:ascii="Times New Roman" w:eastAsia="Times New Roman" w:hAnsi="Times New Roman" w:cs="Times New Roman"/>
+          <w:b/>
+          <w:bCs/>
+          <w:sz w:val="24"/>
+          <w:szCs w:val="24"/>
+        </w:rPr>
+      </w:pPr>
+    </w:p>
+    <w:p>
+      <w:pPr>
+        <w:spacing w:after="0" w:line="240" w:lineRule="auto"/>
+        <w:jc w:val="both"/>
+        <w:rPr>
+          <w:rFonts w:ascii="Times New Roman" w:eastAsia="Times New Roman" w:hAnsi="Times New Roman" w:cs="Times New Roman"/>
+          <w:b/>
+          <w:bCs/>
+          <w:sz w:val="24"/>
+          <w:szCs w:val="24"/>
+        </w:rPr>
+      </w:pPr>
+      <w:r>
+        <w:rPr>
+          <w:rFonts w:ascii="Times New Roman" w:eastAsia="Times New Roman" w:hAnsi="Times New Roman" w:cs="Times New Roman"/>
+          <w:b/>
+          <w:bCs/>
+          <w:sz w:val="24"/>
+          <w:szCs w:val="24"/>
+        </w:rPr>
+        <w:t>3.3 System Requirements</w:t>
+      </w:r>
+    </w:p>
+    <w:p>
+      <w:pPr>
+        <w:spacing w:after="0" w:line="240" w:lineRule="auto"/>
+        <w:jc w:val="both"/>
+        <w:rPr>
+          <w:rFonts w:ascii="Times New Roman" w:eastAsia="Times New Roman" w:hAnsi="Times New Roman" w:cs="Times New Roman"/>
+          <w:sz w:val="24"/>
+          <w:szCs w:val="24"/>
+        </w:rPr>
+      </w:pPr>
+    </w:p>
+    <w:p>
+      <w:pPr>
+        <w:spacing w:after="0" w:line="240" w:lineRule="auto"/>
+        <w:jc w:val="both"/>
+        <w:rPr>
+          <w:rFonts w:ascii="Times New Roman" w:eastAsia="Times New Roman" w:hAnsi="Times New Roman" w:cs="Times New Roman"/>
+          <w:sz w:val="24"/>
+          <w:szCs w:val="24"/>
+        </w:rPr>
+      </w:pPr>
+      <w:r>
+        <w:rPr>
+          <w:rFonts w:ascii="Times New Roman" w:eastAsia="Times New Roman" w:hAnsi="Times New Roman" w:cs="Times New Roman"/>
+          <w:sz w:val="24"/>
+          <w:szCs w:val="24"/>
+        </w:rPr>
+        <w:t>In orde</w:t>
+      </w:r>
+      <w:r>
+        <w:rPr>
+          <w:rFonts w:ascii="Times New Roman" w:eastAsia="Times New Roman" w:hAnsi="Times New Roman" w:cs="Times New Roman"/>
+          <w:sz w:val="24"/>
+          <w:szCs w:val="24"/>
+        </w:rPr>
+        <w:t xml:space="preserve">r for this system to work, we will need to create a relational database in order to hold all of our client information that can be accessed when the </w:t>
+      </w:r>
+      <w:proofErr w:type="spellStart"/>
+      <w:r>
+        <w:rPr>
+          <w:rFonts w:ascii="Times New Roman" w:eastAsia="Times New Roman" w:hAnsi="Times New Roman" w:cs="Times New Roman"/>
+          <w:sz w:val="24"/>
+          <w:szCs w:val="24"/>
+        </w:rPr>
+        <w:t>FasTrak</w:t>
+      </w:r>
+      <w:proofErr w:type="spellEnd"/>
+      <w:r>
+        <w:rPr>
+          <w:rFonts w:ascii="Times New Roman" w:eastAsia="Times New Roman" w:hAnsi="Times New Roman" w:cs="Times New Roman"/>
+          <w:sz w:val="24"/>
+          <w:szCs w:val="24"/>
+        </w:rPr>
+        <w:t xml:space="preserve"> tag is scanned at corresponding locations.  Once scanned, fares will be charged accordingly to each account and transactions can be later viewed on the </w:t>
+      </w:r>
+      <w:proofErr w:type="spellStart"/>
+      <w:r>
+        <w:rPr>
+          <w:rFonts w:ascii="Times New Roman" w:eastAsia="Times New Roman" w:hAnsi="Times New Roman" w:cs="Times New Roman"/>
+          <w:sz w:val="24"/>
+          <w:szCs w:val="24"/>
+        </w:rPr>
+        <w:t>FasTrak</w:t>
+      </w:r>
+      <w:proofErr w:type="spellEnd"/>
+      <w:r>
+        <w:rPr>
+          <w:rFonts w:ascii="Times New Roman" w:eastAsia="Times New Roman" w:hAnsi="Times New Roman" w:cs="Times New Roman"/>
+          <w:sz w:val="24"/>
+          <w:szCs w:val="24"/>
+        </w:rPr>
+        <w:t xml:space="preserve"> website.  </w:t>
+      </w:r>
+    </w:p>
+    <w:p>
+      <w:pPr>
+        <w:spacing w:after="0" w:line="240" w:lineRule="auto"/>
+        <w:jc w:val="both"/>
+        <w:rPr>
+          <w:rFonts w:ascii="Times New Roman" w:eastAsia="Times New Roman" w:hAnsi="Times New Roman" w:cs="Times New Roman"/>
+          <w:sz w:val="24"/>
+          <w:szCs w:val="24"/>
+        </w:rPr>
+      </w:pPr>
+      <w:proofErr w:type="spellStart"/>
+      <w:r>
+        <w:rPr>
+          <w:rFonts w:ascii="Times New Roman" w:eastAsia="Times New Roman" w:hAnsi="Times New Roman" w:cs="Times New Roman"/>
+          <w:sz w:val="24"/>
+          <w:szCs w:val="24"/>
+        </w:rPr>
+        <w:t>FasTrak</w:t>
+      </w:r>
+      <w:proofErr w:type="spellEnd"/>
+      <w:r>
+        <w:rPr>
+          <w:rFonts w:ascii="Times New Roman" w:eastAsia="Times New Roman" w:hAnsi="Times New Roman" w:cs="Times New Roman"/>
+          <w:sz w:val="24"/>
+          <w:szCs w:val="24"/>
+        </w:rPr>
+        <w:t xml:space="preserve"> tags must be activated and placed in the corresponding vehicles as well to ensure account charges are being done correctly and not to be seen as toll violators.</w:t>
+      </w:r>
+    </w:p>
+    <w:p>
+      <w:pPr>
+        <w:spacing w:after="0" w:line="240" w:lineRule="auto"/>
+        <w:rPr>
+          <w:rFonts w:ascii="Times New Roman" w:eastAsia="Times New Roman" w:hAnsi="Times New Roman" w:cs="Times New Roman"/>
+          <w:sz w:val="24"/>
+          <w:szCs w:val="24"/>
+        </w:rPr>
+      </w:pPr>
+    </w:p>
+    <w:p>
+      <w:pPr>
+        <w:spacing w:after="0" w:line="240" w:lineRule="auto"/>
+        <w:rPr>
+          <w:rFonts w:ascii="Times New Roman" w:eastAsia="Times New Roman" w:hAnsi="Times New Roman" w:cs="Times New Roman"/>
+          <w:sz w:val="24"/>
+          <w:szCs w:val="24"/>
+        </w:rPr>
+      </w:pPr>
+    </w:p>
+    <w:p>
+      <w:pPr>
+        <w:spacing w:after="0" w:line="240" w:lineRule="auto"/>
+        <w:rPr>
+          <w:rFonts w:ascii="Times New Roman" w:eastAsia="Times New Roman" w:hAnsi="Times New Roman" w:cs="Times New Roman"/>
+          <w:sz w:val="24"/>
+          <w:szCs w:val="24"/>
+        </w:rPr>
+      </w:pPr>
+    </w:p>
+    <w:p>
+      <w:pPr>
+        <w:spacing w:after="0" w:line="240" w:lineRule="auto"/>
+        <w:rPr>
+          <w:rFonts w:ascii="Times New Roman" w:eastAsia="Times New Roman" w:hAnsi="Times New Roman" w:cs="Times New Roman"/>
+          <w:sz w:val="24"/>
+          <w:szCs w:val="24"/>
+        </w:rPr>
+      </w:pPr>
+    </w:p>
+    <w:p>
+      <w:pPr>
+        <w:spacing w:after="0" w:line="240" w:lineRule="auto"/>
+        <w:rPr>
+          <w:rFonts w:ascii="Times New Roman" w:eastAsia="Times New Roman" w:hAnsi="Times New Roman" w:cs="Times New Roman"/>
+          <w:sz w:val="24"/>
+          <w:szCs w:val="24"/>
+        </w:rPr>
+      </w:pPr>
+    </w:p>
+    <w:p>
+      <w:pPr>
+        <w:spacing w:after="0" w:line="240" w:lineRule="auto"/>
+        <w:jc w:val="both"/>
+        <w:rPr>
+          <w:rFonts w:ascii="Times New Roman" w:eastAsia="Times New Roman" w:hAnsi="Times New Roman" w:cs="Times New Roman"/>
+          <w:sz w:val="24"/>
+          <w:szCs w:val="24"/>
+        </w:rPr>
+      </w:pPr>
+      <w:r>
+        <w:rPr>
+          <w:rFonts w:ascii="Times New Roman" w:eastAsia="Times New Roman" w:hAnsi="Times New Roman" w:cs="Times New Roman"/>
+          <w:b/>
+          <w:bCs/>
+          <w:color w:val="000000"/>
+          <w:sz w:val="28"/>
+          <w:szCs w:val="28"/>
+        </w:rPr>
+        <w:lastRenderedPageBreak/>
+        <w:t>4</w:t>
+      </w:r>
+      <w:r>
+        <w:rPr>
+          <w:rFonts w:ascii="Times New Roman" w:eastAsia="Times New Roman" w:hAnsi="Times New Roman" w:cs="Times New Roman"/>
+          <w:b/>
+          <w:bCs/>
+          <w:color w:val="000000"/>
+          <w:sz w:val="28"/>
+          <w:szCs w:val="28"/>
+        </w:rPr>
+        <w:t xml:space="preserve">. </w:t>
+      </w:r>
+      <w:r>
+        <w:rPr>
+          <w:rFonts w:ascii="Times New Roman" w:eastAsia="Times New Roman" w:hAnsi="Times New Roman" w:cs="Times New Roman"/>
+          <w:b/>
+          <w:bCs/>
+          <w:color w:val="000000"/>
+          <w:sz w:val="28"/>
+          <w:szCs w:val="28"/>
+        </w:rPr>
+        <w:t>Legal, Copyright, and Other Notices</w:t>
+      </w:r>
+    </w:p>
+    <w:p>
+      <w:pPr>
+        <w:spacing w:after="0" w:line="240" w:lineRule="auto"/>
+        <w:jc w:val="both"/>
+        <w:rPr>
+          <w:rFonts w:ascii="Times New Roman" w:eastAsia="Times New Roman" w:hAnsi="Times New Roman" w:cs="Times New Roman"/>
+          <w:sz w:val="24"/>
+          <w:szCs w:val="24"/>
+        </w:rPr>
+      </w:pPr>
+      <w:r>
+        <w:rPr>
+          <w:rFonts w:ascii="Times New Roman" w:eastAsia="Times New Roman" w:hAnsi="Times New Roman" w:cs="Times New Roman"/>
+          <w:sz w:val="24"/>
+          <w:szCs w:val="24"/>
+        </w:rPr>
+        <w:t xml:space="preserve">This project is to simulate </w:t>
+      </w:r>
+      <w:proofErr w:type="spellStart"/>
+      <w:r>
+        <w:rPr>
+          <w:rFonts w:ascii="Times New Roman" w:eastAsia="Times New Roman" w:hAnsi="Times New Roman" w:cs="Times New Roman"/>
+          <w:sz w:val="24"/>
+          <w:szCs w:val="24"/>
+        </w:rPr>
+        <w:t>FasTrak</w:t>
+      </w:r>
+      <w:proofErr w:type="spellEnd"/>
+      <w:r>
+        <w:rPr>
+          <w:rFonts w:ascii="Times New Roman" w:eastAsia="Times New Roman" w:hAnsi="Times New Roman" w:cs="Times New Roman"/>
+          <w:sz w:val="24"/>
+          <w:szCs w:val="24"/>
+        </w:rPr>
+        <w:t xml:space="preserve"> and all information and technology belongs to </w:t>
+      </w:r>
+      <w:proofErr w:type="spellStart"/>
+      <w:r>
+        <w:rPr>
+          <w:rFonts w:ascii="Times New Roman" w:eastAsia="Times New Roman" w:hAnsi="Times New Roman" w:cs="Times New Roman"/>
+          <w:sz w:val="24"/>
+          <w:szCs w:val="24"/>
+        </w:rPr>
+        <w:t>FastTrak</w:t>
+      </w:r>
+      <w:proofErr w:type="spellEnd"/>
+      <w:r>
+        <w:rPr>
+          <w:rFonts w:ascii="Times New Roman" w:eastAsia="Times New Roman" w:hAnsi="Times New Roman" w:cs="Times New Roman"/>
+          <w:sz w:val="24"/>
+          <w:szCs w:val="24"/>
+        </w:rPr>
+        <w:t>.  We do not own any of their names or ideas but are borrowing them in order to do this project.</w:t>
+      </w:r>
+    </w:p>
+    <w:p>
+      <w:pPr>
+        <w:spacing w:after="0" w:line="240" w:lineRule="auto"/>
+        <w:jc w:val="both"/>
+        <w:rPr>
+          <w:rFonts w:ascii="Times New Roman" w:eastAsia="Times New Roman" w:hAnsi="Times New Roman" w:cs="Times New Roman"/>
+          <w:sz w:val="24"/>
+          <w:szCs w:val="24"/>
+        </w:rPr>
+      </w:pPr>
+    </w:p>
+    <w:p>
+      <w:pPr>
+        <w:spacing w:after="0" w:line="240" w:lineRule="auto"/>
+        <w:jc w:val="both"/>
+        <w:rPr>
+          <w:rFonts w:ascii="Times New Roman" w:eastAsia="Times New Roman" w:hAnsi="Times New Roman" w:cs="Times New Roman"/>
+          <w:sz w:val="24"/>
+          <w:szCs w:val="24"/>
+        </w:rPr>
+      </w:pPr>
+      <w:r>
+        <w:rPr>
+          <w:rFonts w:ascii="Times New Roman" w:eastAsia="Times New Roman" w:hAnsi="Times New Roman" w:cs="Times New Roman"/>
+          <w:b/>
+          <w:bCs/>
+          <w:color w:val="000000"/>
+          <w:sz w:val="28"/>
+          <w:szCs w:val="28"/>
+        </w:rPr>
+        <w:t>5</w:t>
+      </w:r>
+      <w:r>
+        <w:rPr>
+          <w:rFonts w:ascii="Times New Roman" w:eastAsia="Times New Roman" w:hAnsi="Times New Roman" w:cs="Times New Roman"/>
+          <w:b/>
+          <w:bCs/>
+          <w:color w:val="000000"/>
+          <w:sz w:val="28"/>
+          <w:szCs w:val="28"/>
+        </w:rPr>
+        <w:t xml:space="preserve">. </w:t>
+      </w:r>
+      <w:r>
+        <w:rPr>
+          <w:rFonts w:ascii="Times New Roman" w:eastAsia="Times New Roman" w:hAnsi="Times New Roman" w:cs="Times New Roman"/>
+          <w:b/>
+          <w:bCs/>
+          <w:color w:val="000000"/>
+          <w:sz w:val="28"/>
+          <w:szCs w:val="28"/>
+        </w:rPr>
+        <w:t>System Evolution</w:t>
+      </w:r>
+    </w:p>
+    <w:p>
+      <w:pPr>
+        <w:spacing w:after="0" w:line="240" w:lineRule="auto"/>
+        <w:jc w:val="both"/>
+        <w:rPr>
+          <w:rFonts w:ascii="Times New Roman" w:eastAsia="Times New Roman" w:hAnsi="Times New Roman" w:cs="Times New Roman"/>
+          <w:sz w:val="24"/>
+          <w:szCs w:val="24"/>
+        </w:rPr>
+      </w:pPr>
+      <w:r>
+        <w:rPr>
+          <w:rFonts w:ascii="Times New Roman" w:eastAsia="Times New Roman" w:hAnsi="Times New Roman" w:cs="Times New Roman"/>
+          <w:sz w:val="24"/>
+          <w:szCs w:val="24"/>
+        </w:rPr>
+        <w:t>After the base model is all set, we look to expand on creating more express highway lanes and potentially automating all toll lanes.  ETC is the way of the future and will continue to help lessen the burden of heavy commute traffic.</w:t>
+      </w:r>
+    </w:p>
+    <w:p>
+      <w:pPr>
+        <w:spacing w:after="0" w:line="240" w:lineRule="auto"/>
+        <w:jc w:val="both"/>
+        <w:rPr>
+          <w:rFonts w:ascii="Times New Roman" w:eastAsia="Times New Roman" w:hAnsi="Times New Roman" w:cs="Times New Roman"/>
+          <w:sz w:val="24"/>
+          <w:szCs w:val="24"/>
+        </w:rPr>
+      </w:pPr>
+    </w:p>
+    <w:p>
+      <w:pPr>
+        <w:spacing w:after="0" w:line="240" w:lineRule="auto"/>
+        <w:jc w:val="both"/>
+        <w:rPr>
+          <w:rFonts w:ascii="Times New Roman" w:eastAsia="Times New Roman" w:hAnsi="Times New Roman" w:cs="Times New Roman"/>
+          <w:sz w:val="24"/>
+          <w:szCs w:val="24"/>
+        </w:rPr>
+      </w:pPr>
+      <w:r>
+        <w:rPr>
+          <w:rFonts w:ascii="Times New Roman" w:eastAsia="Times New Roman" w:hAnsi="Times New Roman" w:cs="Times New Roman"/>
+          <w:b/>
+          <w:bCs/>
+          <w:color w:val="000000"/>
+          <w:sz w:val="28"/>
+          <w:szCs w:val="28"/>
+        </w:rPr>
+        <w:t>6.</w:t>
+      </w:r>
+      <w:r>
+        <w:rPr>
+          <w:rFonts w:ascii="Times New Roman" w:eastAsia="Times New Roman" w:hAnsi="Times New Roman" w:cs="Times New Roman"/>
+          <w:b/>
+          <w:bCs/>
+          <w:color w:val="000000"/>
+          <w:sz w:val="28"/>
+          <w:szCs w:val="28"/>
+        </w:rPr>
+        <w:t xml:space="preserve"> </w:t>
+      </w:r>
+      <w:r>
+        <w:rPr>
+          <w:rFonts w:ascii="Times New Roman" w:eastAsia="Times New Roman" w:hAnsi="Times New Roman" w:cs="Times New Roman"/>
+          <w:b/>
+          <w:bCs/>
+          <w:color w:val="000000"/>
+          <w:sz w:val="28"/>
+          <w:szCs w:val="28"/>
+        </w:rPr>
+        <w:t>Supporting Info</w:t>
+      </w:r>
+    </w:p>
+    <w:p>
+      <w:pPr>
+        <w:spacing w:after="0" w:line="240" w:lineRule="auto"/>
+        <w:rPr>
+          <w:rFonts w:ascii="Times New Roman" w:eastAsia="Times New Roman" w:hAnsi="Times New Roman" w:cs="Times New Roman"/>
+          <w:sz w:val="24"/>
+          <w:szCs w:val="24"/>
+        </w:rPr>
+      </w:pPr>
+    </w:p>
+    <w:p>
+      <w:pPr>
+        <w:spacing w:after="0" w:line="240" w:lineRule="auto"/>
+        <w:rPr>
+          <w:rFonts w:ascii="Times New Roman" w:eastAsia="Times New Roman" w:hAnsi="Times New Roman" w:cs="Times New Roman"/>
+          <w:sz w:val="24"/>
+          <w:szCs w:val="24"/>
+        </w:rPr>
+      </w:pPr>
+    </w:p>
+    <w:p>
+      <w:pPr>
+        <w:spacing w:after="0" w:line="240" w:lineRule="auto"/>
         <w:rPr>
           <w:rFonts w:ascii="Times New Roman" w:eastAsia="Times New Roman" w:hAnsi="Times New Roman" w:cs="Times New Roman"/>
           <w:sz w:val="24"/>

</xml_diff>